<commit_message>
Docs: Unit Test table
</commit_message>
<xml_diff>
--- a/report/Report.docx
+++ b/report/Report.docx
@@ -121,24 +121,2684 @@
         <w:pStyle w:val="Heading2"/>
       </w:pPr>
       <w:r>
-        <w:t xml:space="preserve">Unit and Integration </w:t>
-      </w:r>
-      <w:r>
-        <w:t>Testing</w:t>
-      </w:r>
-      <w:r>
-        <w:t xml:space="preserve"> for Part A</w:t>
+        <w:t>Unit and Integration Testing for Part A</w:t>
       </w:r>
     </w:p>
     <w:p>
       <w:r>
-        <w:t>// List of tests</w:t>
+        <w:t xml:space="preserve">// </w:t>
+      </w:r>
+      <w:r>
+        <w:t>A description of the test cases you have designed</w:t>
+      </w:r>
+      <w:r>
+        <w:t>.</w:t>
       </w:r>
       <w:r>
         <w:br/>
-        <w:t>// How to run the tests</w:t>
+        <w:t xml:space="preserve">// </w:t>
+      </w:r>
+      <w:r>
+        <w:t>A description of the structure and role of any mock objects you have used.</w:t>
+      </w:r>
+      <w:r>
+        <w:br/>
+        <w:t xml:space="preserve">// </w:t>
+      </w:r>
+      <w:r>
+        <w:t>An explanation of how to run the unit and integration tests, and continuous integration (in code environment).</w:t>
       </w:r>
     </w:p>
+    <w:p>
+      <w:r>
+        <w:t>Each layer of the application was tests according to its role in the application architecture. Classes and service methods were tested using Unit Tests to verify their behaviour in isolation from the API returns. Services were tested using mocked dependencies and returns to ensure that the implementations matched expected business logic. Controllers were tested using Integration Tests to verify the API’s behaviour.</w:t>
+      </w:r>
+    </w:p>
+    <w:tbl>
+      <w:tblPr>
+        <w:tblStyle w:val="TableGrid"/>
+        <w:tblW w:w="0" w:type="auto"/>
+        <w:tblLook w:val="04A0" w:firstRow="1" w:lastRow="0" w:firstColumn="1" w:lastColumn="0" w:noHBand="0" w:noVBand="1"/>
+      </w:tblPr>
+      <w:tblGrid>
+        <w:gridCol w:w="4508"/>
+        <w:gridCol w:w="2254"/>
+        <w:gridCol w:w="2254"/>
+      </w:tblGrid>
+      <w:tr>
+        <w:tc>
+          <w:tcPr>
+            <w:tcW w:w="4508" w:type="dxa"/>
+          </w:tcPr>
+          <w:p>
+            <w:pPr>
+              <w:rPr>
+                <w:b/>
+                <w:bCs/>
+              </w:rPr>
+            </w:pPr>
+            <w:r>
+              <w:rPr>
+                <w:b/>
+                <w:bCs/>
+              </w:rPr>
+              <w:t>Test File</w:t>
+            </w:r>
+          </w:p>
+        </w:tc>
+        <w:tc>
+          <w:tcPr>
+            <w:tcW w:w="2254" w:type="dxa"/>
+          </w:tcPr>
+          <w:p>
+            <w:pPr>
+              <w:rPr>
+                <w:b/>
+                <w:bCs/>
+              </w:rPr>
+            </w:pPr>
+            <w:r>
+              <w:rPr>
+                <w:b/>
+                <w:bCs/>
+              </w:rPr>
+              <w:t>Layer Tested</w:t>
+            </w:r>
+          </w:p>
+        </w:tc>
+        <w:tc>
+          <w:tcPr>
+            <w:tcW w:w="2254" w:type="dxa"/>
+          </w:tcPr>
+          <w:p>
+            <w:pPr>
+              <w:rPr>
+                <w:b/>
+                <w:bCs/>
+              </w:rPr>
+            </w:pPr>
+            <w:r>
+              <w:rPr>
+                <w:b/>
+                <w:bCs/>
+              </w:rPr>
+              <w:t>Test Type</w:t>
+            </w:r>
+            <w:r>
+              <w:rPr>
+                <w:b/>
+                <w:bCs/>
+              </w:rPr>
+              <w:t>s</w:t>
+            </w:r>
+          </w:p>
+        </w:tc>
+      </w:tr>
+      <w:tr>
+        <w:tc>
+          <w:tcPr>
+            <w:tcW w:w="4508" w:type="dxa"/>
+          </w:tcPr>
+          <w:p>
+            <w:r>
+              <w:t>AdmissionControllerTest.java</w:t>
+            </w:r>
+          </w:p>
+        </w:tc>
+        <w:tc>
+          <w:tcPr>
+            <w:tcW w:w="2254" w:type="dxa"/>
+          </w:tcPr>
+          <w:p>
+            <w:r>
+              <w:t>Controller</w:t>
+            </w:r>
+          </w:p>
+        </w:tc>
+        <w:tc>
+          <w:tcPr>
+            <w:tcW w:w="2254" w:type="dxa"/>
+          </w:tcPr>
+          <w:p>
+            <w:r>
+              <w:t>Integration Test</w:t>
+            </w:r>
+            <w:r>
+              <w:t>s</w:t>
+            </w:r>
+          </w:p>
+        </w:tc>
+      </w:tr>
+      <w:tr>
+        <w:tc>
+          <w:tcPr>
+            <w:tcW w:w="4508" w:type="dxa"/>
+          </w:tcPr>
+          <w:p>
+            <w:r>
+              <w:t>AdmissionService</w:t>
+            </w:r>
+            <w:r>
+              <w:t>Test.java</w:t>
+            </w:r>
+          </w:p>
+        </w:tc>
+        <w:tc>
+          <w:tcPr>
+            <w:tcW w:w="2254" w:type="dxa"/>
+          </w:tcPr>
+          <w:p>
+            <w:r>
+              <w:t>Service</w:t>
+            </w:r>
+          </w:p>
+        </w:tc>
+        <w:tc>
+          <w:tcPr>
+            <w:tcW w:w="2254" w:type="dxa"/>
+          </w:tcPr>
+          <w:p>
+            <w:r>
+              <w:t>Unit</w:t>
+            </w:r>
+            <w:r>
+              <w:t xml:space="preserve"> Test</w:t>
+            </w:r>
+            <w:r>
+              <w:t>s</w:t>
+            </w:r>
+          </w:p>
+        </w:tc>
+      </w:tr>
+      <w:tr>
+        <w:tc>
+          <w:tcPr>
+            <w:tcW w:w="4508" w:type="dxa"/>
+          </w:tcPr>
+          <w:p>
+            <w:r>
+              <w:t>Admission</w:t>
+            </w:r>
+            <w:r>
+              <w:t>Test.java</w:t>
+            </w:r>
+          </w:p>
+        </w:tc>
+        <w:tc>
+          <w:tcPr>
+            <w:tcW w:w="2254" w:type="dxa"/>
+          </w:tcPr>
+          <w:p>
+            <w:r>
+              <w:t>Class</w:t>
+            </w:r>
+          </w:p>
+        </w:tc>
+        <w:tc>
+          <w:tcPr>
+            <w:tcW w:w="2254" w:type="dxa"/>
+          </w:tcPr>
+          <w:p>
+            <w:r>
+              <w:t>Unit</w:t>
+            </w:r>
+            <w:r>
+              <w:t xml:space="preserve"> Test</w:t>
+            </w:r>
+            <w:r>
+              <w:t>s</w:t>
+            </w:r>
+          </w:p>
+        </w:tc>
+      </w:tr>
+      <w:tr>
+        <w:tc>
+          <w:tcPr>
+            <w:tcW w:w="4508" w:type="dxa"/>
+          </w:tcPr>
+          <w:p>
+            <w:r>
+              <w:t>Allocation</w:t>
+            </w:r>
+            <w:r>
+              <w:t>Test.java</w:t>
+            </w:r>
+          </w:p>
+        </w:tc>
+        <w:tc>
+          <w:tcPr>
+            <w:tcW w:w="2254" w:type="dxa"/>
+          </w:tcPr>
+          <w:p>
+            <w:r>
+              <w:t>Class</w:t>
+            </w:r>
+          </w:p>
+        </w:tc>
+        <w:tc>
+          <w:tcPr>
+            <w:tcW w:w="2254" w:type="dxa"/>
+          </w:tcPr>
+          <w:p>
+            <w:r>
+              <w:t>Unit</w:t>
+            </w:r>
+            <w:r>
+              <w:t xml:space="preserve"> Test</w:t>
+            </w:r>
+            <w:r>
+              <w:t>s</w:t>
+            </w:r>
+          </w:p>
+        </w:tc>
+      </w:tr>
+      <w:tr>
+        <w:tc>
+          <w:tcPr>
+            <w:tcW w:w="4508" w:type="dxa"/>
+          </w:tcPr>
+          <w:p>
+            <w:r>
+              <w:t>ApiHelper</w:t>
+            </w:r>
+            <w:r>
+              <w:t>Test.java</w:t>
+            </w:r>
+          </w:p>
+        </w:tc>
+        <w:tc>
+          <w:tcPr>
+            <w:tcW w:w="2254" w:type="dxa"/>
+          </w:tcPr>
+          <w:p>
+            <w:r>
+              <w:t>Service</w:t>
+            </w:r>
+          </w:p>
+        </w:tc>
+        <w:tc>
+          <w:tcPr>
+            <w:tcW w:w="2254" w:type="dxa"/>
+          </w:tcPr>
+          <w:p>
+            <w:r>
+              <w:t>Unit</w:t>
+            </w:r>
+            <w:r>
+              <w:t xml:space="preserve"> Test</w:t>
+            </w:r>
+            <w:r>
+              <w:t>s</w:t>
+            </w:r>
+          </w:p>
+        </w:tc>
+      </w:tr>
+      <w:tr>
+        <w:tc>
+          <w:tcPr>
+            <w:tcW w:w="4508" w:type="dxa"/>
+          </w:tcPr>
+          <w:p>
+            <w:r>
+              <w:t>Comp2005ApiApplication</w:t>
+            </w:r>
+            <w:r>
+              <w:t>Test</w:t>
+            </w:r>
+            <w:r>
+              <w:t>s</w:t>
+            </w:r>
+            <w:r>
+              <w:t>.java</w:t>
+            </w:r>
+          </w:p>
+        </w:tc>
+        <w:tc>
+          <w:tcPr>
+            <w:tcW w:w="2254" w:type="dxa"/>
+          </w:tcPr>
+          <w:p>
+            <w:r>
+              <w:t>Application</w:t>
+            </w:r>
+            <w:r>
+              <w:t xml:space="preserve"> Context</w:t>
+            </w:r>
+          </w:p>
+        </w:tc>
+        <w:tc>
+          <w:tcPr>
+            <w:tcW w:w="2254" w:type="dxa"/>
+          </w:tcPr>
+          <w:p>
+            <w:r>
+              <w:t>Smoke Test</w:t>
+            </w:r>
+          </w:p>
+        </w:tc>
+      </w:tr>
+      <w:tr>
+        <w:tc>
+          <w:tcPr>
+            <w:tcW w:w="4508" w:type="dxa"/>
+          </w:tcPr>
+          <w:p>
+            <w:r>
+              <w:t>Employee</w:t>
+            </w:r>
+            <w:r>
+              <w:t>Test.java</w:t>
+            </w:r>
+          </w:p>
+        </w:tc>
+        <w:tc>
+          <w:tcPr>
+            <w:tcW w:w="2254" w:type="dxa"/>
+          </w:tcPr>
+          <w:p>
+            <w:r>
+              <w:t>Class</w:t>
+            </w:r>
+          </w:p>
+        </w:tc>
+        <w:tc>
+          <w:tcPr>
+            <w:tcW w:w="2254" w:type="dxa"/>
+          </w:tcPr>
+          <w:p>
+            <w:r>
+              <w:t>Unit</w:t>
+            </w:r>
+            <w:r>
+              <w:t xml:space="preserve"> Test</w:t>
+            </w:r>
+            <w:r>
+              <w:t>s</w:t>
+            </w:r>
+          </w:p>
+        </w:tc>
+      </w:tr>
+      <w:tr>
+        <w:tc>
+          <w:tcPr>
+            <w:tcW w:w="4508" w:type="dxa"/>
+          </w:tcPr>
+          <w:p>
+            <w:r>
+              <w:t>PatientController</w:t>
+            </w:r>
+            <w:r>
+              <w:t>Test.java</w:t>
+            </w:r>
+          </w:p>
+        </w:tc>
+        <w:tc>
+          <w:tcPr>
+            <w:tcW w:w="2254" w:type="dxa"/>
+          </w:tcPr>
+          <w:p>
+            <w:r>
+              <w:t>Controller</w:t>
+            </w:r>
+          </w:p>
+        </w:tc>
+        <w:tc>
+          <w:tcPr>
+            <w:tcW w:w="2254" w:type="dxa"/>
+          </w:tcPr>
+          <w:p>
+            <w:r>
+              <w:t>Integration</w:t>
+            </w:r>
+            <w:r>
+              <w:t xml:space="preserve"> Test</w:t>
+            </w:r>
+            <w:r>
+              <w:t>s</w:t>
+            </w:r>
+          </w:p>
+        </w:tc>
+      </w:tr>
+      <w:tr>
+        <w:tc>
+          <w:tcPr>
+            <w:tcW w:w="4508" w:type="dxa"/>
+          </w:tcPr>
+          <w:p>
+            <w:r>
+              <w:t>PatientService</w:t>
+            </w:r>
+            <w:r>
+              <w:t>Test.java</w:t>
+            </w:r>
+          </w:p>
+        </w:tc>
+        <w:tc>
+          <w:tcPr>
+            <w:tcW w:w="2254" w:type="dxa"/>
+          </w:tcPr>
+          <w:p>
+            <w:r>
+              <w:t>Service</w:t>
+            </w:r>
+          </w:p>
+        </w:tc>
+        <w:tc>
+          <w:tcPr>
+            <w:tcW w:w="2254" w:type="dxa"/>
+          </w:tcPr>
+          <w:p>
+            <w:r>
+              <w:t>Unit</w:t>
+            </w:r>
+            <w:r>
+              <w:t xml:space="preserve"> Test</w:t>
+            </w:r>
+            <w:r>
+              <w:t>s</w:t>
+            </w:r>
+          </w:p>
+        </w:tc>
+      </w:tr>
+      <w:tr>
+        <w:tc>
+          <w:tcPr>
+            <w:tcW w:w="4508" w:type="dxa"/>
+          </w:tcPr>
+          <w:p>
+            <w:r>
+              <w:t>Patient</w:t>
+            </w:r>
+            <w:r>
+              <w:t>Test.java</w:t>
+            </w:r>
+          </w:p>
+        </w:tc>
+        <w:tc>
+          <w:tcPr>
+            <w:tcW w:w="2254" w:type="dxa"/>
+          </w:tcPr>
+          <w:p>
+            <w:r>
+              <w:t>Class</w:t>
+            </w:r>
+          </w:p>
+        </w:tc>
+        <w:tc>
+          <w:tcPr>
+            <w:tcW w:w="2254" w:type="dxa"/>
+          </w:tcPr>
+          <w:p>
+            <w:r>
+              <w:t>Unit</w:t>
+            </w:r>
+            <w:r>
+              <w:t xml:space="preserve"> Test</w:t>
+            </w:r>
+            <w:r>
+              <w:t>s</w:t>
+            </w:r>
+          </w:p>
+        </w:tc>
+      </w:tr>
+    </w:tbl>
+    <w:p/>
+    <w:p>
+      <w:r>
+        <w:t>The following tables list each test case</w:t>
+      </w:r>
+      <w:r>
+        <w:t xml:space="preserve"> and explain their purpose in testing the application.</w:t>
+      </w:r>
+    </w:p>
+    <w:tbl>
+      <w:tblPr>
+        <w:tblStyle w:val="TableGrid"/>
+        <w:tblW w:w="0" w:type="auto"/>
+        <w:tblLook w:val="04A0" w:firstRow="1" w:lastRow="0" w:firstColumn="1" w:lastColumn="0" w:noHBand="0" w:noVBand="1"/>
+      </w:tblPr>
+      <w:tblGrid>
+        <w:gridCol w:w="3005"/>
+        <w:gridCol w:w="1503"/>
+        <w:gridCol w:w="4508"/>
+      </w:tblGrid>
+      <w:tr>
+        <w:tc>
+          <w:tcPr>
+            <w:tcW w:w="9016" w:type="dxa"/>
+            <w:gridSpan w:val="3"/>
+          </w:tcPr>
+          <w:p>
+            <w:pPr>
+              <w:jc w:val="center"/>
+              <w:rPr>
+                <w:b/>
+                <w:bCs/>
+              </w:rPr>
+            </w:pPr>
+            <w:r>
+              <w:rPr>
+                <w:b/>
+                <w:bCs/>
+              </w:rPr>
+              <w:t>AdmissionControllerTest.java</w:t>
+            </w:r>
+          </w:p>
+        </w:tc>
+      </w:tr>
+      <w:tr>
+        <w:tc>
+          <w:tcPr>
+            <w:tcW w:w="3005" w:type="dxa"/>
+          </w:tcPr>
+          <w:p>
+            <w:pPr>
+              <w:rPr>
+                <w:b/>
+                <w:bCs/>
+              </w:rPr>
+            </w:pPr>
+            <w:r>
+              <w:rPr>
+                <w:b/>
+                <w:bCs/>
+              </w:rPr>
+              <w:t>Layer Tested</w:t>
+            </w:r>
+          </w:p>
+        </w:tc>
+        <w:tc>
+          <w:tcPr>
+            <w:tcW w:w="6011" w:type="dxa"/>
+            <w:gridSpan w:val="2"/>
+          </w:tcPr>
+          <w:p>
+            <w:r>
+              <w:t>Controller</w:t>
+            </w:r>
+          </w:p>
+        </w:tc>
+      </w:tr>
+      <w:tr>
+        <w:tc>
+          <w:tcPr>
+            <w:tcW w:w="3005" w:type="dxa"/>
+          </w:tcPr>
+          <w:p>
+            <w:pPr>
+              <w:rPr>
+                <w:b/>
+                <w:bCs/>
+              </w:rPr>
+            </w:pPr>
+            <w:r>
+              <w:rPr>
+                <w:b/>
+                <w:bCs/>
+              </w:rPr>
+              <w:t>Test Type</w:t>
+            </w:r>
+            <w:r>
+              <w:rPr>
+                <w:b/>
+                <w:bCs/>
+              </w:rPr>
+              <w:t>s</w:t>
+            </w:r>
+          </w:p>
+        </w:tc>
+        <w:tc>
+          <w:tcPr>
+            <w:tcW w:w="6011" w:type="dxa"/>
+            <w:gridSpan w:val="2"/>
+          </w:tcPr>
+          <w:p>
+            <w:r>
+              <w:t>Integration Tests</w:t>
+            </w:r>
+          </w:p>
+        </w:tc>
+      </w:tr>
+      <w:tr>
+        <w:tc>
+          <w:tcPr>
+            <w:tcW w:w="4508" w:type="dxa"/>
+            <w:gridSpan w:val="2"/>
+          </w:tcPr>
+          <w:p>
+            <w:proofErr w:type="spellStart"/>
+            <w:r>
+              <w:lastRenderedPageBreak/>
+              <w:t>returnsExpectedMonth</w:t>
+            </w:r>
+            <w:proofErr w:type="spellEnd"/>
+          </w:p>
+        </w:tc>
+        <w:tc>
+          <w:tcPr>
+            <w:tcW w:w="4508" w:type="dxa"/>
+          </w:tcPr>
+          <w:p>
+            <w:r>
+              <w:t>Checks that the controller returns the expected month string when admissions exist and are returned by the Service layer.</w:t>
+            </w:r>
+          </w:p>
+        </w:tc>
+      </w:tr>
+      <w:tr>
+        <w:tc>
+          <w:tcPr>
+            <w:tcW w:w="4508" w:type="dxa"/>
+            <w:gridSpan w:val="2"/>
+          </w:tcPr>
+          <w:p>
+            <w:proofErr w:type="spellStart"/>
+            <w:r>
+              <w:t>returnsEmptyWhenNoAdmissions</w:t>
+            </w:r>
+            <w:proofErr w:type="spellEnd"/>
+          </w:p>
+        </w:tc>
+        <w:tc>
+          <w:tcPr>
+            <w:tcW w:w="4508" w:type="dxa"/>
+          </w:tcPr>
+          <w:p>
+            <w:r>
+              <w:t>Ensures that the controller returns a fallback message that is passed by the Service layer if no admissions exist.</w:t>
+            </w:r>
+          </w:p>
+        </w:tc>
+      </w:tr>
+      <w:tr>
+        <w:tc>
+          <w:tcPr>
+            <w:tcW w:w="4508" w:type="dxa"/>
+            <w:gridSpan w:val="2"/>
+          </w:tcPr>
+          <w:p>
+            <w:proofErr w:type="spellStart"/>
+            <w:r>
+              <w:t>handlesErrorsGracefully</w:t>
+            </w:r>
+            <w:proofErr w:type="spellEnd"/>
+          </w:p>
+        </w:tc>
+        <w:tc>
+          <w:tcPr>
+            <w:tcW w:w="4508" w:type="dxa"/>
+          </w:tcPr>
+          <w:p>
+            <w:r>
+              <w:t>Checks that the controller returns a fallback message that is passed by the Service layer if it encounters an error or exception.</w:t>
+            </w:r>
+          </w:p>
+        </w:tc>
+      </w:tr>
+    </w:tbl>
+    <w:p/>
+    <w:tbl>
+      <w:tblPr>
+        <w:tblStyle w:val="TableGrid"/>
+        <w:tblW w:w="0" w:type="auto"/>
+        <w:tblLook w:val="04A0" w:firstRow="1" w:lastRow="0" w:firstColumn="1" w:lastColumn="0" w:noHBand="0" w:noVBand="1"/>
+      </w:tblPr>
+      <w:tblGrid>
+        <w:gridCol w:w="3005"/>
+        <w:gridCol w:w="1503"/>
+        <w:gridCol w:w="4508"/>
+      </w:tblGrid>
+      <w:tr>
+        <w:tc>
+          <w:tcPr>
+            <w:tcW w:w="9016" w:type="dxa"/>
+            <w:gridSpan w:val="3"/>
+          </w:tcPr>
+          <w:p>
+            <w:pPr>
+              <w:jc w:val="center"/>
+              <w:rPr>
+                <w:b/>
+                <w:bCs/>
+              </w:rPr>
+            </w:pPr>
+            <w:r>
+              <w:rPr>
+                <w:b/>
+                <w:bCs/>
+              </w:rPr>
+              <w:t>AdmissionServiceTest</w:t>
+            </w:r>
+            <w:r>
+              <w:rPr>
+                <w:b/>
+                <w:bCs/>
+              </w:rPr>
+              <w:t>.java</w:t>
+            </w:r>
+          </w:p>
+        </w:tc>
+      </w:tr>
+      <w:tr>
+        <w:tc>
+          <w:tcPr>
+            <w:tcW w:w="3005" w:type="dxa"/>
+          </w:tcPr>
+          <w:p>
+            <w:r>
+              <w:rPr>
+                <w:b/>
+                <w:bCs/>
+              </w:rPr>
+              <w:t>Layer Tested</w:t>
+            </w:r>
+          </w:p>
+        </w:tc>
+        <w:tc>
+          <w:tcPr>
+            <w:tcW w:w="6011" w:type="dxa"/>
+            <w:gridSpan w:val="2"/>
+          </w:tcPr>
+          <w:p>
+            <w:r>
+              <w:t>Service</w:t>
+            </w:r>
+          </w:p>
+        </w:tc>
+      </w:tr>
+      <w:tr>
+        <w:tc>
+          <w:tcPr>
+            <w:tcW w:w="3005" w:type="dxa"/>
+          </w:tcPr>
+          <w:p>
+            <w:r>
+              <w:rPr>
+                <w:b/>
+                <w:bCs/>
+              </w:rPr>
+              <w:t>Test Type</w:t>
+            </w:r>
+            <w:r>
+              <w:rPr>
+                <w:b/>
+                <w:bCs/>
+              </w:rPr>
+              <w:t>s</w:t>
+            </w:r>
+          </w:p>
+        </w:tc>
+        <w:tc>
+          <w:tcPr>
+            <w:tcW w:w="6011" w:type="dxa"/>
+            <w:gridSpan w:val="2"/>
+          </w:tcPr>
+          <w:p>
+            <w:r>
+              <w:t>Unit Tests</w:t>
+            </w:r>
+          </w:p>
+        </w:tc>
+      </w:tr>
+      <w:tr>
+        <w:tc>
+          <w:tcPr>
+            <w:tcW w:w="9016" w:type="dxa"/>
+            <w:gridSpan w:val="3"/>
+          </w:tcPr>
+          <w:p>
+            <w:pPr>
+              <w:jc w:val="center"/>
+              <w:rPr>
+                <w:b/>
+                <w:bCs/>
+              </w:rPr>
+            </w:pPr>
+            <w:proofErr w:type="spellStart"/>
+            <w:r>
+              <w:rPr>
+                <w:b/>
+                <w:bCs/>
+              </w:rPr>
+              <w:t>MonthWithMostAdmissionsTests</w:t>
+            </w:r>
+            <w:proofErr w:type="spellEnd"/>
+          </w:p>
+        </w:tc>
+      </w:tr>
+      <w:tr>
+        <w:tc>
+          <w:tcPr>
+            <w:tcW w:w="4508" w:type="dxa"/>
+            <w:gridSpan w:val="2"/>
+          </w:tcPr>
+          <w:p>
+            <w:proofErr w:type="spellStart"/>
+            <w:r>
+              <w:t>returnsExpectedMonth</w:t>
+            </w:r>
+            <w:proofErr w:type="spellEnd"/>
+          </w:p>
+        </w:tc>
+        <w:tc>
+          <w:tcPr>
+            <w:tcW w:w="4508" w:type="dxa"/>
+          </w:tcPr>
+          <w:p/>
+        </w:tc>
+      </w:tr>
+      <w:tr>
+        <w:tc>
+          <w:tcPr>
+            <w:tcW w:w="4508" w:type="dxa"/>
+            <w:gridSpan w:val="2"/>
+          </w:tcPr>
+          <w:p>
+            <w:proofErr w:type="spellStart"/>
+            <w:r>
+              <w:t>returnsEmptyWhenNoAdmissions</w:t>
+            </w:r>
+            <w:proofErr w:type="spellEnd"/>
+          </w:p>
+        </w:tc>
+        <w:tc>
+          <w:tcPr>
+            <w:tcW w:w="4508" w:type="dxa"/>
+          </w:tcPr>
+          <w:p/>
+        </w:tc>
+      </w:tr>
+      <w:tr>
+        <w:tc>
+          <w:tcPr>
+            <w:tcW w:w="4508" w:type="dxa"/>
+            <w:gridSpan w:val="2"/>
+          </w:tcPr>
+          <w:p>
+            <w:proofErr w:type="spellStart"/>
+            <w:r>
+              <w:t>handlesErrorsGracefully</w:t>
+            </w:r>
+            <w:proofErr w:type="spellEnd"/>
+          </w:p>
+        </w:tc>
+        <w:tc>
+          <w:tcPr>
+            <w:tcW w:w="4508" w:type="dxa"/>
+          </w:tcPr>
+          <w:p>
+            <w:r>
+              <w:t>Checks that the controller returns a fallback message that is passed by the Service layer if it encounters an error or exception.</w:t>
+            </w:r>
+          </w:p>
+        </w:tc>
+      </w:tr>
+    </w:tbl>
+    <w:p/>
+    <w:tbl>
+      <w:tblPr>
+        <w:tblStyle w:val="TableGrid"/>
+        <w:tblW w:w="0" w:type="auto"/>
+        <w:tblLook w:val="04A0" w:firstRow="1" w:lastRow="0" w:firstColumn="1" w:lastColumn="0" w:noHBand="0" w:noVBand="1"/>
+      </w:tblPr>
+      <w:tblGrid>
+        <w:gridCol w:w="3005"/>
+        <w:gridCol w:w="1503"/>
+        <w:gridCol w:w="4508"/>
+      </w:tblGrid>
+      <w:tr>
+        <w:tc>
+          <w:tcPr>
+            <w:tcW w:w="9016" w:type="dxa"/>
+            <w:gridSpan w:val="3"/>
+          </w:tcPr>
+          <w:p>
+            <w:pPr>
+              <w:jc w:val="center"/>
+              <w:rPr>
+                <w:b/>
+                <w:bCs/>
+              </w:rPr>
+            </w:pPr>
+            <w:r>
+              <w:rPr>
+                <w:b/>
+                <w:bCs/>
+              </w:rPr>
+              <w:t>AdmissionTest</w:t>
+            </w:r>
+            <w:r>
+              <w:rPr>
+                <w:b/>
+                <w:bCs/>
+              </w:rPr>
+              <w:t>.java</w:t>
+            </w:r>
+          </w:p>
+        </w:tc>
+      </w:tr>
+      <w:tr>
+        <w:tc>
+          <w:tcPr>
+            <w:tcW w:w="3005" w:type="dxa"/>
+          </w:tcPr>
+          <w:p>
+            <w:r>
+              <w:rPr>
+                <w:b/>
+                <w:bCs/>
+              </w:rPr>
+              <w:t>Layer Tested</w:t>
+            </w:r>
+          </w:p>
+        </w:tc>
+        <w:tc>
+          <w:tcPr>
+            <w:tcW w:w="6011" w:type="dxa"/>
+            <w:gridSpan w:val="2"/>
+          </w:tcPr>
+          <w:p>
+            <w:r>
+              <w:t>Class</w:t>
+            </w:r>
+          </w:p>
+        </w:tc>
+      </w:tr>
+      <w:tr>
+        <w:tc>
+          <w:tcPr>
+            <w:tcW w:w="3005" w:type="dxa"/>
+          </w:tcPr>
+          <w:p>
+            <w:r>
+              <w:rPr>
+                <w:b/>
+                <w:bCs/>
+              </w:rPr>
+              <w:t>Test Type</w:t>
+            </w:r>
+            <w:r>
+              <w:rPr>
+                <w:b/>
+                <w:bCs/>
+              </w:rPr>
+              <w:t>s</w:t>
+            </w:r>
+          </w:p>
+        </w:tc>
+        <w:tc>
+          <w:tcPr>
+            <w:tcW w:w="6011" w:type="dxa"/>
+            <w:gridSpan w:val="2"/>
+          </w:tcPr>
+          <w:p>
+            <w:r>
+              <w:t>Unit Tests</w:t>
+            </w:r>
+          </w:p>
+        </w:tc>
+      </w:tr>
+      <w:tr>
+        <w:tc>
+          <w:tcPr>
+            <w:tcW w:w="4508" w:type="dxa"/>
+            <w:gridSpan w:val="2"/>
+          </w:tcPr>
+          <w:p>
+            <w:pPr>
+              <w:tabs>
+                <w:tab w:val="left" w:pos="3180"/>
+              </w:tabs>
+            </w:pPr>
+            <w:proofErr w:type="spellStart"/>
+            <w:r>
+              <w:t>testParameterlessNotNull</w:t>
+            </w:r>
+            <w:proofErr w:type="spellEnd"/>
+          </w:p>
+        </w:tc>
+        <w:tc>
+          <w:tcPr>
+            <w:tcW w:w="4508" w:type="dxa"/>
+          </w:tcPr>
+          <w:p/>
+        </w:tc>
+      </w:tr>
+      <w:tr>
+        <w:tc>
+          <w:tcPr>
+            <w:tcW w:w="4508" w:type="dxa"/>
+            <w:gridSpan w:val="2"/>
+          </w:tcPr>
+          <w:p>
+            <w:proofErr w:type="spellStart"/>
+            <w:r>
+              <w:t>testConstructedNotNull</w:t>
+            </w:r>
+            <w:proofErr w:type="spellEnd"/>
+          </w:p>
+        </w:tc>
+        <w:tc>
+          <w:tcPr>
+            <w:tcW w:w="4508" w:type="dxa"/>
+          </w:tcPr>
+          <w:p/>
+        </w:tc>
+      </w:tr>
+      <w:tr>
+        <w:tc>
+          <w:tcPr>
+            <w:tcW w:w="4508" w:type="dxa"/>
+            <w:gridSpan w:val="2"/>
+          </w:tcPr>
+          <w:p>
+            <w:proofErr w:type="spellStart"/>
+            <w:r>
+              <w:t>testSetAndGetId</w:t>
+            </w:r>
+            <w:proofErr w:type="spellEnd"/>
+          </w:p>
+        </w:tc>
+        <w:tc>
+          <w:tcPr>
+            <w:tcW w:w="4508" w:type="dxa"/>
+            <w:vMerge w:val="restart"/>
+          </w:tcPr>
+          <w:p/>
+        </w:tc>
+      </w:tr>
+      <w:tr>
+        <w:tc>
+          <w:tcPr>
+            <w:tcW w:w="4508" w:type="dxa"/>
+            <w:gridSpan w:val="2"/>
+          </w:tcPr>
+          <w:p>
+            <w:proofErr w:type="spellStart"/>
+            <w:r>
+              <w:t>testSetAndGetPatientId</w:t>
+            </w:r>
+            <w:proofErr w:type="spellEnd"/>
+          </w:p>
+        </w:tc>
+        <w:tc>
+          <w:tcPr>
+            <w:tcW w:w="4508" w:type="dxa"/>
+            <w:vMerge/>
+          </w:tcPr>
+          <w:p/>
+        </w:tc>
+      </w:tr>
+      <w:tr>
+        <w:tc>
+          <w:tcPr>
+            <w:tcW w:w="4508" w:type="dxa"/>
+            <w:gridSpan w:val="2"/>
+          </w:tcPr>
+          <w:p>
+            <w:proofErr w:type="spellStart"/>
+            <w:r>
+              <w:t>testSetAndGetAdmissionDate</w:t>
+            </w:r>
+            <w:proofErr w:type="spellEnd"/>
+          </w:p>
+        </w:tc>
+        <w:tc>
+          <w:tcPr>
+            <w:tcW w:w="4508" w:type="dxa"/>
+            <w:vMerge/>
+          </w:tcPr>
+          <w:p/>
+        </w:tc>
+      </w:tr>
+      <w:tr>
+        <w:tc>
+          <w:tcPr>
+            <w:tcW w:w="4508" w:type="dxa"/>
+            <w:gridSpan w:val="2"/>
+          </w:tcPr>
+          <w:p>
+            <w:proofErr w:type="spellStart"/>
+            <w:r>
+              <w:t>testSetAndGetDischargeDate</w:t>
+            </w:r>
+            <w:proofErr w:type="spellEnd"/>
+          </w:p>
+        </w:tc>
+        <w:tc>
+          <w:tcPr>
+            <w:tcW w:w="4508" w:type="dxa"/>
+            <w:vMerge/>
+          </w:tcPr>
+          <w:p/>
+        </w:tc>
+      </w:tr>
+      <w:tr>
+        <w:tc>
+          <w:tcPr>
+            <w:tcW w:w="4508" w:type="dxa"/>
+            <w:gridSpan w:val="2"/>
+          </w:tcPr>
+          <w:p>
+            <w:proofErr w:type="spellStart"/>
+            <w:r>
+              <w:t>constructedAdmissionTest</w:t>
+            </w:r>
+            <w:proofErr w:type="spellEnd"/>
+          </w:p>
+        </w:tc>
+        <w:tc>
+          <w:tcPr>
+            <w:tcW w:w="4508" w:type="dxa"/>
+          </w:tcPr>
+          <w:p/>
+        </w:tc>
+      </w:tr>
+    </w:tbl>
+    <w:p/>
+    <w:tbl>
+      <w:tblPr>
+        <w:tblStyle w:val="TableGrid"/>
+        <w:tblW w:w="0" w:type="auto"/>
+        <w:tblLook w:val="04A0" w:firstRow="1" w:lastRow="0" w:firstColumn="1" w:lastColumn="0" w:noHBand="0" w:noVBand="1"/>
+      </w:tblPr>
+      <w:tblGrid>
+        <w:gridCol w:w="3005"/>
+        <w:gridCol w:w="1503"/>
+        <w:gridCol w:w="4508"/>
+      </w:tblGrid>
+      <w:tr>
+        <w:tc>
+          <w:tcPr>
+            <w:tcW w:w="9016" w:type="dxa"/>
+            <w:gridSpan w:val="3"/>
+          </w:tcPr>
+          <w:p>
+            <w:pPr>
+              <w:jc w:val="center"/>
+              <w:rPr>
+                <w:b/>
+                <w:bCs/>
+              </w:rPr>
+            </w:pPr>
+            <w:r>
+              <w:rPr>
+                <w:b/>
+                <w:bCs/>
+              </w:rPr>
+              <w:t>AllocationTest</w:t>
+            </w:r>
+            <w:r>
+              <w:rPr>
+                <w:b/>
+                <w:bCs/>
+              </w:rPr>
+              <w:t>.java</w:t>
+            </w:r>
+          </w:p>
+        </w:tc>
+      </w:tr>
+      <w:tr>
+        <w:tc>
+          <w:tcPr>
+            <w:tcW w:w="3005" w:type="dxa"/>
+          </w:tcPr>
+          <w:p>
+            <w:r>
+              <w:rPr>
+                <w:b/>
+                <w:bCs/>
+              </w:rPr>
+              <w:t>Layer Tested</w:t>
+            </w:r>
+          </w:p>
+        </w:tc>
+        <w:tc>
+          <w:tcPr>
+            <w:tcW w:w="6011" w:type="dxa"/>
+            <w:gridSpan w:val="2"/>
+          </w:tcPr>
+          <w:p>
+            <w:r>
+              <w:t>Class</w:t>
+            </w:r>
+          </w:p>
+        </w:tc>
+      </w:tr>
+      <w:tr>
+        <w:tc>
+          <w:tcPr>
+            <w:tcW w:w="3005" w:type="dxa"/>
+          </w:tcPr>
+          <w:p>
+            <w:r>
+              <w:rPr>
+                <w:b/>
+                <w:bCs/>
+              </w:rPr>
+              <w:t>Test Type</w:t>
+            </w:r>
+            <w:r>
+              <w:rPr>
+                <w:b/>
+                <w:bCs/>
+              </w:rPr>
+              <w:t>s</w:t>
+            </w:r>
+          </w:p>
+        </w:tc>
+        <w:tc>
+          <w:tcPr>
+            <w:tcW w:w="6011" w:type="dxa"/>
+            <w:gridSpan w:val="2"/>
+          </w:tcPr>
+          <w:p>
+            <w:r>
+              <w:t>Unit Tests</w:t>
+            </w:r>
+          </w:p>
+        </w:tc>
+      </w:tr>
+      <w:tr>
+        <w:tc>
+          <w:tcPr>
+            <w:tcW w:w="4508" w:type="dxa"/>
+            <w:gridSpan w:val="2"/>
+          </w:tcPr>
+          <w:p>
+            <w:proofErr w:type="spellStart"/>
+            <w:r>
+              <w:t>testParameterlessNotNull</w:t>
+            </w:r>
+            <w:proofErr w:type="spellEnd"/>
+          </w:p>
+        </w:tc>
+        <w:tc>
+          <w:tcPr>
+            <w:tcW w:w="4508" w:type="dxa"/>
+          </w:tcPr>
+          <w:p/>
+        </w:tc>
+      </w:tr>
+      <w:tr>
+        <w:tc>
+          <w:tcPr>
+            <w:tcW w:w="4508" w:type="dxa"/>
+            <w:gridSpan w:val="2"/>
+          </w:tcPr>
+          <w:p>
+            <w:proofErr w:type="spellStart"/>
+            <w:r>
+              <w:t>testConstructedNotNull</w:t>
+            </w:r>
+            <w:proofErr w:type="spellEnd"/>
+          </w:p>
+        </w:tc>
+        <w:tc>
+          <w:tcPr>
+            <w:tcW w:w="4508" w:type="dxa"/>
+          </w:tcPr>
+          <w:p/>
+        </w:tc>
+      </w:tr>
+      <w:tr>
+        <w:tc>
+          <w:tcPr>
+            <w:tcW w:w="4508" w:type="dxa"/>
+            <w:gridSpan w:val="2"/>
+          </w:tcPr>
+          <w:p>
+            <w:proofErr w:type="spellStart"/>
+            <w:r>
+              <w:t>testSetAndGetId</w:t>
+            </w:r>
+            <w:proofErr w:type="spellEnd"/>
+          </w:p>
+        </w:tc>
+        <w:tc>
+          <w:tcPr>
+            <w:tcW w:w="4508" w:type="dxa"/>
+            <w:vMerge w:val="restart"/>
+          </w:tcPr>
+          <w:p/>
+        </w:tc>
+      </w:tr>
+      <w:tr>
+        <w:tc>
+          <w:tcPr>
+            <w:tcW w:w="4508" w:type="dxa"/>
+            <w:gridSpan w:val="2"/>
+          </w:tcPr>
+          <w:p>
+            <w:proofErr w:type="spellStart"/>
+            <w:r>
+              <w:t>testSetAndGetAdmissionId</w:t>
+            </w:r>
+            <w:proofErr w:type="spellEnd"/>
+          </w:p>
+        </w:tc>
+        <w:tc>
+          <w:tcPr>
+            <w:tcW w:w="4508" w:type="dxa"/>
+            <w:vMerge/>
+          </w:tcPr>
+          <w:p/>
+        </w:tc>
+      </w:tr>
+      <w:tr>
+        <w:tc>
+          <w:tcPr>
+            <w:tcW w:w="4508" w:type="dxa"/>
+            <w:gridSpan w:val="2"/>
+          </w:tcPr>
+          <w:p>
+            <w:proofErr w:type="spellStart"/>
+            <w:r>
+              <w:t>testSetAndGetEmployeeId</w:t>
+            </w:r>
+            <w:proofErr w:type="spellEnd"/>
+          </w:p>
+        </w:tc>
+        <w:tc>
+          <w:tcPr>
+            <w:tcW w:w="4508" w:type="dxa"/>
+            <w:vMerge/>
+          </w:tcPr>
+          <w:p/>
+        </w:tc>
+      </w:tr>
+      <w:tr>
+        <w:tc>
+          <w:tcPr>
+            <w:tcW w:w="4508" w:type="dxa"/>
+            <w:gridSpan w:val="2"/>
+          </w:tcPr>
+          <w:p>
+            <w:proofErr w:type="spellStart"/>
+            <w:r>
+              <w:t>testSetAndGetStartTime</w:t>
+            </w:r>
+            <w:proofErr w:type="spellEnd"/>
+          </w:p>
+        </w:tc>
+        <w:tc>
+          <w:tcPr>
+            <w:tcW w:w="4508" w:type="dxa"/>
+            <w:vMerge/>
+          </w:tcPr>
+          <w:p/>
+        </w:tc>
+      </w:tr>
+      <w:tr>
+        <w:tc>
+          <w:tcPr>
+            <w:tcW w:w="4508" w:type="dxa"/>
+            <w:gridSpan w:val="2"/>
+          </w:tcPr>
+          <w:p>
+            <w:proofErr w:type="spellStart"/>
+            <w:r>
+              <w:t>testSetAndGetEndTime</w:t>
+            </w:r>
+            <w:proofErr w:type="spellEnd"/>
+          </w:p>
+        </w:tc>
+        <w:tc>
+          <w:tcPr>
+            <w:tcW w:w="4508" w:type="dxa"/>
+            <w:vMerge/>
+          </w:tcPr>
+          <w:p/>
+        </w:tc>
+      </w:tr>
+      <w:tr>
+        <w:tc>
+          <w:tcPr>
+            <w:tcW w:w="4508" w:type="dxa"/>
+            <w:gridSpan w:val="2"/>
+          </w:tcPr>
+          <w:p>
+            <w:proofErr w:type="spellStart"/>
+            <w:r>
+              <w:t>constructedAllocationTest</w:t>
+            </w:r>
+            <w:proofErr w:type="spellEnd"/>
+          </w:p>
+        </w:tc>
+        <w:tc>
+          <w:tcPr>
+            <w:tcW w:w="4508" w:type="dxa"/>
+          </w:tcPr>
+          <w:p/>
+        </w:tc>
+      </w:tr>
+    </w:tbl>
+    <w:p/>
+    <w:tbl>
+      <w:tblPr>
+        <w:tblStyle w:val="TableGrid"/>
+        <w:tblW w:w="0" w:type="auto"/>
+        <w:tblLook w:val="04A0" w:firstRow="1" w:lastRow="0" w:firstColumn="1" w:lastColumn="0" w:noHBand="0" w:noVBand="1"/>
+      </w:tblPr>
+      <w:tblGrid>
+        <w:gridCol w:w="3005"/>
+        <w:gridCol w:w="1503"/>
+        <w:gridCol w:w="4508"/>
+      </w:tblGrid>
+      <w:tr>
+        <w:tc>
+          <w:tcPr>
+            <w:tcW w:w="9016" w:type="dxa"/>
+            <w:gridSpan w:val="3"/>
+          </w:tcPr>
+          <w:p>
+            <w:pPr>
+              <w:jc w:val="center"/>
+              <w:rPr>
+                <w:b/>
+                <w:bCs/>
+              </w:rPr>
+            </w:pPr>
+            <w:r>
+              <w:rPr>
+                <w:b/>
+                <w:bCs/>
+              </w:rPr>
+              <w:t>ApiHelperTest</w:t>
+            </w:r>
+            <w:r>
+              <w:rPr>
+                <w:b/>
+                <w:bCs/>
+              </w:rPr>
+              <w:t>.java</w:t>
+            </w:r>
+          </w:p>
+        </w:tc>
+      </w:tr>
+      <w:tr>
+        <w:tc>
+          <w:tcPr>
+            <w:tcW w:w="3005" w:type="dxa"/>
+          </w:tcPr>
+          <w:p>
+            <w:r>
+              <w:rPr>
+                <w:b/>
+                <w:bCs/>
+              </w:rPr>
+              <w:t>Layer Tested</w:t>
+            </w:r>
+          </w:p>
+        </w:tc>
+        <w:tc>
+          <w:tcPr>
+            <w:tcW w:w="6011" w:type="dxa"/>
+            <w:gridSpan w:val="2"/>
+          </w:tcPr>
+          <w:p>
+            <w:r>
+              <w:t>Service</w:t>
+            </w:r>
+          </w:p>
+        </w:tc>
+      </w:tr>
+      <w:tr>
+        <w:tc>
+          <w:tcPr>
+            <w:tcW w:w="3005" w:type="dxa"/>
+          </w:tcPr>
+          <w:p>
+            <w:r>
+              <w:rPr>
+                <w:b/>
+                <w:bCs/>
+              </w:rPr>
+              <w:t>Test Type</w:t>
+            </w:r>
+            <w:r>
+              <w:rPr>
+                <w:b/>
+                <w:bCs/>
+              </w:rPr>
+              <w:t>s</w:t>
+            </w:r>
+          </w:p>
+        </w:tc>
+        <w:tc>
+          <w:tcPr>
+            <w:tcW w:w="6011" w:type="dxa"/>
+            <w:gridSpan w:val="2"/>
+          </w:tcPr>
+          <w:p>
+            <w:r>
+              <w:t>Unit Tests</w:t>
+            </w:r>
+          </w:p>
+        </w:tc>
+      </w:tr>
+      <w:tr>
+        <w:tc>
+          <w:tcPr>
+            <w:tcW w:w="9016" w:type="dxa"/>
+            <w:gridSpan w:val="3"/>
+          </w:tcPr>
+          <w:p>
+            <w:pPr>
+              <w:jc w:val="center"/>
+              <w:rPr>
+                <w:b/>
+                <w:bCs/>
+              </w:rPr>
+            </w:pPr>
+            <w:proofErr w:type="spellStart"/>
+            <w:r>
+              <w:rPr>
+                <w:b/>
+                <w:bCs/>
+              </w:rPr>
+              <w:t>AdmissionTests</w:t>
+            </w:r>
+            <w:proofErr w:type="spellEnd"/>
+          </w:p>
+        </w:tc>
+      </w:tr>
+      <w:tr>
+        <w:tc>
+          <w:tcPr>
+            <w:tcW w:w="4508" w:type="dxa"/>
+            <w:gridSpan w:val="2"/>
+          </w:tcPr>
+          <w:p>
+            <w:proofErr w:type="spellStart"/>
+            <w:r>
+              <w:lastRenderedPageBreak/>
+              <w:t>getAllAdmissions_returnsAdmissions</w:t>
+            </w:r>
+            <w:proofErr w:type="spellEnd"/>
+          </w:p>
+        </w:tc>
+        <w:tc>
+          <w:tcPr>
+            <w:tcW w:w="4508" w:type="dxa"/>
+          </w:tcPr>
+          <w:p/>
+        </w:tc>
+      </w:tr>
+      <w:tr>
+        <w:tc>
+          <w:tcPr>
+            <w:tcW w:w="4508" w:type="dxa"/>
+            <w:gridSpan w:val="2"/>
+          </w:tcPr>
+          <w:p>
+            <w:proofErr w:type="spellStart"/>
+            <w:r>
+              <w:t>getAdmissionById_returnsAdmission</w:t>
+            </w:r>
+            <w:proofErr w:type="spellEnd"/>
+          </w:p>
+        </w:tc>
+        <w:tc>
+          <w:tcPr>
+            <w:tcW w:w="4508" w:type="dxa"/>
+          </w:tcPr>
+          <w:p/>
+        </w:tc>
+      </w:tr>
+      <w:tr>
+        <w:tc>
+          <w:tcPr>
+            <w:tcW w:w="4508" w:type="dxa"/>
+            <w:gridSpan w:val="2"/>
+          </w:tcPr>
+          <w:p>
+            <w:r>
+              <w:t>getAdmissionById_handles404</w:t>
+            </w:r>
+          </w:p>
+        </w:tc>
+        <w:tc>
+          <w:tcPr>
+            <w:tcW w:w="4508" w:type="dxa"/>
+          </w:tcPr>
+          <w:p/>
+        </w:tc>
+      </w:tr>
+      <w:tr>
+        <w:tc>
+          <w:tcPr>
+            <w:tcW w:w="9016" w:type="dxa"/>
+            <w:gridSpan w:val="3"/>
+          </w:tcPr>
+          <w:p>
+            <w:pPr>
+              <w:jc w:val="center"/>
+              <w:rPr>
+                <w:b/>
+                <w:bCs/>
+              </w:rPr>
+            </w:pPr>
+            <w:proofErr w:type="spellStart"/>
+            <w:r>
+              <w:rPr>
+                <w:b/>
+                <w:bCs/>
+              </w:rPr>
+              <w:t>AllocationTests</w:t>
+            </w:r>
+            <w:proofErr w:type="spellEnd"/>
+          </w:p>
+        </w:tc>
+      </w:tr>
+      <w:tr>
+        <w:tc>
+          <w:tcPr>
+            <w:tcW w:w="4508" w:type="dxa"/>
+            <w:gridSpan w:val="2"/>
+          </w:tcPr>
+          <w:p>
+            <w:proofErr w:type="spellStart"/>
+            <w:r>
+              <w:t>getAllAllocations_returnsAllocations</w:t>
+            </w:r>
+            <w:proofErr w:type="spellEnd"/>
+          </w:p>
+        </w:tc>
+        <w:tc>
+          <w:tcPr>
+            <w:tcW w:w="4508" w:type="dxa"/>
+          </w:tcPr>
+          <w:p/>
+        </w:tc>
+      </w:tr>
+      <w:tr>
+        <w:tc>
+          <w:tcPr>
+            <w:tcW w:w="4508" w:type="dxa"/>
+            <w:gridSpan w:val="2"/>
+          </w:tcPr>
+          <w:p>
+            <w:proofErr w:type="spellStart"/>
+            <w:r>
+              <w:t>getAllocationById_returnsAllocation</w:t>
+            </w:r>
+            <w:proofErr w:type="spellEnd"/>
+          </w:p>
+        </w:tc>
+        <w:tc>
+          <w:tcPr>
+            <w:tcW w:w="4508" w:type="dxa"/>
+          </w:tcPr>
+          <w:p/>
+        </w:tc>
+      </w:tr>
+      <w:tr>
+        <w:tc>
+          <w:tcPr>
+            <w:tcW w:w="4508" w:type="dxa"/>
+            <w:gridSpan w:val="2"/>
+          </w:tcPr>
+          <w:p>
+            <w:r>
+              <w:t>getAllocationById_handles404</w:t>
+            </w:r>
+          </w:p>
+        </w:tc>
+        <w:tc>
+          <w:tcPr>
+            <w:tcW w:w="4508" w:type="dxa"/>
+          </w:tcPr>
+          <w:p/>
+        </w:tc>
+      </w:tr>
+      <w:tr>
+        <w:tc>
+          <w:tcPr>
+            <w:tcW w:w="9016" w:type="dxa"/>
+            <w:gridSpan w:val="3"/>
+          </w:tcPr>
+          <w:p>
+            <w:pPr>
+              <w:jc w:val="center"/>
+              <w:rPr>
+                <w:b/>
+                <w:bCs/>
+              </w:rPr>
+            </w:pPr>
+            <w:proofErr w:type="spellStart"/>
+            <w:r>
+              <w:rPr>
+                <w:b/>
+                <w:bCs/>
+              </w:rPr>
+              <w:t>EmployeeTests</w:t>
+            </w:r>
+            <w:proofErr w:type="spellEnd"/>
+          </w:p>
+        </w:tc>
+      </w:tr>
+      <w:tr>
+        <w:tc>
+          <w:tcPr>
+            <w:tcW w:w="4508" w:type="dxa"/>
+            <w:gridSpan w:val="2"/>
+          </w:tcPr>
+          <w:p>
+            <w:proofErr w:type="spellStart"/>
+            <w:r>
+              <w:t>getAllEmployees_returnsEmployees</w:t>
+            </w:r>
+            <w:proofErr w:type="spellEnd"/>
+          </w:p>
+        </w:tc>
+        <w:tc>
+          <w:tcPr>
+            <w:tcW w:w="4508" w:type="dxa"/>
+          </w:tcPr>
+          <w:p/>
+        </w:tc>
+      </w:tr>
+      <w:tr>
+        <w:tc>
+          <w:tcPr>
+            <w:tcW w:w="4508" w:type="dxa"/>
+            <w:gridSpan w:val="2"/>
+          </w:tcPr>
+          <w:p>
+            <w:proofErr w:type="spellStart"/>
+            <w:r>
+              <w:t>getEmployeeById_returnsEmployee</w:t>
+            </w:r>
+            <w:proofErr w:type="spellEnd"/>
+          </w:p>
+        </w:tc>
+        <w:tc>
+          <w:tcPr>
+            <w:tcW w:w="4508" w:type="dxa"/>
+          </w:tcPr>
+          <w:p/>
+        </w:tc>
+      </w:tr>
+      <w:tr>
+        <w:tc>
+          <w:tcPr>
+            <w:tcW w:w="4508" w:type="dxa"/>
+            <w:gridSpan w:val="2"/>
+          </w:tcPr>
+          <w:p>
+            <w:r>
+              <w:t>getAllocationById_handles404</w:t>
+            </w:r>
+          </w:p>
+        </w:tc>
+        <w:tc>
+          <w:tcPr>
+            <w:tcW w:w="4508" w:type="dxa"/>
+          </w:tcPr>
+          <w:p/>
+        </w:tc>
+      </w:tr>
+      <w:tr>
+        <w:tc>
+          <w:tcPr>
+            <w:tcW w:w="9016" w:type="dxa"/>
+            <w:gridSpan w:val="3"/>
+          </w:tcPr>
+          <w:p>
+            <w:pPr>
+              <w:jc w:val="center"/>
+              <w:rPr>
+                <w:b/>
+                <w:bCs/>
+              </w:rPr>
+            </w:pPr>
+            <w:proofErr w:type="spellStart"/>
+            <w:r>
+              <w:rPr>
+                <w:b/>
+                <w:bCs/>
+              </w:rPr>
+              <w:t>PatientTests</w:t>
+            </w:r>
+            <w:proofErr w:type="spellEnd"/>
+          </w:p>
+        </w:tc>
+      </w:tr>
+      <w:tr>
+        <w:tc>
+          <w:tcPr>
+            <w:tcW w:w="4508" w:type="dxa"/>
+            <w:gridSpan w:val="2"/>
+          </w:tcPr>
+          <w:p>
+            <w:proofErr w:type="spellStart"/>
+            <w:r>
+              <w:t>getAllPatients_returnsPatients</w:t>
+            </w:r>
+            <w:proofErr w:type="spellEnd"/>
+          </w:p>
+        </w:tc>
+        <w:tc>
+          <w:tcPr>
+            <w:tcW w:w="4508" w:type="dxa"/>
+          </w:tcPr>
+          <w:p/>
+        </w:tc>
+      </w:tr>
+      <w:tr>
+        <w:tc>
+          <w:tcPr>
+            <w:tcW w:w="4508" w:type="dxa"/>
+            <w:gridSpan w:val="2"/>
+          </w:tcPr>
+          <w:p>
+            <w:proofErr w:type="spellStart"/>
+            <w:r>
+              <w:t>getPatientById_returnsPatient</w:t>
+            </w:r>
+            <w:proofErr w:type="spellEnd"/>
+          </w:p>
+        </w:tc>
+        <w:tc>
+          <w:tcPr>
+            <w:tcW w:w="4508" w:type="dxa"/>
+          </w:tcPr>
+          <w:p/>
+        </w:tc>
+      </w:tr>
+      <w:tr>
+        <w:tc>
+          <w:tcPr>
+            <w:tcW w:w="4508" w:type="dxa"/>
+            <w:gridSpan w:val="2"/>
+          </w:tcPr>
+          <w:p>
+            <w:r>
+              <w:t>getPatientById_handles404</w:t>
+            </w:r>
+          </w:p>
+        </w:tc>
+        <w:tc>
+          <w:tcPr>
+            <w:tcW w:w="4508" w:type="dxa"/>
+          </w:tcPr>
+          <w:p/>
+        </w:tc>
+      </w:tr>
+    </w:tbl>
+    <w:p/>
+    <w:tbl>
+      <w:tblPr>
+        <w:tblStyle w:val="TableGrid"/>
+        <w:tblW w:w="0" w:type="auto"/>
+        <w:tblLook w:val="04A0" w:firstRow="1" w:lastRow="0" w:firstColumn="1" w:lastColumn="0" w:noHBand="0" w:noVBand="1"/>
+      </w:tblPr>
+      <w:tblGrid>
+        <w:gridCol w:w="3005"/>
+        <w:gridCol w:w="1503"/>
+        <w:gridCol w:w="4508"/>
+      </w:tblGrid>
+      <w:tr>
+        <w:tc>
+          <w:tcPr>
+            <w:tcW w:w="9016" w:type="dxa"/>
+            <w:gridSpan w:val="3"/>
+          </w:tcPr>
+          <w:p>
+            <w:pPr>
+              <w:jc w:val="center"/>
+              <w:rPr>
+                <w:b/>
+                <w:bCs/>
+              </w:rPr>
+            </w:pPr>
+            <w:r>
+              <w:rPr>
+                <w:b/>
+                <w:bCs/>
+              </w:rPr>
+              <w:t>Comp2005ApiApplication</w:t>
+            </w:r>
+            <w:r>
+              <w:rPr>
+                <w:b/>
+                <w:bCs/>
+              </w:rPr>
+              <w:t>.java</w:t>
+            </w:r>
+          </w:p>
+        </w:tc>
+      </w:tr>
+      <w:tr>
+        <w:tc>
+          <w:tcPr>
+            <w:tcW w:w="3005" w:type="dxa"/>
+          </w:tcPr>
+          <w:p>
+            <w:r>
+              <w:rPr>
+                <w:b/>
+                <w:bCs/>
+              </w:rPr>
+              <w:t>Layer Tested</w:t>
+            </w:r>
+          </w:p>
+        </w:tc>
+        <w:tc>
+          <w:tcPr>
+            <w:tcW w:w="6011" w:type="dxa"/>
+            <w:gridSpan w:val="2"/>
+          </w:tcPr>
+          <w:p>
+            <w:r>
+              <w:t>Application Context</w:t>
+            </w:r>
+          </w:p>
+        </w:tc>
+      </w:tr>
+      <w:tr>
+        <w:tc>
+          <w:tcPr>
+            <w:tcW w:w="3005" w:type="dxa"/>
+          </w:tcPr>
+          <w:p>
+            <w:r>
+              <w:rPr>
+                <w:b/>
+                <w:bCs/>
+              </w:rPr>
+              <w:t>Test Type</w:t>
+            </w:r>
+            <w:r>
+              <w:rPr>
+                <w:b/>
+                <w:bCs/>
+              </w:rPr>
+              <w:t>s</w:t>
+            </w:r>
+          </w:p>
+        </w:tc>
+        <w:tc>
+          <w:tcPr>
+            <w:tcW w:w="6011" w:type="dxa"/>
+            <w:gridSpan w:val="2"/>
+          </w:tcPr>
+          <w:p>
+            <w:r>
+              <w:t xml:space="preserve">Smoke </w:t>
+            </w:r>
+            <w:r>
+              <w:t>Test</w:t>
+            </w:r>
+          </w:p>
+        </w:tc>
+      </w:tr>
+      <w:tr>
+        <w:tc>
+          <w:tcPr>
+            <w:tcW w:w="4508" w:type="dxa"/>
+            <w:gridSpan w:val="2"/>
+          </w:tcPr>
+          <w:p>
+            <w:r>
+              <w:t>contextLoads</w:t>
+            </w:r>
+          </w:p>
+        </w:tc>
+        <w:tc>
+          <w:tcPr>
+            <w:tcW w:w="4508" w:type="dxa"/>
+          </w:tcPr>
+          <w:p>
+            <w:r>
+              <w:t>Ensures that the Spring Boot application context starts up correctly.</w:t>
+            </w:r>
+          </w:p>
+        </w:tc>
+      </w:tr>
+    </w:tbl>
+    <w:p/>
+    <w:tbl>
+      <w:tblPr>
+        <w:tblStyle w:val="TableGrid"/>
+        <w:tblW w:w="0" w:type="auto"/>
+        <w:tblLook w:val="04A0" w:firstRow="1" w:lastRow="0" w:firstColumn="1" w:lastColumn="0" w:noHBand="0" w:noVBand="1"/>
+      </w:tblPr>
+      <w:tblGrid>
+        <w:gridCol w:w="3005"/>
+        <w:gridCol w:w="1503"/>
+        <w:gridCol w:w="4508"/>
+      </w:tblGrid>
+      <w:tr>
+        <w:tc>
+          <w:tcPr>
+            <w:tcW w:w="9016" w:type="dxa"/>
+            <w:gridSpan w:val="3"/>
+          </w:tcPr>
+          <w:p>
+            <w:pPr>
+              <w:jc w:val="center"/>
+              <w:rPr>
+                <w:b/>
+                <w:bCs/>
+              </w:rPr>
+            </w:pPr>
+            <w:r>
+              <w:rPr>
+                <w:b/>
+                <w:bCs/>
+              </w:rPr>
+              <w:t>EmployeeTest</w:t>
+            </w:r>
+            <w:r>
+              <w:rPr>
+                <w:b/>
+                <w:bCs/>
+              </w:rPr>
+              <w:t>.java</w:t>
+            </w:r>
+          </w:p>
+        </w:tc>
+      </w:tr>
+      <w:tr>
+        <w:tc>
+          <w:tcPr>
+            <w:tcW w:w="3005" w:type="dxa"/>
+          </w:tcPr>
+          <w:p>
+            <w:r>
+              <w:rPr>
+                <w:b/>
+                <w:bCs/>
+              </w:rPr>
+              <w:t>Layer Tested</w:t>
+            </w:r>
+          </w:p>
+        </w:tc>
+        <w:tc>
+          <w:tcPr>
+            <w:tcW w:w="6011" w:type="dxa"/>
+            <w:gridSpan w:val="2"/>
+          </w:tcPr>
+          <w:p>
+            <w:r>
+              <w:t>Class</w:t>
+            </w:r>
+          </w:p>
+        </w:tc>
+      </w:tr>
+      <w:tr>
+        <w:tc>
+          <w:tcPr>
+            <w:tcW w:w="3005" w:type="dxa"/>
+          </w:tcPr>
+          <w:p>
+            <w:r>
+              <w:rPr>
+                <w:b/>
+                <w:bCs/>
+              </w:rPr>
+              <w:t>Test Type</w:t>
+            </w:r>
+            <w:r>
+              <w:rPr>
+                <w:b/>
+                <w:bCs/>
+              </w:rPr>
+              <w:t>s</w:t>
+            </w:r>
+          </w:p>
+        </w:tc>
+        <w:tc>
+          <w:tcPr>
+            <w:tcW w:w="6011" w:type="dxa"/>
+            <w:gridSpan w:val="2"/>
+          </w:tcPr>
+          <w:p>
+            <w:r>
+              <w:t>Unit Tests</w:t>
+            </w:r>
+          </w:p>
+        </w:tc>
+      </w:tr>
+      <w:tr>
+        <w:tc>
+          <w:tcPr>
+            <w:tcW w:w="4508" w:type="dxa"/>
+            <w:gridSpan w:val="2"/>
+          </w:tcPr>
+          <w:p>
+            <w:proofErr w:type="spellStart"/>
+            <w:r>
+              <w:t>testParameterlessNotNull</w:t>
+            </w:r>
+            <w:proofErr w:type="spellEnd"/>
+          </w:p>
+        </w:tc>
+        <w:tc>
+          <w:tcPr>
+            <w:tcW w:w="4508" w:type="dxa"/>
+          </w:tcPr>
+          <w:p/>
+        </w:tc>
+      </w:tr>
+      <w:tr>
+        <w:tc>
+          <w:tcPr>
+            <w:tcW w:w="4508" w:type="dxa"/>
+            <w:gridSpan w:val="2"/>
+          </w:tcPr>
+          <w:p>
+            <w:proofErr w:type="spellStart"/>
+            <w:r>
+              <w:t>testConstructedNotNull</w:t>
+            </w:r>
+            <w:proofErr w:type="spellEnd"/>
+          </w:p>
+        </w:tc>
+        <w:tc>
+          <w:tcPr>
+            <w:tcW w:w="4508" w:type="dxa"/>
+          </w:tcPr>
+          <w:p/>
+        </w:tc>
+      </w:tr>
+      <w:tr>
+        <w:tc>
+          <w:tcPr>
+            <w:tcW w:w="4508" w:type="dxa"/>
+            <w:gridSpan w:val="2"/>
+          </w:tcPr>
+          <w:p>
+            <w:proofErr w:type="spellStart"/>
+            <w:r>
+              <w:t>testSetAndGetId</w:t>
+            </w:r>
+            <w:proofErr w:type="spellEnd"/>
+          </w:p>
+        </w:tc>
+        <w:tc>
+          <w:tcPr>
+            <w:tcW w:w="4508" w:type="dxa"/>
+            <w:vMerge w:val="restart"/>
+          </w:tcPr>
+          <w:p/>
+        </w:tc>
+      </w:tr>
+      <w:tr>
+        <w:tc>
+          <w:tcPr>
+            <w:tcW w:w="4508" w:type="dxa"/>
+            <w:gridSpan w:val="2"/>
+          </w:tcPr>
+          <w:p>
+            <w:proofErr w:type="spellStart"/>
+            <w:r>
+              <w:t>testSetAndGetFirstName</w:t>
+            </w:r>
+            <w:proofErr w:type="spellEnd"/>
+          </w:p>
+        </w:tc>
+        <w:tc>
+          <w:tcPr>
+            <w:tcW w:w="4508" w:type="dxa"/>
+            <w:vMerge/>
+          </w:tcPr>
+          <w:p/>
+        </w:tc>
+      </w:tr>
+      <w:tr>
+        <w:tc>
+          <w:tcPr>
+            <w:tcW w:w="4508" w:type="dxa"/>
+            <w:gridSpan w:val="2"/>
+          </w:tcPr>
+          <w:p>
+            <w:proofErr w:type="spellStart"/>
+            <w:r>
+              <w:t>testSetAndGetLastName</w:t>
+            </w:r>
+            <w:proofErr w:type="spellEnd"/>
+          </w:p>
+        </w:tc>
+        <w:tc>
+          <w:tcPr>
+            <w:tcW w:w="4508" w:type="dxa"/>
+            <w:vMerge/>
+          </w:tcPr>
+          <w:p/>
+        </w:tc>
+      </w:tr>
+      <w:tr>
+        <w:tc>
+          <w:tcPr>
+            <w:tcW w:w="4508" w:type="dxa"/>
+            <w:gridSpan w:val="2"/>
+          </w:tcPr>
+          <w:p>
+            <w:proofErr w:type="spellStart"/>
+            <w:r>
+              <w:t>constructedEmployeeTest</w:t>
+            </w:r>
+            <w:proofErr w:type="spellEnd"/>
+          </w:p>
+        </w:tc>
+        <w:tc>
+          <w:tcPr>
+            <w:tcW w:w="4508" w:type="dxa"/>
+          </w:tcPr>
+          <w:p/>
+        </w:tc>
+      </w:tr>
+    </w:tbl>
+    <w:p/>
+    <w:tbl>
+      <w:tblPr>
+        <w:tblStyle w:val="TableGrid"/>
+        <w:tblW w:w="0" w:type="auto"/>
+        <w:tblLook w:val="04A0" w:firstRow="1" w:lastRow="0" w:firstColumn="1" w:lastColumn="0" w:noHBand="0" w:noVBand="1"/>
+      </w:tblPr>
+      <w:tblGrid>
+        <w:gridCol w:w="3005"/>
+        <w:gridCol w:w="1503"/>
+        <w:gridCol w:w="4508"/>
+      </w:tblGrid>
+      <w:tr>
+        <w:tc>
+          <w:tcPr>
+            <w:tcW w:w="9016" w:type="dxa"/>
+            <w:gridSpan w:val="3"/>
+          </w:tcPr>
+          <w:p>
+            <w:pPr>
+              <w:jc w:val="center"/>
+              <w:rPr>
+                <w:b/>
+                <w:bCs/>
+              </w:rPr>
+            </w:pPr>
+            <w:r>
+              <w:rPr>
+                <w:b/>
+                <w:bCs/>
+              </w:rPr>
+              <w:t>PatientControllerTest</w:t>
+            </w:r>
+            <w:r>
+              <w:rPr>
+                <w:b/>
+                <w:bCs/>
+              </w:rPr>
+              <w:t>.java</w:t>
+            </w:r>
+          </w:p>
+        </w:tc>
+      </w:tr>
+      <w:tr>
+        <w:tc>
+          <w:tcPr>
+            <w:tcW w:w="3005" w:type="dxa"/>
+          </w:tcPr>
+          <w:p>
+            <w:r>
+              <w:rPr>
+                <w:b/>
+                <w:bCs/>
+              </w:rPr>
+              <w:t>Layer Tested</w:t>
+            </w:r>
+          </w:p>
+        </w:tc>
+        <w:tc>
+          <w:tcPr>
+            <w:tcW w:w="6011" w:type="dxa"/>
+            <w:gridSpan w:val="2"/>
+          </w:tcPr>
+          <w:p>
+            <w:r>
+              <w:t>Controller</w:t>
+            </w:r>
+          </w:p>
+        </w:tc>
+      </w:tr>
+      <w:tr>
+        <w:tc>
+          <w:tcPr>
+            <w:tcW w:w="3005" w:type="dxa"/>
+          </w:tcPr>
+          <w:p>
+            <w:r>
+              <w:rPr>
+                <w:b/>
+                <w:bCs/>
+              </w:rPr>
+              <w:t>Test Type</w:t>
+            </w:r>
+            <w:r>
+              <w:rPr>
+                <w:b/>
+                <w:bCs/>
+              </w:rPr>
+              <w:t>s</w:t>
+            </w:r>
+          </w:p>
+        </w:tc>
+        <w:tc>
+          <w:tcPr>
+            <w:tcW w:w="6011" w:type="dxa"/>
+            <w:gridSpan w:val="2"/>
+          </w:tcPr>
+          <w:p>
+            <w:r>
+              <w:t>Integration Tests</w:t>
+            </w:r>
+          </w:p>
+        </w:tc>
+      </w:tr>
+      <w:tr>
+        <w:tc>
+          <w:tcPr>
+            <w:tcW w:w="4508" w:type="dxa"/>
+            <w:gridSpan w:val="2"/>
+          </w:tcPr>
+          <w:p/>
+        </w:tc>
+        <w:tc>
+          <w:tcPr>
+            <w:tcW w:w="4508" w:type="dxa"/>
+          </w:tcPr>
+          <w:p/>
+        </w:tc>
+      </w:tr>
+      <w:tr>
+        <w:tc>
+          <w:tcPr>
+            <w:tcW w:w="4508" w:type="dxa"/>
+            <w:gridSpan w:val="2"/>
+          </w:tcPr>
+          <w:p/>
+        </w:tc>
+        <w:tc>
+          <w:tcPr>
+            <w:tcW w:w="4508" w:type="dxa"/>
+          </w:tcPr>
+          <w:p/>
+        </w:tc>
+      </w:tr>
+    </w:tbl>
+    <w:p/>
+    <w:tbl>
+      <w:tblPr>
+        <w:tblStyle w:val="TableGrid"/>
+        <w:tblW w:w="0" w:type="auto"/>
+        <w:tblLook w:val="04A0" w:firstRow="1" w:lastRow="0" w:firstColumn="1" w:lastColumn="0" w:noHBand="0" w:noVBand="1"/>
+      </w:tblPr>
+      <w:tblGrid>
+        <w:gridCol w:w="3005"/>
+        <w:gridCol w:w="1503"/>
+        <w:gridCol w:w="4508"/>
+      </w:tblGrid>
+      <w:tr>
+        <w:tc>
+          <w:tcPr>
+            <w:tcW w:w="9016" w:type="dxa"/>
+            <w:gridSpan w:val="3"/>
+          </w:tcPr>
+          <w:p>
+            <w:pPr>
+              <w:jc w:val="center"/>
+              <w:rPr>
+                <w:b/>
+                <w:bCs/>
+              </w:rPr>
+            </w:pPr>
+            <w:r>
+              <w:rPr>
+                <w:b/>
+                <w:bCs/>
+              </w:rPr>
+              <w:t>PatientServiceTest</w:t>
+            </w:r>
+            <w:r>
+              <w:rPr>
+                <w:b/>
+                <w:bCs/>
+              </w:rPr>
+              <w:t>.java</w:t>
+            </w:r>
+          </w:p>
+        </w:tc>
+      </w:tr>
+      <w:tr>
+        <w:tc>
+          <w:tcPr>
+            <w:tcW w:w="3005" w:type="dxa"/>
+          </w:tcPr>
+          <w:p>
+            <w:r>
+              <w:rPr>
+                <w:b/>
+                <w:bCs/>
+              </w:rPr>
+              <w:t>Layer Tested</w:t>
+            </w:r>
+          </w:p>
+        </w:tc>
+        <w:tc>
+          <w:tcPr>
+            <w:tcW w:w="6011" w:type="dxa"/>
+            <w:gridSpan w:val="2"/>
+          </w:tcPr>
+          <w:p>
+            <w:r>
+              <w:t>Service</w:t>
+            </w:r>
+          </w:p>
+        </w:tc>
+      </w:tr>
+      <w:tr>
+        <w:tc>
+          <w:tcPr>
+            <w:tcW w:w="3005" w:type="dxa"/>
+          </w:tcPr>
+          <w:p>
+            <w:r>
+              <w:rPr>
+                <w:b/>
+                <w:bCs/>
+              </w:rPr>
+              <w:t>Test Type</w:t>
+            </w:r>
+            <w:r>
+              <w:rPr>
+                <w:b/>
+                <w:bCs/>
+              </w:rPr>
+              <w:t>s</w:t>
+            </w:r>
+          </w:p>
+        </w:tc>
+        <w:tc>
+          <w:tcPr>
+            <w:tcW w:w="6011" w:type="dxa"/>
+            <w:gridSpan w:val="2"/>
+          </w:tcPr>
+          <w:p>
+            <w:r>
+              <w:t>Unit Tests</w:t>
+            </w:r>
+          </w:p>
+        </w:tc>
+      </w:tr>
+      <w:tr>
+        <w:tc>
+          <w:tcPr>
+            <w:tcW w:w="4508" w:type="dxa"/>
+            <w:gridSpan w:val="2"/>
+          </w:tcPr>
+          <w:p/>
+        </w:tc>
+        <w:tc>
+          <w:tcPr>
+            <w:tcW w:w="4508" w:type="dxa"/>
+          </w:tcPr>
+          <w:p/>
+        </w:tc>
+      </w:tr>
+      <w:tr>
+        <w:tc>
+          <w:tcPr>
+            <w:tcW w:w="4508" w:type="dxa"/>
+            <w:gridSpan w:val="2"/>
+          </w:tcPr>
+          <w:p/>
+        </w:tc>
+        <w:tc>
+          <w:tcPr>
+            <w:tcW w:w="4508" w:type="dxa"/>
+          </w:tcPr>
+          <w:p/>
+        </w:tc>
+      </w:tr>
+    </w:tbl>
+    <w:p/>
+    <w:tbl>
+      <w:tblPr>
+        <w:tblStyle w:val="TableGrid"/>
+        <w:tblW w:w="0" w:type="auto"/>
+        <w:tblLook w:val="04A0" w:firstRow="1" w:lastRow="0" w:firstColumn="1" w:lastColumn="0" w:noHBand="0" w:noVBand="1"/>
+      </w:tblPr>
+      <w:tblGrid>
+        <w:gridCol w:w="3005"/>
+        <w:gridCol w:w="1503"/>
+        <w:gridCol w:w="4508"/>
+      </w:tblGrid>
+      <w:tr>
+        <w:tc>
+          <w:tcPr>
+            <w:tcW w:w="9016" w:type="dxa"/>
+            <w:gridSpan w:val="3"/>
+          </w:tcPr>
+          <w:p>
+            <w:pPr>
+              <w:jc w:val="center"/>
+              <w:rPr>
+                <w:b/>
+                <w:bCs/>
+              </w:rPr>
+            </w:pPr>
+            <w:r>
+              <w:rPr>
+                <w:b/>
+                <w:bCs/>
+              </w:rPr>
+              <w:t>PatientTest</w:t>
+            </w:r>
+            <w:r>
+              <w:rPr>
+                <w:b/>
+                <w:bCs/>
+              </w:rPr>
+              <w:t>.java</w:t>
+            </w:r>
+          </w:p>
+        </w:tc>
+      </w:tr>
+      <w:tr>
+        <w:tc>
+          <w:tcPr>
+            <w:tcW w:w="3005" w:type="dxa"/>
+          </w:tcPr>
+          <w:p>
+            <w:r>
+              <w:rPr>
+                <w:b/>
+                <w:bCs/>
+              </w:rPr>
+              <w:t>Layer Tested</w:t>
+            </w:r>
+          </w:p>
+        </w:tc>
+        <w:tc>
+          <w:tcPr>
+            <w:tcW w:w="6011" w:type="dxa"/>
+            <w:gridSpan w:val="2"/>
+          </w:tcPr>
+          <w:p>
+            <w:r>
+              <w:t>Class</w:t>
+            </w:r>
+          </w:p>
+        </w:tc>
+      </w:tr>
+      <w:tr>
+        <w:tc>
+          <w:tcPr>
+            <w:tcW w:w="3005" w:type="dxa"/>
+          </w:tcPr>
+          <w:p>
+            <w:r>
+              <w:rPr>
+                <w:b/>
+                <w:bCs/>
+              </w:rPr>
+              <w:lastRenderedPageBreak/>
+              <w:t>Test Type</w:t>
+            </w:r>
+            <w:r>
+              <w:rPr>
+                <w:b/>
+                <w:bCs/>
+              </w:rPr>
+              <w:t>s</w:t>
+            </w:r>
+          </w:p>
+        </w:tc>
+        <w:tc>
+          <w:tcPr>
+            <w:tcW w:w="6011" w:type="dxa"/>
+            <w:gridSpan w:val="2"/>
+          </w:tcPr>
+          <w:p>
+            <w:r>
+              <w:t>Unit Tests</w:t>
+            </w:r>
+          </w:p>
+        </w:tc>
+      </w:tr>
+      <w:tr>
+        <w:tc>
+          <w:tcPr>
+            <w:tcW w:w="4508" w:type="dxa"/>
+            <w:gridSpan w:val="2"/>
+          </w:tcPr>
+          <w:p/>
+        </w:tc>
+        <w:tc>
+          <w:tcPr>
+            <w:tcW w:w="4508" w:type="dxa"/>
+          </w:tcPr>
+          <w:p/>
+        </w:tc>
+      </w:tr>
+      <w:tr>
+        <w:tc>
+          <w:tcPr>
+            <w:tcW w:w="4508" w:type="dxa"/>
+            <w:gridSpan w:val="2"/>
+          </w:tcPr>
+          <w:p/>
+        </w:tc>
+        <w:tc>
+          <w:tcPr>
+            <w:tcW w:w="4508" w:type="dxa"/>
+          </w:tcPr>
+          <w:p/>
+        </w:tc>
+      </w:tr>
+    </w:tbl>
+    <w:p/>
     <w:p>
       <w:pPr>
         <w:pStyle w:val="Heading3"/>
@@ -185,6 +2845,15 @@
         <w:pStyle w:val="Heading2"/>
       </w:pPr>
       <w:r>
+        <w:t>Functional Test Plan</w:t>
+      </w:r>
+    </w:p>
+    <w:p/>
+    <w:p>
+      <w:pPr>
+        <w:pStyle w:val="Heading2"/>
+      </w:pPr>
+      <w:r>
         <w:t>System Testing</w:t>
       </w:r>
     </w:p>
@@ -211,7 +2880,6 @@
         <w:pStyle w:val="Heading3"/>
       </w:pPr>
       <w:r>
-        <w:lastRenderedPageBreak/>
         <w:t>GitHub Actions, CI/CD</w:t>
       </w:r>
     </w:p>

</xml_diff>

<commit_message>
Added edge case test `PatientServiceTest::ReadmittedWithinSevenDaysTests::testBoundaryBehaviour()`
</commit_message>
<xml_diff>
--- a/report/Report.docx
+++ b/report/Report.docx
@@ -117,14 +117,6 @@
     </w:p>
     <w:p>
       <w:r>
-        <w:t xml:space="preserve">// </w:t>
-      </w:r>
-      <w:r>
-        <w:t>An explanation of how to run the unit and integration tests, and continuous integration (in code environment).</w:t>
-      </w:r>
-    </w:p>
-    <w:p>
-      <w:r>
         <w:t>Each layer of the application was tests according to its role in the application architecture. Classes and service methods were tested using Unit Tests to verify their behaviour in isolation from the API returns. Services were tested using mocked dependencies and returns to ensure that the implementations matched expected business logic. Controllers were tested using Integration Tests to verify the API’s behaviour.</w:t>
       </w:r>
     </w:p>
@@ -2494,6 +2486,11 @@
       </w:tr>
     </w:tbl>
     <w:p/>
+    <w:p>
+      <w:r>
+        <w:br w:type="page"/>
+      </w:r>
+    </w:p>
     <w:tbl>
       <w:tblPr>
         <w:tblStyle w:val="TableGrid"/>
@@ -2524,6 +2521,7 @@
                 <w:b/>
                 <w:bCs/>
               </w:rPr>
+              <w:lastRenderedPageBreak/>
               <w:t>PatientControllerTest.java</w:t>
             </w:r>
           </w:p>
@@ -2917,7 +2915,6 @@
           <w:p>
             <w:proofErr w:type="spellStart"/>
             <w:r>
-              <w:lastRenderedPageBreak/>
               <w:t>handleServiceFailure</w:t>
             </w:r>
             <w:proofErr w:type="spellEnd"/>
@@ -2936,10 +2933,16 @@
       </w:tr>
     </w:tbl>
     <w:p/>
+    <w:p>
+      <w:r>
+        <w:br w:type="page"/>
+      </w:r>
+    </w:p>
     <w:tbl>
       <w:tblPr>
         <w:tblStyle w:val="TableGrid"/>
         <w:tblW w:w="0" w:type="auto"/>
+        <w:tblInd w:w="-5" w:type="dxa"/>
         <w:tblLook w:val="04A0" w:firstRow="1" w:lastRow="0" w:firstColumn="1" w:lastColumn="0" w:noHBand="0" w:noVBand="1"/>
       </w:tblPr>
       <w:tblGrid>
@@ -2966,6 +2969,7 @@
                 <w:b/>
                 <w:bCs/>
               </w:rPr>
+              <w:lastRenderedPageBreak/>
               <w:t>PatientServiceTest.java</w:t>
             </w:r>
           </w:p>
@@ -3076,7 +3080,36 @@
           <w:tcPr>
             <w:tcW w:w="4508" w:type="dxa"/>
           </w:tcPr>
-          <w:p/>
+          <w:p>
+            <w:r>
+              <w:t>Checks that the service method returns the expected patients from a list of mocked patients and admissions.</w:t>
+            </w:r>
+          </w:p>
+        </w:tc>
+      </w:tr>
+      <w:tr>
+        <w:tc>
+          <w:tcPr>
+            <w:tcW w:w="4508" w:type="dxa"/>
+            <w:gridSpan w:val="2"/>
+          </w:tcPr>
+          <w:p>
+            <w:proofErr w:type="spellStart"/>
+            <w:r>
+              <w:t>testBoundaryBehaviour</w:t>
+            </w:r>
+            <w:proofErr w:type="spellEnd"/>
+          </w:p>
+        </w:tc>
+        <w:tc>
+          <w:tcPr>
+            <w:tcW w:w="4508" w:type="dxa"/>
+          </w:tcPr>
+          <w:p>
+            <w:r>
+              <w:t>Tests that the actual behaviour matches the expected behaviour at the boundary value of 7 days. Admissions of lengths 6:23:59:59, 7:00:00:00 and 7:00:00:01 are checked - only the patient information related to the first two admission lengths should be returned by the service method. This tests an edge case.</w:t>
+            </w:r>
+          </w:p>
         </w:tc>
       </w:tr>
       <w:tr>
@@ -3097,7 +3130,23 @@
           <w:tcPr>
             <w:tcW w:w="4508" w:type="dxa"/>
           </w:tcPr>
-          <w:p/>
+          <w:p>
+            <w:r>
+              <w:t xml:space="preserve">Checks that the service method returns the expected </w:t>
+            </w:r>
+            <w:r>
+              <w:t xml:space="preserve">(all given) </w:t>
+            </w:r>
+            <w:r>
+              <w:t xml:space="preserve">patients from a list of mocked patients and </w:t>
+            </w:r>
+            <w:r>
+              <w:t>an empty list of admissions</w:t>
+            </w:r>
+            <w:r>
+              <w:t>.</w:t>
+            </w:r>
+          </w:p>
         </w:tc>
       </w:tr>
       <w:tr>
@@ -3118,7 +3167,21 @@
           <w:tcPr>
             <w:tcW w:w="4508" w:type="dxa"/>
           </w:tcPr>
-          <w:p/>
+          <w:p>
+            <w:r>
+              <w:t>Checks the service returns a fallback</w:t>
+            </w:r>
+          </w:p>
+          <w:p>
+            <w:r>
+              <w:t>message if it fetches no admissions; loudly</w:t>
+            </w:r>
+          </w:p>
+          <w:p>
+            <w:r>
+              <w:t>fails.</w:t>
+            </w:r>
+          </w:p>
         </w:tc>
       </w:tr>
       <w:tr>
@@ -3139,7 +3202,21 @@
           <w:tcPr>
             <w:tcW w:w="4508" w:type="dxa"/>
           </w:tcPr>
-          <w:p/>
+          <w:p>
+            <w:r>
+              <w:t>Checks that the service returns an expected</w:t>
+            </w:r>
+          </w:p>
+          <w:p>
+            <w:r>
+              <w:t>fallback message if the API fails to fetch any</w:t>
+            </w:r>
+          </w:p>
+          <w:p>
+            <w:r>
+              <w:t>admissions.</w:t>
+            </w:r>
+          </w:p>
         </w:tc>
       </w:tr>
       <w:tr>
@@ -3186,7 +3263,11 @@
           <w:tcPr>
             <w:tcW w:w="4508" w:type="dxa"/>
           </w:tcPr>
-          <w:p/>
+          <w:p>
+            <w:r>
+              <w:t>Checks that the service method returns the expected patients from a list of mocked patients and admissions.</w:t>
+            </w:r>
+          </w:p>
         </w:tc>
       </w:tr>
       <w:tr>
@@ -3207,7 +3288,21 @@
           <w:tcPr>
             <w:tcW w:w="4508" w:type="dxa"/>
           </w:tcPr>
-          <w:p/>
+          <w:p>
+            <w:r>
+              <w:t>Checks the service returns a fallback</w:t>
+            </w:r>
+          </w:p>
+          <w:p>
+            <w:r>
+              <w:t>message if it fetches no admissions; loudly</w:t>
+            </w:r>
+          </w:p>
+          <w:p>
+            <w:r>
+              <w:t>fails.</w:t>
+            </w:r>
+          </w:p>
         </w:tc>
       </w:tr>
       <w:tr>
@@ -3228,7 +3323,21 @@
           <w:tcPr>
             <w:tcW w:w="4508" w:type="dxa"/>
           </w:tcPr>
-          <w:p/>
+          <w:p>
+            <w:r>
+              <w:t>Checks that the service returns an expected</w:t>
+            </w:r>
+          </w:p>
+          <w:p>
+            <w:r>
+              <w:t>fallback message if the API fails to fetch any</w:t>
+            </w:r>
+          </w:p>
+          <w:p>
+            <w:r>
+              <w:t>admissions.</w:t>
+            </w:r>
+          </w:p>
         </w:tc>
       </w:tr>
       <w:tr>
@@ -3275,7 +3384,17 @@
           <w:tcPr>
             <w:tcW w:w="4508" w:type="dxa"/>
           </w:tcPr>
-          <w:p/>
+          <w:p>
+            <w:r>
+              <w:t>Checks that the service method returns the expected patients from a list of mocked patients</w:t>
+            </w:r>
+            <w:r>
+              <w:t>, allocations</w:t>
+            </w:r>
+            <w:r>
+              <w:t xml:space="preserve"> and admissions.</w:t>
+            </w:r>
+          </w:p>
         </w:tc>
       </w:tr>
       <w:tr>
@@ -3296,7 +3415,14 @@
           <w:tcPr>
             <w:tcW w:w="4508" w:type="dxa"/>
           </w:tcPr>
-          <w:p/>
+          <w:p>
+            <w:r>
+              <w:t>Checks that the service method returns the expected patients from a list of mocked patients, allocations and admissions.</w:t>
+            </w:r>
+            <w:r>
+              <w:t xml:space="preserve"> In this test, it tests the case where multiple employees are allocated across two separate admissions, whereas the first test only checks a single admission.</w:t>
+            </w:r>
+          </w:p>
         </w:tc>
       </w:tr>
       <w:tr>
@@ -3317,7 +3443,21 @@
           <w:tcPr>
             <w:tcW w:w="4508" w:type="dxa"/>
           </w:tcPr>
-          <w:p/>
+          <w:p>
+            <w:r>
+              <w:t>Checks the service returns a fallback</w:t>
+            </w:r>
+          </w:p>
+          <w:p>
+            <w:r>
+              <w:t>message if it fetches no admissions; loudly</w:t>
+            </w:r>
+          </w:p>
+          <w:p>
+            <w:r>
+              <w:t>fails.</w:t>
+            </w:r>
+          </w:p>
         </w:tc>
       </w:tr>
       <w:tr>
@@ -3338,22 +3478,23 @@
           <w:tcPr>
             <w:tcW w:w="4508" w:type="dxa"/>
           </w:tcPr>
-          <w:p/>
-        </w:tc>
-      </w:tr>
-    </w:tbl>
-    <w:p/>
-    <w:tbl>
-      <w:tblPr>
-        <w:tblStyle w:val="TableGrid"/>
-        <w:tblW w:w="0" w:type="auto"/>
-        <w:tblLook w:val="04A0" w:firstRow="1" w:lastRow="0" w:firstColumn="1" w:lastColumn="0" w:noHBand="0" w:noVBand="1"/>
-      </w:tblPr>
-      <w:tblGrid>
-        <w:gridCol w:w="3005"/>
-        <w:gridCol w:w="1503"/>
-        <w:gridCol w:w="4508"/>
-      </w:tblGrid>
+          <w:p>
+            <w:r>
+              <w:t>Checks that the service returns an expected</w:t>
+            </w:r>
+          </w:p>
+          <w:p>
+            <w:r>
+              <w:t>fallback message if the API fails to fetch any</w:t>
+            </w:r>
+          </w:p>
+          <w:p>
+            <w:r>
+              <w:t>admissions.</w:t>
+            </w:r>
+          </w:p>
+        </w:tc>
+      </w:tr>
       <w:tr>
         <w:tc>
           <w:tcPr>
@@ -3373,6 +3514,7 @@
                 <w:b/>
                 <w:bCs/>
               </w:rPr>
+              <w:lastRenderedPageBreak/>
               <w:t>PatientTest.java</w:t>
             </w:r>
           </w:p>
@@ -3622,13 +3764,19 @@
     <w:p/>
     <w:p>
       <w:r>
-        <w:br/>
-      </w:r>
-      <w:r>
-        <w:t>Tests were implemented using the Junit framework. Test classes often contained ‘@Nested’ sub-classes, each focusing on a different portion of a service, to ensure that the test suites remained readable</w:t>
-      </w:r>
-      <w:r>
-        <w:t>. ‘@BeforeEach’ decorators were used to control test set-up and configurations, and ‘@Test’ is used to decorate test methods. JUnit uses these decorations to manage the discovery, lifecycles and execution of the tests.</w:t>
+        <w:br w:type="page"/>
+      </w:r>
+    </w:p>
+    <w:p>
+      <w:r>
+        <w:lastRenderedPageBreak/>
+        <w:t>Tests were implemented using the Junit framework. Test classes often contained ‘@Nested’ sub-classes, each focusing on a different portion of a service, to ensure that the test suites remained readable. ‘@BeforeEach’ decorators were used to control test set-up and configurations, and ‘@Test’ is used to decorate test methods. JUnit uses these decorations to</w:t>
+      </w:r>
+      <w:r>
+        <w:t xml:space="preserve"> </w:t>
+      </w:r>
+      <w:r>
+        <w:t>manage the discovery, lifecycles and execution of the tests.</w:t>
       </w:r>
     </w:p>
     <w:tbl>
@@ -3655,19 +3803,17 @@
           </w:tcPr>
           <w:p>
             <w:pPr>
-              <w:keepNext/>
               <w:jc w:val="center"/>
             </w:pPr>
             <w:r>
               <w:rPr>
                 <w:noProof/>
               </w:rPr>
-              <w:lastRenderedPageBreak/>
               <w:drawing>
-                <wp:inline distT="0" distB="0" distL="0" distR="0" wp14:anchorId="2C7DF309" wp14:editId="012FCA88">
+                <wp:inline distT="0" distB="0" distL="0" distR="0" wp14:anchorId="1B3DB1EE" wp14:editId="424AE15A">
                   <wp:extent cx="5400000" cy="2059200"/>
                   <wp:effectExtent l="0" t="0" r="0" b="0"/>
-                  <wp:docPr id="1937308389" name="Picture 3"/>
+                  <wp:docPr id="365724407" name="Picture 5"/>
                   <wp:cNvGraphicFramePr>
                     <a:graphicFrameLocks xmlns:a="http://schemas.openxmlformats.org/drawingml/2006/main" noChangeAspect="1"/>
                   </wp:cNvGraphicFramePr>
@@ -3675,7 +3821,7 @@
                     <a:graphicData uri="http://schemas.openxmlformats.org/drawingml/2006/picture">
                       <pic:pic xmlns:pic="http://schemas.openxmlformats.org/drawingml/2006/picture">
                         <pic:nvPicPr>
-                          <pic:cNvPr id="0" name="Picture 3"/>
+                          <pic:cNvPr id="0" name="Picture 5"/>
                           <pic:cNvPicPr>
                             <a:picLocks noChangeAspect="1" noChangeArrowheads="1"/>
                           </pic:cNvPicPr>
@@ -3715,36 +3861,8 @@
           </w:p>
           <w:p>
             <w:pPr>
-              <w:pStyle w:val="Caption"/>
               <w:jc w:val="center"/>
-              <w:rPr>
-                <w:noProof/>
-              </w:rPr>
             </w:pPr>
-            <w:r>
-              <w:t xml:space="preserve">Figure </w:t>
-            </w:r>
-            <w:r>
-              <w:fldChar w:fldCharType="begin"/>
-            </w:r>
-            <w:r>
-              <w:instrText xml:space="preserve"> SEQ Figure \* ARABIC </w:instrText>
-            </w:r>
-            <w:r>
-              <w:fldChar w:fldCharType="separate"/>
-            </w:r>
-            <w:r>
-              <w:rPr>
-                <w:noProof/>
-              </w:rPr>
-              <w:t>1</w:t>
-            </w:r>
-            <w:r>
-              <w:fldChar w:fldCharType="end"/>
-            </w:r>
-            <w:r>
-              <w:t>: ApiHelper::handleRequest() Utility Function</w:t>
-            </w:r>
           </w:p>
         </w:tc>
       </w:tr>
@@ -3763,10 +3881,10 @@
                 <w:noProof/>
               </w:rPr>
               <w:drawing>
-                <wp:inline distT="0" distB="0" distL="0" distR="0" wp14:anchorId="2DA7BF0B" wp14:editId="138C1C8B">
+                <wp:inline distT="0" distB="0" distL="0" distR="0" wp14:anchorId="000EC203" wp14:editId="4BA2DED1">
                   <wp:extent cx="5400000" cy="4107600"/>
                   <wp:effectExtent l="0" t="0" r="0" b="7620"/>
-                  <wp:docPr id="1920057003" name="Picture 1"/>
+                  <wp:docPr id="784582693" name="Picture 6"/>
                   <wp:cNvGraphicFramePr>
                     <a:graphicFrameLocks xmlns:a="http://schemas.openxmlformats.org/drawingml/2006/main" noChangeAspect="1"/>
                   </wp:cNvGraphicFramePr>
@@ -3774,7 +3892,7 @@
                     <a:graphicData uri="http://schemas.openxmlformats.org/drawingml/2006/picture">
                       <pic:pic xmlns:pic="http://schemas.openxmlformats.org/drawingml/2006/picture">
                         <pic:nvPicPr>
-                          <pic:cNvPr id="0" name="Picture 1"/>
+                          <pic:cNvPr id="0" name="Picture 6"/>
                           <pic:cNvPicPr>
                             <a:picLocks noChangeAspect="1" noChangeArrowheads="1"/>
                           </pic:cNvPicPr>
@@ -3833,31 +3951,16 @@
               <w:rPr>
                 <w:noProof/>
               </w:rPr>
-              <w:t>2</w:t>
+              <w:t>1</w:t>
             </w:r>
             <w:r>
               <w:fldChar w:fldCharType="end"/>
             </w:r>
             <w:r>
-              <w:t>: Example of a Test Class, Sub-class and Method,</w:t>
-            </w:r>
-            <w:r>
-              <w:rPr>
-                <w:noProof/>
-              </w:rPr>
-              <w:t xml:space="preserve"> ApiHelperTest::HandleRequestTests::</w:t>
-            </w:r>
-            <w:r>
-              <w:rPr>
-                <w:noProof/>
-              </w:rPr>
-              <w:t>propagateExceptionWhenNot404Error</w:t>
-            </w:r>
-            <w:r>
-              <w:rPr>
-                <w:noProof/>
-              </w:rPr>
-              <w:t>()</w:t>
+              <w:t xml:space="preserve">: </w:t>
+            </w:r>
+            <w:r>
+              <w:t>Example of a Test Class, Sub-class and Method, ApiHelperTest::HandleRequestTests::propagateExceptionWhenNot404Error()</w:t>
             </w:r>
           </w:p>
         </w:tc>
@@ -3874,15 +3977,144 @@
     </w:p>
     <w:p>
       <w:r>
+        <w:lastRenderedPageBreak/>
         <w:t>The ‘Mockito’ library was largely used to create mock instances of service class methods, which were subsequently injected into the controller layer using ‘@Mock’ and ‘@InjectMock’ decorators. Method returns were controlled using ‘when(&lt;method&gt;).thenReturn(&lt;data&gt;)’ logic to ensure consistency in the behaviour of dependencies during test runs.</w:t>
       </w:r>
     </w:p>
+    <w:p>
+      <w:r>
+        <w:t xml:space="preserve">I ran my tests using IntelliJ IDEA Community Edition (2024.2.2). To do this, open the </w:t>
+      </w:r>
+      <w:r>
+        <w:br/>
+      </w:r>
+      <w:r>
+        <w:rPr>
+          <w:b/>
+          <w:bCs/>
+        </w:rPr>
+        <w:t>‘part-a-web-service-api’</w:t>
+      </w:r>
+      <w:r>
+        <w:t xml:space="preserve"> Spring Boot project and navigate to the </w:t>
+      </w:r>
+      <w:r>
+        <w:rPr>
+          <w:b/>
+          <w:bCs/>
+        </w:rPr>
+        <w:t>‘src/test/java’</w:t>
+      </w:r>
+      <w:r>
+        <w:t xml:space="preserve"> directory in the </w:t>
+      </w:r>
+      <w:r>
+        <w:rPr>
+          <w:b/>
+          <w:bCs/>
+        </w:rPr>
+        <w:t>Project</w:t>
+      </w:r>
+      <w:r>
+        <w:t xml:space="preserve"> explorer window. To run all tests right click on the </w:t>
+      </w:r>
+      <w:r>
+        <w:rPr>
+          <w:b/>
+          <w:bCs/>
+        </w:rPr>
+        <w:t xml:space="preserve">‘com.example.comp2005_api’ </w:t>
+      </w:r>
+      <w:r>
+        <w:t>package or to run individual test classes right click on the respective file (for example ‘</w:t>
+      </w:r>
+      <w:r>
+        <w:rPr>
+          <w:b/>
+          <w:bCs/>
+        </w:rPr>
+        <w:t xml:space="preserve">ApiHelperTest.java’ </w:t>
+      </w:r>
+      <w:r>
+        <w:t xml:space="preserve">and select the option for </w:t>
+      </w:r>
+      <w:r>
+        <w:rPr>
+          <w:b/>
+          <w:bCs/>
+        </w:rPr>
+        <w:t xml:space="preserve">‘Run Tests in </w:t>
+      </w:r>
+      <w:r>
+        <w:rPr>
+          <w:b/>
+          <w:bCs/>
+        </w:rPr>
+        <w:t>com.example.comp2005_api</w:t>
+      </w:r>
+      <w:r>
+        <w:rPr>
+          <w:b/>
+          <w:bCs/>
+        </w:rPr>
+        <w:t>’</w:t>
+      </w:r>
+      <w:r>
+        <w:t xml:space="preserve"> </w:t>
+      </w:r>
+      <w:r>
+        <w:t>or</w:t>
+      </w:r>
+      <w:r>
+        <w:t xml:space="preserve"> </w:t>
+      </w:r>
+      <w:r>
+        <w:rPr>
+          <w:b/>
+          <w:bCs/>
+        </w:rPr>
+        <w:t>‘</w:t>
+      </w:r>
+      <w:r>
+        <w:rPr>
+          <w:b/>
+          <w:bCs/>
+        </w:rPr>
+        <w:t xml:space="preserve">Run ApiHelperTest’ </w:t>
+      </w:r>
+      <w:r>
+        <w:t>(example)</w:t>
+      </w:r>
+      <w:r>
+        <w:t>.</w:t>
+      </w:r>
+    </w:p>
+    <w:p>
+      <w:r>
+        <w:t>Any selected tests will run, and the test results will be displayed in the terminal section of the IDE.</w:t>
+      </w:r>
+    </w:p>
+    <w:p>
+      <w:r>
+        <w:t xml:space="preserve">Tests can also be run from the terminal section using the command </w:t>
+      </w:r>
+      <w:r>
+        <w:rPr>
+          <w:b/>
+          <w:bCs/>
+        </w:rPr>
+        <w:t>‘./gradlew clean test’</w:t>
+      </w:r>
+      <w:r>
+        <w:t>.</w:t>
+      </w:r>
+    </w:p>
+    <w:p/>
     <w:p>
       <w:pPr>
         <w:pStyle w:val="Heading3"/>
       </w:pPr>
       <w:r>
-        <w:lastRenderedPageBreak/>
         <w:t>Use of the Test Driven Development Approach</w:t>
       </w:r>
     </w:p>
@@ -3953,13 +4185,20 @@
       </w:r>
     </w:p>
     <w:p>
+      <w:r>
+        <w:br w:type="page"/>
+      </w:r>
+    </w:p>
+    <w:p>
       <w:pPr>
         <w:pStyle w:val="Heading2"/>
       </w:pPr>
       <w:r>
+        <w:lastRenderedPageBreak/>
         <w:t>Metrics and Code Coverage</w:t>
       </w:r>
     </w:p>
+    <w:p/>
     <w:tbl>
       <w:tblPr>
         <w:tblStyle w:val="TableGrid"/>
@@ -4046,7 +4285,7 @@
               <w:rPr>
                 <w:noProof/>
               </w:rPr>
-              <w:t>3</w:t>
+              <w:t>2</w:t>
             </w:r>
             <w:r>
               <w:fldChar w:fldCharType="end"/>
@@ -4125,13 +4364,117 @@
         <w:t>System Testing</w:t>
       </w:r>
     </w:p>
+    <w:tbl>
+      <w:tblPr>
+        <w:tblStyle w:val="TableGrid"/>
+        <w:tblW w:w="0" w:type="auto"/>
+        <w:tblBorders>
+          <w:top w:val="none" w:sz="0" w:space="0" w:color="auto"/>
+          <w:left w:val="none" w:sz="0" w:space="0" w:color="auto"/>
+          <w:bottom w:val="none" w:sz="0" w:space="0" w:color="auto"/>
+          <w:right w:val="none" w:sz="0" w:space="0" w:color="auto"/>
+          <w:insideH w:val="none" w:sz="0" w:space="0" w:color="auto"/>
+          <w:insideV w:val="none" w:sz="0" w:space="0" w:color="auto"/>
+        </w:tblBorders>
+        <w:tblLook w:val="04A0" w:firstRow="1" w:lastRow="0" w:firstColumn="1" w:lastColumn="0" w:noHBand="0" w:noVBand="1"/>
+      </w:tblPr>
+      <w:tblGrid>
+        <w:gridCol w:w="9016"/>
+      </w:tblGrid>
+      <w:tr>
+        <w:tc>
+          <w:tcPr>
+            <w:tcW w:w="9016" w:type="dxa"/>
+          </w:tcPr>
+          <w:p>
+            <w:pPr>
+              <w:keepNext/>
+              <w:jc w:val="center"/>
+            </w:pPr>
+            <w:r>
+              <w:drawing>
+                <wp:inline distT="0" distB="0" distL="0" distR="0" wp14:anchorId="5B1CA326" wp14:editId="7DF7D2DC">
+                  <wp:extent cx="5400000" cy="3502800"/>
+                  <wp:effectExtent l="0" t="0" r="0" b="2540"/>
+                  <wp:docPr id="93650638" name="Picture 1"/>
+                  <wp:cNvGraphicFramePr>
+                    <a:graphicFrameLocks xmlns:a="http://schemas.openxmlformats.org/drawingml/2006/main" noChangeAspect="1"/>
+                  </wp:cNvGraphicFramePr>
+                  <a:graphic xmlns:a="http://schemas.openxmlformats.org/drawingml/2006/main">
+                    <a:graphicData uri="http://schemas.openxmlformats.org/drawingml/2006/picture">
+                      <pic:pic xmlns:pic="http://schemas.openxmlformats.org/drawingml/2006/picture">
+                        <pic:nvPicPr>
+                          <pic:cNvPr id="93650638" name=""/>
+                          <pic:cNvPicPr/>
+                        </pic:nvPicPr>
+                        <pic:blipFill>
+                          <a:blip r:embed="rId9"/>
+                          <a:stretch>
+                            <a:fillRect/>
+                          </a:stretch>
+                        </pic:blipFill>
+                        <pic:spPr>
+                          <a:xfrm>
+                            <a:off x="0" y="0"/>
+                            <a:ext cx="5400000" cy="3502800"/>
+                          </a:xfrm>
+                          <a:prstGeom prst="rect">
+                            <a:avLst/>
+                          </a:prstGeom>
+                        </pic:spPr>
+                      </pic:pic>
+                    </a:graphicData>
+                  </a:graphic>
+                </wp:inline>
+              </w:drawing>
+            </w:r>
+          </w:p>
+          <w:p>
+            <w:pPr>
+              <w:pStyle w:val="Caption"/>
+              <w:jc w:val="center"/>
+            </w:pPr>
+            <w:r>
+              <w:t xml:space="preserve">Figure </w:t>
+            </w:r>
+            <w:r>
+              <w:fldChar w:fldCharType="begin"/>
+            </w:r>
+            <w:r>
+              <w:instrText xml:space="preserve"> SEQ Figure \* ARABIC </w:instrText>
+            </w:r>
+            <w:r>
+              <w:fldChar w:fldCharType="separate"/>
+            </w:r>
+            <w:r>
+              <w:rPr>
+                <w:noProof/>
+              </w:rPr>
+              <w:t>3</w:t>
+            </w:r>
+            <w:r>
+              <w:fldChar w:fldCharType="end"/>
+            </w:r>
+            <w:r>
+              <w:t>: curl Requests to the API Endpoints</w:t>
+            </w:r>
+          </w:p>
+        </w:tc>
+      </w:tr>
+    </w:tbl>
     <w:p/>
     <w:p/>
+    <w:p>
+      <w:r>
+        <w:br w:type="page"/>
+      </w:r>
+    </w:p>
     <w:p>
       <w:pPr>
         <w:pStyle w:val="Heading2"/>
       </w:pPr>
       <w:r>
+        <w:lastRenderedPageBreak/>
         <w:t>Tools and Practices</w:t>
       </w:r>
     </w:p>
@@ -4238,7 +4581,7 @@
                           </pic:cNvPicPr>
                         </pic:nvPicPr>
                         <pic:blipFill>
-                          <a:blip r:embed="rId9" cstate="print">
+                          <a:blip r:embed="rId10" cstate="print">
                             <a:extLst>
                               <a:ext uri="{28A0092B-C50C-407E-A947-70E740481C1C}">
                                 <a14:useLocalDpi xmlns:a14="http://schemas.microsoft.com/office/drawing/2010/main" val="0"/>
@@ -4309,17 +4652,11 @@
       </w:r>
     </w:p>
     <w:p>
-      <w:proofErr w:type="gramStart"/>
-      <w:r>
-        <w:t>he</w:t>
-      </w:r>
-      <w:proofErr w:type="gramEnd"/>
-      <w:r>
-        <w:t xml:space="preserve"> workflow ensures that it is testing the latest pushed code before setting up a Java 17 environment and ensuring that the Gradle Wrapper file is executable. It then runs the test suite </w:t>
-      </w:r>
-      <w:r>
-        <w:lastRenderedPageBreak/>
-        <w:t>and reports the results on the Actions section of the GitHub repository; test failures are also notified by email.</w:t>
+      <w:r>
+        <w:t>T</w:t>
+      </w:r>
+      <w:r>
+        <w:t>he workflow ensures that it is testing the latest pushed code before setting up a Java 17 environment and ensuring that the Gradle Wrapper file is executable. It then runs the test suite and reports the results on the Actions section of the GitHub repository; test failures are also notified by email.</w:t>
       </w:r>
     </w:p>
     <w:p>
@@ -4356,6 +4693,7 @@
               <w:jc w:val="center"/>
             </w:pPr>
             <w:r>
+              <w:lastRenderedPageBreak/>
               <w:drawing>
                 <wp:inline distT="0" distB="0" distL="0" distR="0" wp14:anchorId="2DD5BA07" wp14:editId="09FD5557">
                   <wp:extent cx="5400000" cy="4201200"/>
@@ -4372,7 +4710,7 @@
                           <pic:cNvPicPr/>
                         </pic:nvPicPr>
                         <pic:blipFill>
-                          <a:blip r:embed="rId10"/>
+                          <a:blip r:embed="rId11"/>
                           <a:stretch>
                             <a:fillRect/>
                           </a:stretch>
@@ -4428,7 +4766,7 @@
             <w:pPr>
               <w:jc w:val="center"/>
             </w:pPr>
-            <w:hyperlink r:id="rId11" w:history="1">
+            <w:hyperlink r:id="rId12" w:history="1">
               <w:r>
                 <w:rPr>
                   <w:rStyle w:val="Hyperlink"/>
@@ -4506,7 +4844,7 @@
                           <pic:cNvPicPr/>
                         </pic:nvPicPr>
                         <pic:blipFill>
-                          <a:blip r:embed="rId12"/>
+                          <a:blip r:embed="rId13"/>
                           <a:stretch>
                             <a:fillRect/>
                           </a:stretch>
@@ -4561,7 +4899,7 @@
                           <pic:cNvPicPr/>
                         </pic:nvPicPr>
                         <pic:blipFill>
-                          <a:blip r:embed="rId13"/>
+                          <a:blip r:embed="rId14"/>
                           <a:stretch>
                             <a:fillRect/>
                           </a:stretch>
@@ -4667,7 +5005,7 @@
             </w:tcBorders>
           </w:tcPr>
           <w:p>
-            <w:hyperlink r:id="rId14" w:history="1">
+            <w:hyperlink r:id="rId15" w:history="1">
               <w:r>
                 <w:rPr>
                   <w:rStyle w:val="Hyperlink"/>
@@ -5217,6 +5555,7 @@
   <w:style w:type="paragraph" w:default="1" w:styleId="Normal">
     <w:name w:val="Normal"/>
     <w:qFormat/>
+    <w:rsid w:val="004739E2"/>
   </w:style>
   <w:style w:type="paragraph" w:styleId="Heading1">
     <w:name w:val="heading 1"/>

</xml_diff>

<commit_message>
Docs: More TDD info, Pre-UAT testing
</commit_message>
<xml_diff>
--- a/report/Report.docx
+++ b/report/Report.docx
@@ -103,15 +103,6 @@
         <w:pStyle w:val="Heading2"/>
       </w:pPr>
       <w:r>
-        <w:t>Introduction</w:t>
-      </w:r>
-    </w:p>
-    <w:p/>
-    <w:p>
-      <w:pPr>
-        <w:pStyle w:val="Heading2"/>
-      </w:pPr>
-      <w:r>
         <w:t>Unit and Integration Testing for Part A</w:t>
       </w:r>
     </w:p>
@@ -1693,15 +1684,7 @@
           </w:tcPr>
           <w:p>
             <w:r>
-              <w:t xml:space="preserve">Checks that if the API call results in a HTTP error other than 404 NOT FOUND, the exception is </w:t>
-            </w:r>
-            <w:proofErr w:type="gramStart"/>
-            <w:r>
-              <w:t>propagated</w:t>
-            </w:r>
-            <w:proofErr w:type="gramEnd"/>
-            <w:r>
-              <w:t xml:space="preserve"> and the application fails loudly.</w:t>
+              <w:t>Checks that if the API call results in a HTTP error other than 404 NOT FOUND, the exception is propagated and the application fails loudly.</w:t>
             </w:r>
           </w:p>
         </w:tc>
@@ -3779,6 +3762,7 @@
         <w:t>manage the discovery, lifecycles and execution of the tests.</w:t>
       </w:r>
     </w:p>
+    <w:p/>
     <w:tbl>
       <w:tblPr>
         <w:tblStyle w:val="TableGrid"/>
@@ -3967,8 +3951,10 @@
       </w:tr>
     </w:tbl>
     <w:p/>
+    <w:p/>
     <w:p>
       <w:r>
+        <w:lastRenderedPageBreak/>
         <w:t xml:space="preserve">Mock objects were used to isolate units of code using a top-down manner to emulate the behaviour of </w:t>
       </w:r>
       <w:r>
@@ -3977,7 +3963,6 @@
     </w:p>
     <w:p>
       <w:r>
-        <w:lastRenderedPageBreak/>
         <w:t>The ‘Mockito’ library was largely used to create mock instances of service class methods, which were subsequently injected into the controller layer using ‘@Mock’ and ‘@InjectMock’ decorators. Method returns were controlled using ‘when(&lt;method&gt;).thenReturn(&lt;data&gt;)’ logic to ensure consistency in the behaviour of dependencies during test runs.</w:t>
       </w:r>
     </w:p>
@@ -4116,6 +4101,23 @@
       </w:pPr>
       <w:r>
         <w:t>Use of the Test Driven Development Approach</w:t>
+      </w:r>
+    </w:p>
+    <w:p>
+      <w:r>
+        <w:t xml:space="preserve">The implementation of F1 followed a more traditional development methodology where code was written before tests were designed. This was </w:t>
+      </w:r>
+      <w:r>
+        <w:t xml:space="preserve">necessary </w:t>
+      </w:r>
+      <w:r>
+        <w:t>because I first needed to understand the process for implementing these endpoints using this framework and tech</w:t>
+      </w:r>
+      <w:r>
+        <w:t xml:space="preserve"> </w:t>
+      </w:r>
+      <w:r>
+        <w:t>stack.</w:t>
       </w:r>
     </w:p>
     <w:p>
@@ -4348,20 +4350,21 @@
     <w:p>
       <w:pPr>
         <w:pStyle w:val="Heading2"/>
+        <w:sectPr>
+          <w:pgSz w:w="11906" w:h="16838"/>
+          <w:pgMar w:top="1440" w:right="1440" w:bottom="1440" w:left="1440" w:header="708" w:footer="708" w:gutter="0"/>
+          <w:cols w:space="708"/>
+          <w:docGrid w:linePitch="360"/>
+        </w:sectPr>
       </w:pPr>
-      <w:r>
-        <w:lastRenderedPageBreak/>
-        <w:t>Usability Testing for Part B</w:t>
-      </w:r>
     </w:p>
-    <w:p/>
-    <w:p/>
     <w:p>
       <w:pPr>
         <w:pStyle w:val="Heading2"/>
       </w:pPr>
       <w:r>
-        <w:t>System Testing</w:t>
+        <w:lastRenderedPageBreak/>
+        <w:t>Usability Testing for Part B</w:t>
       </w:r>
     </w:p>
     <w:tbl>
@@ -4379,24 +4382,31 @@
         <w:tblLook w:val="04A0" w:firstRow="1" w:lastRow="0" w:firstColumn="1" w:lastColumn="0" w:noHBand="0" w:noVBand="1"/>
       </w:tblPr>
       <w:tblGrid>
-        <w:gridCol w:w="9016"/>
+        <w:gridCol w:w="6974"/>
+        <w:gridCol w:w="6974"/>
       </w:tblGrid>
       <w:tr>
         <w:tc>
           <w:tcPr>
-            <w:tcW w:w="9016" w:type="dxa"/>
+            <w:tcW w:w="6974" w:type="dxa"/>
           </w:tcPr>
           <w:p>
             <w:pPr>
               <w:keepNext/>
               <w:jc w:val="center"/>
             </w:pPr>
+          </w:p>
+          <w:p>
+            <w:pPr>
+              <w:keepNext/>
+              <w:jc w:val="center"/>
+            </w:pPr>
             <w:r>
               <w:drawing>
-                <wp:inline distT="0" distB="0" distL="0" distR="0" wp14:anchorId="5B1CA326" wp14:editId="7DF7D2DC">
-                  <wp:extent cx="5400000" cy="3502800"/>
-                  <wp:effectExtent l="0" t="0" r="0" b="2540"/>
-                  <wp:docPr id="93650638" name="Picture 1"/>
+                <wp:inline distT="0" distB="0" distL="0" distR="0" wp14:anchorId="713827AC" wp14:editId="242C4A86">
+                  <wp:extent cx="2606400" cy="4320000"/>
+                  <wp:effectExtent l="0" t="0" r="3810" b="4445"/>
+                  <wp:docPr id="1676559985" name="Picture 1"/>
                   <wp:cNvGraphicFramePr>
                     <a:graphicFrameLocks xmlns:a="http://schemas.openxmlformats.org/drawingml/2006/main" noChangeAspect="1"/>
                   </wp:cNvGraphicFramePr>
@@ -4404,7 +4414,7 @@
                     <a:graphicData uri="http://schemas.openxmlformats.org/drawingml/2006/picture">
                       <pic:pic xmlns:pic="http://schemas.openxmlformats.org/drawingml/2006/picture">
                         <pic:nvPicPr>
-                          <pic:cNvPr id="93650638" name=""/>
+                          <pic:cNvPr id="1676559985" name=""/>
                           <pic:cNvPicPr/>
                         </pic:nvPicPr>
                         <pic:blipFill>
@@ -4416,7 +4426,7 @@
                         <pic:spPr>
                           <a:xfrm>
                             <a:off x="0" y="0"/>
-                            <a:ext cx="5400000" cy="3502800"/>
+                            <a:ext cx="2606400" cy="4320000"/>
                           </a:xfrm>
                           <a:prstGeom prst="rect">
                             <a:avLst/>
@@ -4432,8 +4442,73 @@
           <w:p>
             <w:pPr>
               <w:pStyle w:val="Caption"/>
+            </w:pPr>
+          </w:p>
+        </w:tc>
+        <w:tc>
+          <w:tcPr>
+            <w:tcW w:w="6974" w:type="dxa"/>
+          </w:tcPr>
+          <w:p>
+            <w:pPr>
               <w:jc w:val="center"/>
             </w:pPr>
+          </w:p>
+          <w:p>
+            <w:pPr>
+              <w:jc w:val="center"/>
+            </w:pPr>
+            <w:r>
+              <w:drawing>
+                <wp:inline distT="0" distB="0" distL="0" distR="0" wp14:anchorId="178DA66B" wp14:editId="5233BA30">
+                  <wp:extent cx="2606400" cy="4320000"/>
+                  <wp:effectExtent l="0" t="0" r="3810" b="4445"/>
+                  <wp:docPr id="450462400" name="Picture 1"/>
+                  <wp:cNvGraphicFramePr>
+                    <a:graphicFrameLocks xmlns:a="http://schemas.openxmlformats.org/drawingml/2006/main" noChangeAspect="1"/>
+                  </wp:cNvGraphicFramePr>
+                  <a:graphic xmlns:a="http://schemas.openxmlformats.org/drawingml/2006/main">
+                    <a:graphicData uri="http://schemas.openxmlformats.org/drawingml/2006/picture">
+                      <pic:pic xmlns:pic="http://schemas.openxmlformats.org/drawingml/2006/picture">
+                        <pic:nvPicPr>
+                          <pic:cNvPr id="450462400" name=""/>
+                          <pic:cNvPicPr/>
+                        </pic:nvPicPr>
+                        <pic:blipFill>
+                          <a:blip r:embed="rId10"/>
+                          <a:stretch>
+                            <a:fillRect/>
+                          </a:stretch>
+                        </pic:blipFill>
+                        <pic:spPr>
+                          <a:xfrm>
+                            <a:off x="0" y="0"/>
+                            <a:ext cx="2606400" cy="4320000"/>
+                          </a:xfrm>
+                          <a:prstGeom prst="rect">
+                            <a:avLst/>
+                          </a:prstGeom>
+                        </pic:spPr>
+                      </pic:pic>
+                    </a:graphicData>
+                  </a:graphic>
+                </wp:inline>
+              </w:drawing>
+            </w:r>
+          </w:p>
+        </w:tc>
+      </w:tr>
+      <w:tr>
+        <w:tc>
+          <w:tcPr>
+            <w:tcW w:w="13948" w:type="dxa"/>
+            <w:gridSpan w:val="2"/>
+          </w:tcPr>
+          <w:p>
+            <w:pPr>
+              <w:pStyle w:val="Caption"/>
+              <w:jc w:val="center"/>
+            </w:pPr>
             <w:r>
               <w:t xml:space="preserve">Figure </w:t>
             </w:r>
@@ -4456,18 +4531,151 @@
               <w:fldChar w:fldCharType="end"/>
             </w:r>
             <w:r>
-              <w:t>: curl Requests to the API Endpoints</w:t>
-            </w:r>
-          </w:p>
+              <w:t>: GUI Application before Usability Testing</w:t>
+            </w:r>
+          </w:p>
+          <w:p/>
         </w:tc>
       </w:tr>
     </w:tbl>
-    <w:p/>
+    <w:p>
+      <w:r>
+        <w:lastRenderedPageBreak/>
+        <w:t>Before the Usability Testing has taken place, I have already iterated through a couple of options when it comes to the design of the GUI application. These factors have been considered:</w:t>
+      </w:r>
+    </w:p>
+    <w:p>
+      <w:pPr>
+        <w:pStyle w:val="ListParagraph"/>
+        <w:numPr>
+          <w:ilvl w:val="0"/>
+          <w:numId w:val="1"/>
+        </w:numPr>
+      </w:pPr>
+      <w:r>
+        <w:t>The first draft of the UI used a ‘JTextArea’ rather than a ‘JTable’. This implementation utilised a ‘StringBuilder’ to append the Patient ID, full name and NHS number, each displayed on a new line. See commit `088ece6`.</w:t>
+      </w:r>
+    </w:p>
+    <w:p>
+      <w:pPr>
+        <w:pStyle w:val="ListParagraph"/>
+        <w:numPr>
+          <w:ilvl w:val="0"/>
+          <w:numId w:val="1"/>
+        </w:numPr>
+      </w:pPr>
+      <w:r>
+        <w:t xml:space="preserve">This was later changed to be a ‘JTable’ in commit </w:t>
+      </w:r>
+      <w:r>
+        <w:t xml:space="preserve">`50a5243`. Different columns and column orders were considered: </w:t>
+      </w:r>
+    </w:p>
+    <w:p>
+      <w:pPr>
+        <w:pStyle w:val="ListParagraph"/>
+        <w:numPr>
+          <w:ilvl w:val="1"/>
+          <w:numId w:val="1"/>
+        </w:numPr>
+      </w:pPr>
+      <w:r>
+        <w:t>Patient ID, NHS Number, Forename, Surname</w:t>
+      </w:r>
+    </w:p>
+    <w:p>
+      <w:pPr>
+        <w:pStyle w:val="ListParagraph"/>
+        <w:numPr>
+          <w:ilvl w:val="1"/>
+          <w:numId w:val="1"/>
+        </w:numPr>
+      </w:pPr>
+      <w:r>
+        <w:t>Patient ID, NHS Number, Full Name</w:t>
+      </w:r>
+    </w:p>
+    <w:p>
+      <w:pPr>
+        <w:pStyle w:val="ListParagraph"/>
+        <w:numPr>
+          <w:ilvl w:val="1"/>
+          <w:numId w:val="1"/>
+        </w:numPr>
+      </w:pPr>
+      <w:r>
+        <w:t>Patient ID, NHS Number, Surname, Forename</w:t>
+      </w:r>
+    </w:p>
+    <w:p>
+      <w:pPr>
+        <w:pStyle w:val="ListParagraph"/>
+        <w:numPr>
+          <w:ilvl w:val="1"/>
+          <w:numId w:val="1"/>
+        </w:numPr>
+      </w:pPr>
+      <w:r>
+        <w:t>Patient ID, Forename, Surname, NHS Number</w:t>
+      </w:r>
+    </w:p>
+    <w:p>
+      <w:pPr>
+        <w:pStyle w:val="ListParagraph"/>
+        <w:numPr>
+          <w:ilvl w:val="1"/>
+          <w:numId w:val="1"/>
+        </w:numPr>
+      </w:pPr>
+      <w:r>
+        <w:t>Naming ‘Patient ID’ as just ‘ID’</w:t>
+      </w:r>
+    </w:p>
+    <w:p>
+      <w:pPr>
+        <w:ind w:left="720"/>
+      </w:pPr>
+      <w:r>
+        <w:t>I consider the current order to be the best choice as it begins with the two unique columns, followed by name in-order. If sorting was implemented, I may opt for the Surname-Forename option as this would then be in order of most optimal sorting keys for finding a patient.</w:t>
+      </w:r>
+    </w:p>
+    <w:p>
+      <w:pPr>
+        <w:pStyle w:val="ListParagraph"/>
+        <w:numPr>
+          <w:ilvl w:val="0"/>
+          <w:numId w:val="1"/>
+        </w:numPr>
+      </w:pPr>
+      <w:r>
+        <w:t>The first draft of the UI had a WIDTH:HEIGHT ration of 400:600px. I found that this limited the number of patients that could be displayed on the screen at a time  so then opted for a choice that had a HEIGHT greater than the WIDTH – originally 600:400px. I then updated this to instead use the Golden Ratio (1.618). As such, HEIGHT is now calculated as `(int) (WIDTH * 1.618)`.</w:t>
+      </w:r>
+    </w:p>
+    <w:p>
+      <w:pPr>
+        <w:pStyle w:val="ListParagraph"/>
+        <w:numPr>
+          <w:ilvl w:val="0"/>
+          <w:numId w:val="1"/>
+        </w:numPr>
+      </w:pPr>
+      <w:r>
+        <w:t xml:space="preserve">When first changing to the ‘JTable’ implementation, all rows were originally the same colour. To improve the readability of the display, I updated this so that alternating rows </w:t>
+      </w:r>
+      <w:r>
+        <w:t>have a light grey colour, which still provide a clear enough contrast against the text to meet accessibility requirements.</w:t>
+      </w:r>
+    </w:p>
     <w:p/>
     <w:p>
-      <w:r>
-        <w:br w:type="page"/>
-      </w:r>
+      <w:pPr>
+        <w:sectPr>
+          <w:pgSz w:w="16838" w:h="11906" w:orient="landscape"/>
+          <w:pgMar w:top="1440" w:right="1440" w:bottom="1440" w:left="1440" w:header="709" w:footer="709" w:gutter="0"/>
+          <w:cols w:space="708"/>
+          <w:docGrid w:linePitch="360"/>
+        </w:sectPr>
+      </w:pPr>
     </w:p>
     <w:p>
       <w:pPr>
@@ -4475,60 +4683,7 @@
       </w:pPr>
       <w:r>
         <w:lastRenderedPageBreak/>
-        <w:t>Tools and Practices</w:t>
-      </w:r>
-    </w:p>
-    <w:p>
-      <w:pPr>
-        <w:pStyle w:val="Heading3"/>
-      </w:pPr>
-      <w:r>
-        <w:t>GitHub Actions, CI/CD</w:t>
-      </w:r>
-    </w:p>
-    <w:p>
-      <w:r>
-        <w:t xml:space="preserve">I set up a GitHub Actions workflow to automatically run the full test suite on every push to the main branch of the GitHub repository. </w:t>
-      </w:r>
-    </w:p>
-    <w:p>
-      <w:r>
-        <w:t xml:space="preserve">This workflow is defined in </w:t>
-      </w:r>
-      <w:r>
-        <w:rPr>
-          <w:b/>
-          <w:bCs/>
-        </w:rPr>
-        <w:t>.</w:t>
-      </w:r>
-      <w:proofErr w:type="spellStart"/>
-      <w:r>
-        <w:rPr>
-          <w:b/>
-          <w:bCs/>
-        </w:rPr>
-        <w:t>github</w:t>
-      </w:r>
-      <w:proofErr w:type="spellEnd"/>
-      <w:r>
-        <w:rPr>
-          <w:b/>
-          <w:bCs/>
-        </w:rPr>
-        <w:t>\workflows\run-</w:t>
-      </w:r>
-      <w:proofErr w:type="spellStart"/>
-      <w:r>
-        <w:rPr>
-          <w:b/>
-          <w:bCs/>
-        </w:rPr>
-        <w:t>tests.yaml</w:t>
-      </w:r>
-      <w:proofErr w:type="spellEnd"/>
-      <w:r>
-        <w:t>.</w:t>
+        <w:t>System Testing</w:t>
       </w:r>
     </w:p>
     <w:p/>
@@ -4560,6 +4715,173 @@
               <w:jc w:val="center"/>
             </w:pPr>
             <w:r>
+              <w:drawing>
+                <wp:inline distT="0" distB="0" distL="0" distR="0" wp14:anchorId="5B1CA326" wp14:editId="7DF7D2DC">
+                  <wp:extent cx="5400000" cy="3502800"/>
+                  <wp:effectExtent l="0" t="0" r="0" b="2540"/>
+                  <wp:docPr id="93650638" name="Picture 1"/>
+                  <wp:cNvGraphicFramePr>
+                    <a:graphicFrameLocks xmlns:a="http://schemas.openxmlformats.org/drawingml/2006/main" noChangeAspect="1"/>
+                  </wp:cNvGraphicFramePr>
+                  <a:graphic xmlns:a="http://schemas.openxmlformats.org/drawingml/2006/main">
+                    <a:graphicData uri="http://schemas.openxmlformats.org/drawingml/2006/picture">
+                      <pic:pic xmlns:pic="http://schemas.openxmlformats.org/drawingml/2006/picture">
+                        <pic:nvPicPr>
+                          <pic:cNvPr id="93650638" name=""/>
+                          <pic:cNvPicPr/>
+                        </pic:nvPicPr>
+                        <pic:blipFill>
+                          <a:blip r:embed="rId11"/>
+                          <a:stretch>
+                            <a:fillRect/>
+                          </a:stretch>
+                        </pic:blipFill>
+                        <pic:spPr>
+                          <a:xfrm>
+                            <a:off x="0" y="0"/>
+                            <a:ext cx="5400000" cy="3502800"/>
+                          </a:xfrm>
+                          <a:prstGeom prst="rect">
+                            <a:avLst/>
+                          </a:prstGeom>
+                        </pic:spPr>
+                      </pic:pic>
+                    </a:graphicData>
+                  </a:graphic>
+                </wp:inline>
+              </w:drawing>
+            </w:r>
+          </w:p>
+          <w:p>
+            <w:pPr>
+              <w:pStyle w:val="Caption"/>
+              <w:jc w:val="center"/>
+            </w:pPr>
+            <w:r>
+              <w:t xml:space="preserve">Figure </w:t>
+            </w:r>
+            <w:r>
+              <w:fldChar w:fldCharType="begin"/>
+            </w:r>
+            <w:r>
+              <w:instrText xml:space="preserve"> SEQ Figure \* ARABIC </w:instrText>
+            </w:r>
+            <w:r>
+              <w:fldChar w:fldCharType="separate"/>
+            </w:r>
+            <w:r>
+              <w:rPr>
+                <w:noProof/>
+              </w:rPr>
+              <w:t>4</w:t>
+            </w:r>
+            <w:r>
+              <w:fldChar w:fldCharType="end"/>
+            </w:r>
+            <w:r>
+              <w:t>: curl Requests to the API Endpoints</w:t>
+            </w:r>
+          </w:p>
+        </w:tc>
+      </w:tr>
+    </w:tbl>
+    <w:p/>
+    <w:p>
+      <w:r>
+        <w:br w:type="page"/>
+      </w:r>
+    </w:p>
+    <w:p>
+      <w:pPr>
+        <w:pStyle w:val="Heading2"/>
+      </w:pPr>
+      <w:r>
+        <w:lastRenderedPageBreak/>
+        <w:t>Tools and Practices</w:t>
+      </w:r>
+    </w:p>
+    <w:p>
+      <w:pPr>
+        <w:pStyle w:val="Heading3"/>
+      </w:pPr>
+      <w:r>
+        <w:t>GitHub Actions, CI/CD</w:t>
+      </w:r>
+    </w:p>
+    <w:p>
+      <w:r>
+        <w:t xml:space="preserve">I set up a GitHub Actions workflow to automatically run the full test suite on every push to the main branch of the GitHub repository. </w:t>
+      </w:r>
+    </w:p>
+    <w:p>
+      <w:r>
+        <w:t xml:space="preserve">This workflow is defined in </w:t>
+      </w:r>
+      <w:r>
+        <w:rPr>
+          <w:b/>
+          <w:bCs/>
+        </w:rPr>
+        <w:t>.</w:t>
+      </w:r>
+      <w:proofErr w:type="spellStart"/>
+      <w:r>
+        <w:rPr>
+          <w:b/>
+          <w:bCs/>
+        </w:rPr>
+        <w:t>github</w:t>
+      </w:r>
+      <w:proofErr w:type="spellEnd"/>
+      <w:r>
+        <w:rPr>
+          <w:b/>
+          <w:bCs/>
+        </w:rPr>
+        <w:t>\workflows\run-</w:t>
+      </w:r>
+      <w:proofErr w:type="spellStart"/>
+      <w:r>
+        <w:rPr>
+          <w:b/>
+          <w:bCs/>
+        </w:rPr>
+        <w:t>tests.yaml</w:t>
+      </w:r>
+      <w:proofErr w:type="spellEnd"/>
+      <w:r>
+        <w:t>.</w:t>
+      </w:r>
+    </w:p>
+    <w:p/>
+    <w:tbl>
+      <w:tblPr>
+        <w:tblStyle w:val="TableGrid"/>
+        <w:tblW w:w="0" w:type="auto"/>
+        <w:tblBorders>
+          <w:top w:val="none" w:sz="0" w:space="0" w:color="auto"/>
+          <w:left w:val="none" w:sz="0" w:space="0" w:color="auto"/>
+          <w:bottom w:val="none" w:sz="0" w:space="0" w:color="auto"/>
+          <w:right w:val="none" w:sz="0" w:space="0" w:color="auto"/>
+          <w:insideH w:val="none" w:sz="0" w:space="0" w:color="auto"/>
+          <w:insideV w:val="none" w:sz="0" w:space="0" w:color="auto"/>
+        </w:tblBorders>
+        <w:tblLook w:val="04A0" w:firstRow="1" w:lastRow="0" w:firstColumn="1" w:lastColumn="0" w:noHBand="0" w:noVBand="1"/>
+      </w:tblPr>
+      <w:tblGrid>
+        <w:gridCol w:w="9016"/>
+      </w:tblGrid>
+      <w:tr>
+        <w:tc>
+          <w:tcPr>
+            <w:tcW w:w="9016" w:type="dxa"/>
+          </w:tcPr>
+          <w:p>
+            <w:pPr>
+              <w:keepNext/>
+              <w:jc w:val="center"/>
+            </w:pPr>
+            <w:r>
               <w:rPr>
                 <w:noProof/>
               </w:rPr>
@@ -4581,7 +4903,7 @@
                           </pic:cNvPicPr>
                         </pic:nvPicPr>
                         <pic:blipFill>
-                          <a:blip r:embed="rId10" cstate="print">
+                          <a:blip r:embed="rId12" cstate="print">
                             <a:extLst>
                               <a:ext uri="{28A0092B-C50C-407E-A947-70E740481C1C}">
                                 <a14:useLocalDpi xmlns:a14="http://schemas.microsoft.com/office/drawing/2010/main" val="0"/>
@@ -4634,7 +4956,7 @@
               <w:rPr>
                 <w:noProof/>
               </w:rPr>
-              <w:t>4</w:t>
+              <w:t>5</w:t>
             </w:r>
             <w:r>
               <w:fldChar w:fldCharType="end"/>
@@ -4646,11 +4968,7 @@
         </w:tc>
       </w:tr>
     </w:tbl>
-    <w:p>
-      <w:r>
-        <w:t>T</w:t>
-      </w:r>
-    </w:p>
+    <w:p/>
     <w:p>
       <w:r>
         <w:t>T</w:t>
@@ -4710,7 +5028,7 @@
                           <pic:cNvPicPr/>
                         </pic:nvPicPr>
                         <pic:blipFill>
-                          <a:blip r:embed="rId11"/>
+                          <a:blip r:embed="rId13"/>
                           <a:stretch>
                             <a:fillRect/>
                           </a:stretch>
@@ -4752,7 +5070,7 @@
               <w:rPr>
                 <w:noProof/>
               </w:rPr>
-              <w:t>5</w:t>
+              <w:t>6</w:t>
             </w:r>
             <w:r>
               <w:fldChar w:fldCharType="end"/>
@@ -4766,7 +5084,7 @@
             <w:pPr>
               <w:jc w:val="center"/>
             </w:pPr>
-            <w:hyperlink r:id="rId12" w:history="1">
+            <w:hyperlink r:id="rId14" w:history="1">
               <w:r>
                 <w:rPr>
                   <w:rStyle w:val="Hyperlink"/>
@@ -4844,7 +5162,7 @@
                           <pic:cNvPicPr/>
                         </pic:nvPicPr>
                         <pic:blipFill>
-                          <a:blip r:embed="rId13"/>
+                          <a:blip r:embed="rId15"/>
                           <a:stretch>
                             <a:fillRect/>
                           </a:stretch>
@@ -4899,7 +5217,7 @@
                           <pic:cNvPicPr/>
                         </pic:nvPicPr>
                         <pic:blipFill>
-                          <a:blip r:embed="rId14"/>
+                          <a:blip r:embed="rId16"/>
                           <a:stretch>
                             <a:fillRect/>
                           </a:stretch>
@@ -4941,7 +5259,7 @@
               <w:rPr>
                 <w:noProof/>
               </w:rPr>
-              <w:t>6</w:t>
+              <w:t>7</w:t>
             </w:r>
             <w:r>
               <w:fldChar w:fldCharType="end"/>
@@ -5005,7 +5323,7 @@
             </w:tcBorders>
           </w:tcPr>
           <w:p>
-            <w:hyperlink r:id="rId15" w:history="1">
+            <w:hyperlink r:id="rId17" w:history="1">
               <w:r>
                 <w:rPr>
                   <w:rStyle w:val="Hyperlink"/>
@@ -5027,6 +5345,7 @@
         <w:t>Evaluation</w:t>
       </w:r>
     </w:p>
+    <w:p/>
     <w:sectPr>
       <w:pgSz w:w="11906" w:h="16838"/>
       <w:pgMar w:top="1440" w:right="1440" w:bottom="1440" w:left="1440" w:header="708" w:footer="708" w:gutter="0"/>
@@ -5042,7 +5361,7 @@
   <w:abstractNum w:abstractNumId="0" w15:restartNumberingAfterBreak="0">
     <w:nsid w:val="3E4B0F9C"/>
     <w:multiLevelType w:val="hybridMultilevel"/>
-    <w:tmpl w:val="0590C290"/>
+    <w:tmpl w:val="7A66383A"/>
     <w:lvl w:ilvl="0" w:tplc="886AD5DC">
       <w:numFmt w:val="bullet"/>
       <w:lvlText w:val="-"/>
@@ -5054,16 +5373,16 @@
         <w:rFonts w:ascii="Aptos" w:eastAsiaTheme="minorHAnsi" w:hAnsi="Aptos" w:cstheme="minorBidi" w:hint="default"/>
       </w:rPr>
     </w:lvl>
-    <w:lvl w:ilvl="1" w:tplc="08090003" w:tentative="1">
+    <w:lvl w:ilvl="1" w:tplc="10FCDA98">
       <w:start w:val="1"/>
       <w:numFmt w:val="bullet"/>
-      <w:lvlText w:val="o"/>
+      <w:lvlText w:val=""/>
       <w:lvlJc w:val="left"/>
       <w:pPr>
         <w:ind w:left="1440" w:hanging="360"/>
       </w:pPr>
       <w:rPr>
-        <w:rFonts w:ascii="Courier New" w:hAnsi="Courier New" w:cs="Courier New" w:hint="default"/>
+        <w:rFonts w:ascii="Symbol" w:hAnsi="Symbol" w:hint="default"/>
       </w:rPr>
     </w:lvl>
     <w:lvl w:ilvl="2" w:tplc="08090005" w:tentative="1">

</xml_diff>

<commit_message>
Docs: Usability Testing section
</commit_message>
<xml_diff>
--- a/report/Report.docx
+++ b/report/Report.docx
@@ -1232,13 +1232,7 @@
           </w:tcPr>
           <w:p>
             <w:r>
-              <w:t xml:space="preserve">Test that the constructor with parameters creates an </w:t>
-            </w:r>
-            <w:r>
-              <w:t>object and</w:t>
-            </w:r>
-            <w:r>
-              <w:t xml:space="preserve"> assigns expected values to the attributes.</w:t>
+              <w:t>Test that the constructor with parameters creates an object and assigns expected values to the attributes.</w:t>
             </w:r>
           </w:p>
         </w:tc>
@@ -1525,13 +1519,7 @@
           </w:tcPr>
           <w:p>
             <w:r>
-              <w:t xml:space="preserve">Test that the constructor with parameters creates an </w:t>
-            </w:r>
-            <w:r>
-              <w:t>object and</w:t>
-            </w:r>
-            <w:r>
-              <w:t xml:space="preserve"> assigns expected values to the attributes.</w:t>
+              <w:t>Test that the constructor with parameters creates an object and assigns expected values to the attributes.</w:t>
             </w:r>
           </w:p>
         </w:tc>
@@ -1834,13 +1822,7 @@
           </w:tcPr>
           <w:p>
             <w:r>
-              <w:t xml:space="preserve">Checks that the method returns a list of </w:t>
-            </w:r>
-            <w:r>
-              <w:t>Allocation</w:t>
-            </w:r>
-            <w:r>
-              <w:t xml:space="preserve"> objects when the API responds with data.</w:t>
+              <w:t>Checks that the method returns a list of Allocation objects when the API responds with data.</w:t>
             </w:r>
           </w:p>
         </w:tc>
@@ -1939,13 +1921,7 @@
           </w:tcPr>
           <w:p>
             <w:r>
-              <w:t xml:space="preserve">Checks that the method returns a list of </w:t>
-            </w:r>
-            <w:r>
-              <w:t>Employee</w:t>
-            </w:r>
-            <w:r>
-              <w:t xml:space="preserve"> objects when the API responds with data.</w:t>
+              <w:t>Checks that the method returns a list of Employee objects when the API responds with data.</w:t>
             </w:r>
           </w:p>
         </w:tc>
@@ -1970,13 +1946,7 @@
           </w:tcPr>
           <w:p>
             <w:r>
-              <w:t>Checks that the method returns a single Employee</w:t>
-            </w:r>
-            <w:r>
-              <w:t xml:space="preserve"> </w:t>
-            </w:r>
-            <w:r>
-              <w:t>object when the ID exists.</w:t>
+              <w:t>Checks that the method returns a single Employee object when the ID exists.</w:t>
             </w:r>
           </w:p>
         </w:tc>
@@ -2050,13 +2020,7 @@
           </w:tcPr>
           <w:p>
             <w:r>
-              <w:t xml:space="preserve">Checks that the method returns a list of </w:t>
-            </w:r>
-            <w:r>
-              <w:t>Patient</w:t>
-            </w:r>
-            <w:r>
-              <w:t xml:space="preserve"> objects when the API responds with data.</w:t>
+              <w:t>Checks that the method returns a list of Patient objects when the API responds with data.</w:t>
             </w:r>
           </w:p>
         </w:tc>
@@ -2081,13 +2045,7 @@
           </w:tcPr>
           <w:p>
             <w:r>
-              <w:t>Checks that the method returns a single Patient</w:t>
-            </w:r>
-            <w:r>
-              <w:t xml:space="preserve"> </w:t>
-            </w:r>
-            <w:r>
-              <w:t>object when the ID exists.</w:t>
+              <w:t>Checks that the method returns a single Patient object when the ID exists.</w:t>
             </w:r>
           </w:p>
         </w:tc>
@@ -2845,10 +2803,7 @@
           <w:p>
             <w:proofErr w:type="spellStart"/>
             <w:r>
-              <w:t>returnsExpected</w:t>
-            </w:r>
-            <w:r>
-              <w:t>DifferentAdmissions</w:t>
+              <w:t>returnsExpectedDifferentAdmissions</w:t>
             </w:r>
             <w:proofErr w:type="spellEnd"/>
           </w:p>
@@ -3115,19 +3070,7 @@
           </w:tcPr>
           <w:p>
             <w:r>
-              <w:t xml:space="preserve">Checks that the service method returns the expected </w:t>
-            </w:r>
-            <w:r>
-              <w:t xml:space="preserve">(all given) </w:t>
-            </w:r>
-            <w:r>
-              <w:t xml:space="preserve">patients from a list of mocked patients and </w:t>
-            </w:r>
-            <w:r>
-              <w:t>an empty list of admissions</w:t>
-            </w:r>
-            <w:r>
-              <w:t>.</w:t>
+              <w:t>Checks that the service method returns the expected (all given) patients from a list of mocked patients and an empty list of admissions.</w:t>
             </w:r>
           </w:p>
         </w:tc>
@@ -3369,13 +3312,7 @@
           </w:tcPr>
           <w:p>
             <w:r>
-              <w:t>Checks that the service method returns the expected patients from a list of mocked patients</w:t>
-            </w:r>
-            <w:r>
-              <w:t>, allocations</w:t>
-            </w:r>
-            <w:r>
-              <w:t xml:space="preserve"> and admissions.</w:t>
+              <w:t>Checks that the service method returns the expected patients from a list of mocked patients, allocations and admissions.</w:t>
             </w:r>
           </w:p>
         </w:tc>
@@ -3400,10 +3337,7 @@
           </w:tcPr>
           <w:p>
             <w:r>
-              <w:t>Checks that the service method returns the expected patients from a list of mocked patients, allocations and admissions.</w:t>
-            </w:r>
-            <w:r>
-              <w:t xml:space="preserve"> In this test, it tests the case where multiple employees are allocated across two separate admissions, whereas the first test only checks a single admission.</w:t>
+              <w:t>Checks that the service method returns the expected patients from a list of mocked patients, allocations and admissions. In this test, it tests the case where multiple employees are allocated across two separate admissions, whereas the first test only checks a single admission.</w:t>
             </w:r>
           </w:p>
         </w:tc>
@@ -3715,13 +3649,7 @@
           <w:p>
             <w:proofErr w:type="spellStart"/>
             <w:r>
-              <w:t>constructed</w:t>
-            </w:r>
-            <w:r>
-              <w:t>Patient</w:t>
-            </w:r>
-            <w:r>
-              <w:t>Test</w:t>
+              <w:t>constructedPatientTest</w:t>
             </w:r>
             <w:proofErr w:type="spellEnd"/>
           </w:p>
@@ -3732,13 +3660,7 @@
           </w:tcPr>
           <w:p>
             <w:r>
-              <w:t xml:space="preserve">Test that the constructor with parameters creates an </w:t>
-            </w:r>
-            <w:r>
-              <w:t>object and</w:t>
-            </w:r>
-            <w:r>
-              <w:t xml:space="preserve"> assigns expected values to the attributes.</w:t>
+              <w:t>Test that the constructor with parameters creates an object and assigns expected values to the attributes.</w:t>
             </w:r>
           </w:p>
         </w:tc>
@@ -3753,10 +3675,7 @@
     <w:p>
       <w:r>
         <w:lastRenderedPageBreak/>
-        <w:t>Tests were implemented using the Junit framework. Test classes often contained ‘@Nested’ sub-classes, each focusing on a different portion of a service, to ensure that the test suites remained readable. ‘@BeforeEach’ decorators were used to control test set-up and configurations, and ‘@Test’ is used to decorate test methods. JUnit uses these decorations to</w:t>
-      </w:r>
-      <w:r>
-        <w:t xml:space="preserve"> </w:t>
+        <w:t xml:space="preserve">Tests were implemented using the Junit framework. Test classes often contained ‘@Nested’ sub-classes, each focusing on a different portion of a service, to ensure that the test suites remained readable. ‘@BeforeEach’ decorators were used to control test set-up and configurations, and ‘@Test’ is used to decorate test methods. JUnit uses these decorations to </w:t>
       </w:r>
       <w:r>
         <w:t>manage the discovery, lifecycles and execution of the tests.</w:t>
@@ -4028,21 +3947,7 @@
           <w:b/>
           <w:bCs/>
         </w:rPr>
-        <w:t xml:space="preserve">‘Run Tests in </w:t>
-      </w:r>
-      <w:r>
-        <w:rPr>
-          <w:b/>
-          <w:bCs/>
-        </w:rPr>
-        <w:t>com.example.comp2005_api</w:t>
-      </w:r>
-      <w:r>
-        <w:rPr>
-          <w:b/>
-          <w:bCs/>
-        </w:rPr>
-        <w:t>’</w:t>
+        <w:t>‘Run Tests in com.example.comp2005_api’</w:t>
       </w:r>
       <w:r>
         <w:t xml:space="preserve"> </w:t>
@@ -4229,6 +4134,9 @@
               <w:jc w:val="center"/>
             </w:pPr>
             <w:r>
+              <w:rPr>
+                <w:noProof/>
+              </w:rPr>
               <w:drawing>
                 <wp:inline distT="0" distB="0" distL="0" distR="0" wp14:anchorId="44E7D745" wp14:editId="15E21BCD">
                   <wp:extent cx="5379037" cy="3343275"/>
@@ -4316,14 +4224,7 @@
                 <w:b/>
                 <w:bCs/>
               </w:rPr>
-              <w:t xml:space="preserve">Test Report: </w:t>
-            </w:r>
-            <w:r>
-              <w:rPr>
-                <w:b/>
-                <w:bCs/>
-              </w:rPr>
-              <w:t>part-a-web-service-api/htmlReport/index.html</w:t>
+              <w:t>Test Report: part-a-web-service-api/htmlReport/index.html</w:t>
             </w:r>
           </w:p>
           <w:p>
@@ -4402,6 +4303,9 @@
               <w:jc w:val="center"/>
             </w:pPr>
             <w:r>
+              <w:rPr>
+                <w:noProof/>
+              </w:rPr>
               <w:drawing>
                 <wp:inline distT="0" distB="0" distL="0" distR="0" wp14:anchorId="713827AC" wp14:editId="242C4A86">
                   <wp:extent cx="2606400" cy="4320000"/>
@@ -4459,6 +4363,9 @@
               <w:jc w:val="center"/>
             </w:pPr>
             <w:r>
+              <w:rPr>
+                <w:noProof/>
+              </w:rPr>
               <w:drawing>
                 <wp:inline distT="0" distB="0" distL="0" distR="0" wp14:anchorId="178DA66B" wp14:editId="5233BA30">
                   <wp:extent cx="2606400" cy="4320000"/>
@@ -4666,6 +4573,864 @@
         <w:t>have a light grey colour, which still provide a clear enough contrast against the text to meet accessibility requirements.</w:t>
       </w:r>
     </w:p>
+    <w:p>
+      <w:r>
+        <w:br w:type="page"/>
+      </w:r>
+    </w:p>
+    <w:tbl>
+      <w:tblPr>
+        <w:tblStyle w:val="TableGrid"/>
+        <w:tblW w:w="0" w:type="auto"/>
+        <w:tblBorders>
+          <w:top w:val="none" w:sz="0" w:space="0" w:color="auto"/>
+          <w:left w:val="none" w:sz="0" w:space="0" w:color="auto"/>
+          <w:bottom w:val="none" w:sz="0" w:space="0" w:color="auto"/>
+          <w:right w:val="none" w:sz="0" w:space="0" w:color="auto"/>
+          <w:insideH w:val="none" w:sz="0" w:space="0" w:color="auto"/>
+          <w:insideV w:val="none" w:sz="0" w:space="0" w:color="auto"/>
+        </w:tblBorders>
+        <w:tblLook w:val="04A0" w:firstRow="1" w:lastRow="0" w:firstColumn="1" w:lastColumn="0" w:noHBand="0" w:noVBand="1"/>
+      </w:tblPr>
+      <w:tblGrid>
+        <w:gridCol w:w="13948"/>
+      </w:tblGrid>
+      <w:tr>
+        <w:tc>
+          <w:tcPr>
+            <w:tcW w:w="13948" w:type="dxa"/>
+          </w:tcPr>
+          <w:p>
+            <w:pPr>
+              <w:keepNext/>
+              <w:jc w:val="center"/>
+            </w:pPr>
+            <w:r>
+              <w:lastRenderedPageBreak/>
+              <w:drawing>
+                <wp:inline distT="0" distB="0" distL="0" distR="0" wp14:anchorId="527461DB" wp14:editId="49FB63C3">
+                  <wp:extent cx="8640000" cy="2548800"/>
+                  <wp:effectExtent l="0" t="0" r="0" b="4445"/>
+                  <wp:docPr id="881932259" name="Picture 1"/>
+                  <wp:cNvGraphicFramePr>
+                    <a:graphicFrameLocks xmlns:a="http://schemas.openxmlformats.org/drawingml/2006/main" noChangeAspect="1"/>
+                  </wp:cNvGraphicFramePr>
+                  <a:graphic xmlns:a="http://schemas.openxmlformats.org/drawingml/2006/main">
+                    <a:graphicData uri="http://schemas.openxmlformats.org/drawingml/2006/picture">
+                      <pic:pic xmlns:pic="http://schemas.openxmlformats.org/drawingml/2006/picture">
+                        <pic:nvPicPr>
+                          <pic:cNvPr id="881932259" name=""/>
+                          <pic:cNvPicPr/>
+                        </pic:nvPicPr>
+                        <pic:blipFill>
+                          <a:blip r:embed="rId11"/>
+                          <a:stretch>
+                            <a:fillRect/>
+                          </a:stretch>
+                        </pic:blipFill>
+                        <pic:spPr>
+                          <a:xfrm>
+                            <a:off x="0" y="0"/>
+                            <a:ext cx="8640000" cy="2548800"/>
+                          </a:xfrm>
+                          <a:prstGeom prst="rect">
+                            <a:avLst/>
+                          </a:prstGeom>
+                        </pic:spPr>
+                      </pic:pic>
+                    </a:graphicData>
+                  </a:graphic>
+                </wp:inline>
+              </w:drawing>
+            </w:r>
+          </w:p>
+          <w:p>
+            <w:pPr>
+              <w:pStyle w:val="Caption"/>
+              <w:jc w:val="center"/>
+            </w:pPr>
+            <w:r>
+              <w:t xml:space="preserve">Figure </w:t>
+            </w:r>
+            <w:r>
+              <w:fldChar w:fldCharType="begin"/>
+            </w:r>
+            <w:r>
+              <w:instrText xml:space="preserve"> SEQ Figure \* ARABIC </w:instrText>
+            </w:r>
+            <w:r>
+              <w:fldChar w:fldCharType="separate"/>
+            </w:r>
+            <w:r>
+              <w:rPr>
+                <w:noProof/>
+              </w:rPr>
+              <w:t>4</w:t>
+            </w:r>
+            <w:r>
+              <w:fldChar w:fldCharType="end"/>
+            </w:r>
+            <w:r>
+              <w:t>: Usability Test Survey Title and Description</w:t>
+            </w:r>
+          </w:p>
+        </w:tc>
+      </w:tr>
+    </w:tbl>
+    <w:p>
+      <w:r>
+        <w:t>The survey responses were mostly positive to the initial design, however, they did provide guidance as to 4 enhancements to make to the UI/UX:</w:t>
+      </w:r>
+    </w:p>
+    <w:p>
+      <w:pPr>
+        <w:pStyle w:val="ListParagraph"/>
+        <w:numPr>
+          <w:ilvl w:val="0"/>
+          <w:numId w:val="1"/>
+        </w:numPr>
+      </w:pPr>
+      <w:r>
+        <w:t>“</w:t>
+      </w:r>
+      <w:r>
+        <w:t>I do believe a title would go a long way for people like me who cannot figure things out implicitly</w:t>
+      </w:r>
+      <w:r>
+        <w:t>”</w:t>
+      </w:r>
+    </w:p>
+    <w:p>
+      <w:pPr>
+        <w:pStyle w:val="ListParagraph"/>
+        <w:numPr>
+          <w:ilvl w:val="0"/>
+          <w:numId w:val="1"/>
+        </w:numPr>
+      </w:pPr>
+      <w:r>
+        <w:t>“</w:t>
+      </w:r>
+      <w:r>
+        <w:t>Make the table cells read-only</w:t>
+      </w:r>
+      <w:r>
+        <w:t>”</w:t>
+      </w:r>
+    </w:p>
+    <w:p>
+      <w:pPr>
+        <w:pStyle w:val="ListParagraph"/>
+        <w:numPr>
+          <w:ilvl w:val="0"/>
+          <w:numId w:val="1"/>
+        </w:numPr>
+      </w:pPr>
+      <w:r>
+        <w:t>“</w:t>
+      </w:r>
+      <w:r>
+        <w:t>font size bigger (my eyes are really bad so this is a personal one)</w:t>
+      </w:r>
+      <w:r>
+        <w:t>”</w:t>
+      </w:r>
+    </w:p>
+    <w:p>
+      <w:pPr>
+        <w:pStyle w:val="ListParagraph"/>
+        <w:numPr>
+          <w:ilvl w:val="0"/>
+          <w:numId w:val="1"/>
+        </w:numPr>
+      </w:pPr>
+      <w:r>
+        <w:t>“</w:t>
+      </w:r>
+      <w:r>
+        <w:t>if the api response != 200 then show an error message</w:t>
+      </w:r>
+      <w:r>
+        <w:t>”</w:t>
+      </w:r>
+    </w:p>
+    <w:p>
+      <w:r>
+        <w:t>In response to these suggestions:</w:t>
+      </w:r>
+    </w:p>
+    <w:p>
+      <w:pPr>
+        <w:pStyle w:val="ListParagraph"/>
+        <w:numPr>
+          <w:ilvl w:val="0"/>
+          <w:numId w:val="1"/>
+        </w:numPr>
+      </w:pPr>
+      <w:r>
+        <w:t>I added a title to the frame and added a title label which displays above the ‘Fetch Patients Readmitted Within 7 Days’ button.</w:t>
+      </w:r>
+    </w:p>
+    <w:p>
+      <w:pPr>
+        <w:pStyle w:val="ListParagraph"/>
+        <w:numPr>
+          <w:ilvl w:val="0"/>
+          <w:numId w:val="1"/>
+        </w:numPr>
+      </w:pPr>
+      <w:r>
+        <w:t>I increased the width of the frame to 600px and created font variables ‘titleFont’ and ‘largerFont’. These fonts are used across components to provide a font size larger than Swing’s default font size. The frame is resizable, however this does not scale font size responsively.</w:t>
+      </w:r>
+    </w:p>
+    <w:p>
+      <w:pPr>
+        <w:pStyle w:val="ListParagraph"/>
+        <w:numPr>
+          <w:ilvl w:val="0"/>
+          <w:numId w:val="1"/>
+        </w:numPr>
+      </w:pPr>
+      <w:r>
+        <w:t>I override the ‘isCellEditable’ method of the ‘DefaultTableModel’ to ensure that cells were not editable.</w:t>
+      </w:r>
+    </w:p>
+    <w:p>
+      <w:pPr>
+        <w:pStyle w:val="ListParagraph"/>
+        <w:numPr>
+          <w:ilvl w:val="0"/>
+          <w:numId w:val="1"/>
+        </w:numPr>
+      </w:pPr>
+      <w:r>
+        <w:t>I added a ‘JOptionPane’ message dialog that displays when the HTTP request throws an exception. As the API silently fails and simply returns an empty list if it catches an exception, this will only get hit if ‘parsePatients()’ fails to successfully parse the JSON response. This is likely a limitation with my API’s designed behaviour.</w:t>
+      </w:r>
+    </w:p>
+    <w:tbl>
+      <w:tblPr>
+        <w:tblStyle w:val="TableGrid"/>
+        <w:tblW w:w="0" w:type="auto"/>
+        <w:tblBorders>
+          <w:top w:val="none" w:sz="0" w:space="0" w:color="auto"/>
+          <w:left w:val="none" w:sz="0" w:space="0" w:color="auto"/>
+          <w:bottom w:val="none" w:sz="0" w:space="0" w:color="auto"/>
+          <w:right w:val="none" w:sz="0" w:space="0" w:color="auto"/>
+          <w:insideH w:val="none" w:sz="0" w:space="0" w:color="auto"/>
+          <w:insideV w:val="none" w:sz="0" w:space="0" w:color="auto"/>
+        </w:tblBorders>
+        <w:tblLook w:val="04A0" w:firstRow="1" w:lastRow="0" w:firstColumn="1" w:lastColumn="0" w:noHBand="0" w:noVBand="1"/>
+      </w:tblPr>
+      <w:tblGrid>
+        <w:gridCol w:w="6974"/>
+        <w:gridCol w:w="6974"/>
+      </w:tblGrid>
+      <w:tr>
+        <w:tc>
+          <w:tcPr>
+            <w:tcW w:w="6974" w:type="dxa"/>
+          </w:tcPr>
+          <w:p>
+            <w:pPr>
+              <w:pStyle w:val="Caption"/>
+              <w:jc w:val="center"/>
+            </w:pPr>
+            <w:r>
+              <w:lastRenderedPageBreak/>
+              <w:drawing>
+                <wp:inline distT="0" distB="0" distL="0" distR="0" wp14:anchorId="67B5DE07" wp14:editId="598F1D20">
+                  <wp:extent cx="2955600" cy="4860000"/>
+                  <wp:effectExtent l="0" t="0" r="0" b="0"/>
+                  <wp:docPr id="436475438" name="Picture 1"/>
+                  <wp:cNvGraphicFramePr>
+                    <a:graphicFrameLocks xmlns:a="http://schemas.openxmlformats.org/drawingml/2006/main" noChangeAspect="1"/>
+                  </wp:cNvGraphicFramePr>
+                  <a:graphic xmlns:a="http://schemas.openxmlformats.org/drawingml/2006/main">
+                    <a:graphicData uri="http://schemas.openxmlformats.org/drawingml/2006/picture">
+                      <pic:pic xmlns:pic="http://schemas.openxmlformats.org/drawingml/2006/picture">
+                        <pic:nvPicPr>
+                          <pic:cNvPr id="436475438" name=""/>
+                          <pic:cNvPicPr/>
+                        </pic:nvPicPr>
+                        <pic:blipFill>
+                          <a:blip r:embed="rId12"/>
+                          <a:stretch>
+                            <a:fillRect/>
+                          </a:stretch>
+                        </pic:blipFill>
+                        <pic:spPr>
+                          <a:xfrm>
+                            <a:off x="0" y="0"/>
+                            <a:ext cx="2955600" cy="4860000"/>
+                          </a:xfrm>
+                          <a:prstGeom prst="rect">
+                            <a:avLst/>
+                          </a:prstGeom>
+                        </pic:spPr>
+                      </pic:pic>
+                    </a:graphicData>
+                  </a:graphic>
+                </wp:inline>
+              </w:drawing>
+            </w:r>
+          </w:p>
+        </w:tc>
+        <w:tc>
+          <w:tcPr>
+            <w:tcW w:w="6974" w:type="dxa"/>
+          </w:tcPr>
+          <w:p>
+            <w:pPr>
+              <w:jc w:val="center"/>
+            </w:pPr>
+            <w:r>
+              <w:drawing>
+                <wp:inline distT="0" distB="0" distL="0" distR="0" wp14:anchorId="1AC6FECD" wp14:editId="6198FB09">
+                  <wp:extent cx="2955600" cy="4860000"/>
+                  <wp:effectExtent l="0" t="0" r="0" b="0"/>
+                  <wp:docPr id="688536249" name="Picture 1"/>
+                  <wp:cNvGraphicFramePr>
+                    <a:graphicFrameLocks xmlns:a="http://schemas.openxmlformats.org/drawingml/2006/main" noChangeAspect="1"/>
+                  </wp:cNvGraphicFramePr>
+                  <a:graphic xmlns:a="http://schemas.openxmlformats.org/drawingml/2006/main">
+                    <a:graphicData uri="http://schemas.openxmlformats.org/drawingml/2006/picture">
+                      <pic:pic xmlns:pic="http://schemas.openxmlformats.org/drawingml/2006/picture">
+                        <pic:nvPicPr>
+                          <pic:cNvPr id="688536249" name=""/>
+                          <pic:cNvPicPr/>
+                        </pic:nvPicPr>
+                        <pic:blipFill>
+                          <a:blip r:embed="rId13"/>
+                          <a:stretch>
+                            <a:fillRect/>
+                          </a:stretch>
+                        </pic:blipFill>
+                        <pic:spPr>
+                          <a:xfrm>
+                            <a:off x="0" y="0"/>
+                            <a:ext cx="2955600" cy="4860000"/>
+                          </a:xfrm>
+                          <a:prstGeom prst="rect">
+                            <a:avLst/>
+                          </a:prstGeom>
+                        </pic:spPr>
+                      </pic:pic>
+                    </a:graphicData>
+                  </a:graphic>
+                </wp:inline>
+              </w:drawing>
+            </w:r>
+          </w:p>
+        </w:tc>
+      </w:tr>
+      <w:tr>
+        <w:tc>
+          <w:tcPr>
+            <w:tcW w:w="13948" w:type="dxa"/>
+            <w:gridSpan w:val="2"/>
+          </w:tcPr>
+          <w:p>
+            <w:pPr>
+              <w:pStyle w:val="Caption"/>
+              <w:jc w:val="center"/>
+            </w:pPr>
+            <w:r>
+              <w:t xml:space="preserve">Figure </w:t>
+            </w:r>
+            <w:r>
+              <w:fldChar w:fldCharType="begin"/>
+            </w:r>
+            <w:r>
+              <w:instrText xml:space="preserve"> SEQ Figure \* ARABIC </w:instrText>
+            </w:r>
+            <w:r>
+              <w:fldChar w:fldCharType="separate"/>
+            </w:r>
+            <w:r>
+              <w:rPr>
+                <w:noProof/>
+              </w:rPr>
+              <w:t>5</w:t>
+            </w:r>
+            <w:r>
+              <w:fldChar w:fldCharType="end"/>
+            </w:r>
+            <w:r>
+              <w:t>: GUI Application after Usability Testing</w:t>
+            </w:r>
+          </w:p>
+          <w:p>
+            <w:pPr>
+              <w:jc w:val="center"/>
+              <w:rPr>
+                <w:i/>
+                <w:iCs/>
+              </w:rPr>
+            </w:pPr>
+            <w:r>
+              <w:rPr>
+                <w:i/>
+                <w:iCs/>
+              </w:rPr>
+              <w:t>Note: Examples are using mock data to populate the tables.</w:t>
+            </w:r>
+          </w:p>
+          <w:p/>
+          <w:tbl>
+            <w:tblPr>
+              <w:tblStyle w:val="TableGrid"/>
+              <w:tblW w:w="0" w:type="auto"/>
+              <w:tblBorders>
+                <w:top w:val="none" w:sz="0" w:space="0" w:color="auto"/>
+                <w:left w:val="none" w:sz="0" w:space="0" w:color="auto"/>
+                <w:bottom w:val="none" w:sz="0" w:space="0" w:color="auto"/>
+                <w:right w:val="none" w:sz="0" w:space="0" w:color="auto"/>
+                <w:insideH w:val="none" w:sz="0" w:space="0" w:color="auto"/>
+                <w:insideV w:val="none" w:sz="0" w:space="0" w:color="auto"/>
+              </w:tblBorders>
+              <w:tblLook w:val="04A0" w:firstRow="1" w:lastRow="0" w:firstColumn="1" w:lastColumn="0" w:noHBand="0" w:noVBand="1"/>
+            </w:tblPr>
+            <w:tblGrid>
+              <w:gridCol w:w="6861"/>
+              <w:gridCol w:w="6861"/>
+            </w:tblGrid>
+            <w:tr>
+              <w:tc>
+                <w:tcPr>
+                  <w:tcW w:w="6861" w:type="dxa"/>
+                </w:tcPr>
+                <w:p>
+                  <w:pPr>
+                    <w:keepNext/>
+                    <w:jc w:val="center"/>
+                  </w:pPr>
+                  <w:r>
+                    <w:lastRenderedPageBreak/>
+                    <w:drawing>
+                      <wp:inline distT="0" distB="0" distL="0" distR="0" wp14:anchorId="399C8D03" wp14:editId="45DA84F4">
+                        <wp:extent cx="2955600" cy="4860000"/>
+                        <wp:effectExtent l="0" t="0" r="0" b="0"/>
+                        <wp:docPr id="66510031" name="Picture 1"/>
+                        <wp:cNvGraphicFramePr>
+                          <a:graphicFrameLocks xmlns:a="http://schemas.openxmlformats.org/drawingml/2006/main" noChangeAspect="1"/>
+                        </wp:cNvGraphicFramePr>
+                        <a:graphic xmlns:a="http://schemas.openxmlformats.org/drawingml/2006/main">
+                          <a:graphicData uri="http://schemas.openxmlformats.org/drawingml/2006/picture">
+                            <pic:pic xmlns:pic="http://schemas.openxmlformats.org/drawingml/2006/picture">
+                              <pic:nvPicPr>
+                                <pic:cNvPr id="436475438" name=""/>
+                                <pic:cNvPicPr/>
+                              </pic:nvPicPr>
+                              <pic:blipFill>
+                                <a:blip r:embed="rId12"/>
+                                <a:stretch>
+                                  <a:fillRect/>
+                                </a:stretch>
+                              </pic:blipFill>
+                              <pic:spPr>
+                                <a:xfrm>
+                                  <a:off x="0" y="0"/>
+                                  <a:ext cx="2955600" cy="4860000"/>
+                                </a:xfrm>
+                                <a:prstGeom prst="rect">
+                                  <a:avLst/>
+                                </a:prstGeom>
+                              </pic:spPr>
+                            </pic:pic>
+                          </a:graphicData>
+                        </a:graphic>
+                      </wp:inline>
+                    </w:drawing>
+                  </w:r>
+                </w:p>
+                <w:p>
+                  <w:pPr>
+                    <w:keepNext/>
+                    <w:jc w:val="center"/>
+                  </w:pPr>
+                </w:p>
+                <w:p>
+                  <w:pPr>
+                    <w:jc w:val="center"/>
+                  </w:pPr>
+                </w:p>
+              </w:tc>
+              <w:tc>
+                <w:tcPr>
+                  <w:tcW w:w="6861" w:type="dxa"/>
+                  <w:vAlign w:val="center"/>
+                </w:tcPr>
+                <w:p>
+                  <w:pPr>
+                    <w:jc w:val="center"/>
+                  </w:pPr>
+                  <w:r>
+                    <w:drawing>
+                      <wp:inline distT="0" distB="0" distL="0" distR="0" wp14:anchorId="7B597C18" wp14:editId="608A5C2B">
+                        <wp:extent cx="3600000" cy="957600"/>
+                        <wp:effectExtent l="0" t="0" r="635" b="0"/>
+                        <wp:docPr id="1663779484" name="Picture 1"/>
+                        <wp:cNvGraphicFramePr>
+                          <a:graphicFrameLocks xmlns:a="http://schemas.openxmlformats.org/drawingml/2006/main" noChangeAspect="1"/>
+                        </wp:cNvGraphicFramePr>
+                        <a:graphic xmlns:a="http://schemas.openxmlformats.org/drawingml/2006/main">
+                          <a:graphicData uri="http://schemas.openxmlformats.org/drawingml/2006/picture">
+                            <pic:pic xmlns:pic="http://schemas.openxmlformats.org/drawingml/2006/picture">
+                              <pic:nvPicPr>
+                                <pic:cNvPr id="1663779484" name=""/>
+                                <pic:cNvPicPr/>
+                              </pic:nvPicPr>
+                              <pic:blipFill>
+                                <a:blip r:embed="rId14"/>
+                                <a:stretch>
+                                  <a:fillRect/>
+                                </a:stretch>
+                              </pic:blipFill>
+                              <pic:spPr>
+                                <a:xfrm>
+                                  <a:off x="0" y="0"/>
+                                  <a:ext cx="3600000" cy="957600"/>
+                                </a:xfrm>
+                                <a:prstGeom prst="rect">
+                                  <a:avLst/>
+                                </a:prstGeom>
+                              </pic:spPr>
+                            </pic:pic>
+                          </a:graphicData>
+                        </a:graphic>
+                      </wp:inline>
+                    </w:drawing>
+                  </w:r>
+                </w:p>
+              </w:tc>
+            </w:tr>
+            <w:tr>
+              <w:tc>
+                <w:tcPr>
+                  <w:tcW w:w="13722" w:type="dxa"/>
+                  <w:gridSpan w:val="2"/>
+                </w:tcPr>
+                <w:p>
+                  <w:pPr>
+                    <w:pStyle w:val="Caption"/>
+                    <w:jc w:val="center"/>
+                  </w:pPr>
+                  <w:r>
+                    <w:t xml:space="preserve">Figure </w:t>
+                  </w:r>
+                  <w:r>
+                    <w:fldChar w:fldCharType="begin"/>
+                  </w:r>
+                  <w:r>
+                    <w:instrText xml:space="preserve"> SEQ Figure \* ARABIC </w:instrText>
+                  </w:r>
+                  <w:r>
+                    <w:fldChar w:fldCharType="separate"/>
+                  </w:r>
+                  <w:r>
+                    <w:rPr>
+                      <w:noProof/>
+                    </w:rPr>
+                    <w:t>6</w:t>
+                  </w:r>
+                  <w:r>
+                    <w:fldChar w:fldCharType="end"/>
+                  </w:r>
+                  <w:r>
+                    <w:t>: GUI Application Error Message Dialog</w:t>
+                  </w:r>
+                </w:p>
+                <w:p>
+                  <w:pPr>
+                    <w:jc w:val="center"/>
+                  </w:pPr>
+                </w:p>
+              </w:tc>
+            </w:tr>
+          </w:tbl>
+          <w:p/>
+        </w:tc>
+      </w:tr>
+      <w:tr>
+        <w:tc>
+          <w:tcPr>
+            <w:tcW w:w="13948" w:type="dxa"/>
+            <w:gridSpan w:val="2"/>
+          </w:tcPr>
+          <w:p>
+            <w:pPr>
+              <w:keepNext/>
+              <w:jc w:val="center"/>
+            </w:pPr>
+            <w:r>
+              <w:rPr>
+                <w:noProof/>
+              </w:rPr>
+              <w:lastRenderedPageBreak/>
+              <w:drawing>
+                <wp:inline distT="0" distB="0" distL="0" distR="0" wp14:anchorId="6840B66B" wp14:editId="3FE05BE0">
+                  <wp:extent cx="8640000" cy="2368800"/>
+                  <wp:effectExtent l="0" t="0" r="0" b="0"/>
+                  <wp:docPr id="673088680" name="Picture 1"/>
+                  <wp:cNvGraphicFramePr>
+                    <a:graphicFrameLocks xmlns:a="http://schemas.openxmlformats.org/drawingml/2006/main" noChangeAspect="1"/>
+                  </wp:cNvGraphicFramePr>
+                  <a:graphic xmlns:a="http://schemas.openxmlformats.org/drawingml/2006/main">
+                    <a:graphicData uri="http://schemas.openxmlformats.org/drawingml/2006/picture">
+                      <pic:pic xmlns:pic="http://schemas.openxmlformats.org/drawingml/2006/picture">
+                        <pic:nvPicPr>
+                          <pic:cNvPr id="0" name="Picture 1"/>
+                          <pic:cNvPicPr>
+                            <a:picLocks noChangeAspect="1" noChangeArrowheads="1"/>
+                          </pic:cNvPicPr>
+                        </pic:nvPicPr>
+                        <pic:blipFill>
+                          <a:blip r:embed="rId15">
+                            <a:extLst>
+                              <a:ext uri="{28A0092B-C50C-407E-A947-70E740481C1C}">
+                                <a14:useLocalDpi xmlns:a14="http://schemas.microsoft.com/office/drawing/2010/main" val="0"/>
+                              </a:ext>
+                            </a:extLst>
+                          </a:blip>
+                          <a:srcRect/>
+                          <a:stretch>
+                            <a:fillRect/>
+                          </a:stretch>
+                        </pic:blipFill>
+                        <pic:spPr bwMode="auto">
+                          <a:xfrm>
+                            <a:off x="0" y="0"/>
+                            <a:ext cx="8640000" cy="2368800"/>
+                          </a:xfrm>
+                          <a:prstGeom prst="rect">
+                            <a:avLst/>
+                          </a:prstGeom>
+                          <a:noFill/>
+                          <a:ln>
+                            <a:noFill/>
+                          </a:ln>
+                        </pic:spPr>
+                      </pic:pic>
+                    </a:graphicData>
+                  </a:graphic>
+                </wp:inline>
+              </w:drawing>
+            </w:r>
+          </w:p>
+          <w:p>
+            <w:pPr>
+              <w:pStyle w:val="Caption"/>
+              <w:jc w:val="center"/>
+            </w:pPr>
+            <w:r>
+              <w:t xml:space="preserve">Figure </w:t>
+            </w:r>
+            <w:r>
+              <w:fldChar w:fldCharType="begin"/>
+            </w:r>
+            <w:r>
+              <w:instrText xml:space="preserve"> SEQ Figure \* ARABIC </w:instrText>
+            </w:r>
+            <w:r>
+              <w:fldChar w:fldCharType="separate"/>
+            </w:r>
+            <w:r>
+              <w:rPr>
+                <w:noProof/>
+              </w:rPr>
+              <w:t>7</w:t>
+            </w:r>
+            <w:r>
+              <w:fldChar w:fldCharType="end"/>
+            </w:r>
+            <w:r>
+              <w:t>: Modification made to parsePatients() to test Error Message Dialog Box</w:t>
+            </w:r>
+          </w:p>
+          <w:p>
+            <w:pPr>
+              <w:jc w:val="center"/>
+              <w:rPr>
+                <w:i/>
+                <w:iCs/>
+              </w:rPr>
+            </w:pPr>
+            <w:r>
+              <w:rPr>
+                <w:i/>
+                <w:iCs/>
+              </w:rPr>
+              <w:t xml:space="preserve">Note: Could’ve just </w:t>
+            </w:r>
+            <w:r>
+              <w:rPr>
+                <w:i/>
+                <w:iCs/>
+              </w:rPr>
+              <w:t>stopped</w:t>
+            </w:r>
+            <w:r>
+              <w:rPr>
+                <w:i/>
+                <w:iCs/>
+              </w:rPr>
+              <w:t xml:space="preserve"> the API</w:t>
+            </w:r>
+            <w:r>
+              <w:rPr>
+                <w:i/>
+                <w:iCs/>
+              </w:rPr>
+              <w:t xml:space="preserve"> server</w:t>
+            </w:r>
+            <w:r>
+              <w:rPr>
+                <w:i/>
+                <w:iCs/>
+              </w:rPr>
+              <w:t>…</w:t>
+            </w:r>
+          </w:p>
+        </w:tc>
+      </w:tr>
+    </w:tbl>
+    <w:p/>
+    <w:p/>
+    <w:p/>
+    <w:tbl>
+      <w:tblPr>
+        <w:tblStyle w:val="TableGrid"/>
+        <w:tblW w:w="0" w:type="auto"/>
+        <w:tblBorders>
+          <w:top w:val="none" w:sz="0" w:space="0" w:color="auto"/>
+          <w:left w:val="none" w:sz="0" w:space="0" w:color="auto"/>
+          <w:bottom w:val="none" w:sz="0" w:space="0" w:color="auto"/>
+          <w:right w:val="none" w:sz="0" w:space="0" w:color="auto"/>
+          <w:insideH w:val="none" w:sz="0" w:space="0" w:color="auto"/>
+          <w:insideV w:val="none" w:sz="0" w:space="0" w:color="auto"/>
+        </w:tblBorders>
+        <w:tblLook w:val="04A0" w:firstRow="1" w:lastRow="0" w:firstColumn="1" w:lastColumn="0" w:noHBand="0" w:noVBand="1"/>
+      </w:tblPr>
+      <w:tblGrid>
+        <w:gridCol w:w="3487"/>
+        <w:gridCol w:w="10461"/>
+      </w:tblGrid>
+      <w:tr>
+        <w:tc>
+          <w:tcPr>
+            <w:tcW w:w="3487" w:type="dxa"/>
+            <w:tcBorders>
+              <w:right w:val="single" w:sz="4" w:space="0" w:color="auto"/>
+            </w:tcBorders>
+          </w:tcPr>
+          <w:p>
+            <w:r>
+              <w:t>Jisc Online Survey</w:t>
+            </w:r>
+          </w:p>
+        </w:tc>
+        <w:tc>
+          <w:tcPr>
+            <w:tcW w:w="10461" w:type="dxa"/>
+            <w:tcBorders>
+              <w:left w:val="single" w:sz="4" w:space="0" w:color="auto"/>
+            </w:tcBorders>
+          </w:tcPr>
+          <w:p>
+            <w:hyperlink r:id="rId16" w:history="1">
+              <w:r>
+                <w:rPr>
+                  <w:rStyle w:val="Hyperlink"/>
+                </w:rPr>
+                <w:t>https://app.onlinesurveys.jisc.ac.uk/s/plymouth/comp2005-maternity-swing-ui-usability-test</w:t>
+              </w:r>
+            </w:hyperlink>
+          </w:p>
+          <w:p/>
+        </w:tc>
+      </w:tr>
+      <w:tr>
+        <w:tc>
+          <w:tcPr>
+            <w:tcW w:w="3487" w:type="dxa"/>
+            <w:tcBorders>
+              <w:right w:val="single" w:sz="4" w:space="0" w:color="auto"/>
+            </w:tcBorders>
+          </w:tcPr>
+          <w:p>
+            <w:r>
+              <w:t xml:space="preserve">JSON </w:t>
+            </w:r>
+            <w:r>
+              <w:t>E</w:t>
+            </w:r>
+            <w:r>
+              <w:t>xport of</w:t>
+            </w:r>
+            <w:r>
+              <w:t xml:space="preserve"> S</w:t>
+            </w:r>
+            <w:r>
+              <w:t>urvey</w:t>
+            </w:r>
+          </w:p>
+        </w:tc>
+        <w:tc>
+          <w:tcPr>
+            <w:tcW w:w="10461" w:type="dxa"/>
+            <w:tcBorders>
+              <w:left w:val="single" w:sz="4" w:space="0" w:color="auto"/>
+            </w:tcBorders>
+          </w:tcPr>
+          <w:p>
+            <w:hyperlink r:id="rId17" w:history="1">
+              <w:r>
+                <w:rPr>
+                  <w:rStyle w:val="Hyperlink"/>
+                </w:rPr>
+                <w:t>https://github.com/Plymouth-University/comp2005-assessment2-corey-richardson/blob/main/survey/COMP2005_MaternitySwingUiUsabilityTest.json</w:t>
+              </w:r>
+            </w:hyperlink>
+          </w:p>
+          <w:p/>
+        </w:tc>
+      </w:tr>
+      <w:tr>
+        <w:tc>
+          <w:tcPr>
+            <w:tcW w:w="3487" w:type="dxa"/>
+            <w:tcBorders>
+              <w:right w:val="single" w:sz="4" w:space="0" w:color="auto"/>
+            </w:tcBorders>
+          </w:tcPr>
+          <w:p>
+            <w:r>
+              <w:t>PDF of Survey Responses</w:t>
+            </w:r>
+          </w:p>
+        </w:tc>
+        <w:tc>
+          <w:tcPr>
+            <w:tcW w:w="10461" w:type="dxa"/>
+            <w:tcBorders>
+              <w:left w:val="single" w:sz="4" w:space="0" w:color="auto"/>
+            </w:tcBorders>
+          </w:tcPr>
+          <w:p>
+            <w:hyperlink r:id="rId18" w:history="1">
+              <w:r>
+                <w:rPr>
+                  <w:rStyle w:val="Hyperlink"/>
+                </w:rPr>
+                <w:t>https://github.com/Plymouth-University/comp2005-assessment2-corey-richardson/blob/main/survey/PrintSurveyAnalysis_OnlineSurveys.pdf</w:t>
+              </w:r>
+            </w:hyperlink>
+          </w:p>
+          <w:p/>
+        </w:tc>
+      </w:tr>
+    </w:tbl>
+    <w:p/>
     <w:p/>
     <w:p>
       <w:pPr>
@@ -4683,6 +5448,9 @@
       </w:pPr>
       <w:r>
         <w:lastRenderedPageBreak/>
+        <w:t xml:space="preserve">Additional </w:t>
+      </w:r>
+      <w:r>
         <w:t>System Testing</w:t>
       </w:r>
     </w:p>
@@ -4715,6 +5483,9 @@
               <w:jc w:val="center"/>
             </w:pPr>
             <w:r>
+              <w:rPr>
+                <w:noProof/>
+              </w:rPr>
               <w:drawing>
                 <wp:inline distT="0" distB="0" distL="0" distR="0" wp14:anchorId="5B1CA326" wp14:editId="7DF7D2DC">
                   <wp:extent cx="5400000" cy="3502800"/>
@@ -4731,7 +5502,7 @@
                           <pic:cNvPicPr/>
                         </pic:nvPicPr>
                         <pic:blipFill>
-                          <a:blip r:embed="rId11"/>
+                          <a:blip r:embed="rId19"/>
                           <a:stretch>
                             <a:fillRect/>
                           </a:stretch>
@@ -4773,7 +5544,7 @@
               <w:rPr>
                 <w:noProof/>
               </w:rPr>
-              <w:t>4</w:t>
+              <w:t>8</w:t>
             </w:r>
             <w:r>
               <w:fldChar w:fldCharType="end"/>
@@ -4822,33 +5593,8 @@
           <w:b/>
           <w:bCs/>
         </w:rPr>
-        <w:t>.</w:t>
-      </w:r>
-      <w:proofErr w:type="spellStart"/>
-      <w:r>
-        <w:rPr>
-          <w:b/>
-          <w:bCs/>
-        </w:rPr>
-        <w:t>github</w:t>
-      </w:r>
-      <w:proofErr w:type="spellEnd"/>
-      <w:r>
-        <w:rPr>
-          <w:b/>
-          <w:bCs/>
-        </w:rPr>
-        <w:t>\workflows\run-</w:t>
-      </w:r>
-      <w:proofErr w:type="spellStart"/>
-      <w:r>
-        <w:rPr>
-          <w:b/>
-          <w:bCs/>
-        </w:rPr>
-        <w:t>tests.yaml</w:t>
-      </w:r>
-      <w:proofErr w:type="spellEnd"/>
+        <w:t>.github\workflows\run-tests.yaml</w:t>
+      </w:r>
       <w:r>
         <w:t>.</w:t>
       </w:r>
@@ -4903,7 +5649,7 @@
                           </pic:cNvPicPr>
                         </pic:nvPicPr>
                         <pic:blipFill>
-                          <a:blip r:embed="rId12" cstate="print">
+                          <a:blip r:embed="rId20" cstate="print">
                             <a:extLst>
                               <a:ext uri="{28A0092B-C50C-407E-A947-70E740481C1C}">
                                 <a14:useLocalDpi xmlns:a14="http://schemas.microsoft.com/office/drawing/2010/main" val="0"/>
@@ -4956,7 +5702,7 @@
               <w:rPr>
                 <w:noProof/>
               </w:rPr>
-              <w:t>5</w:t>
+              <w:t>9</w:t>
             </w:r>
             <w:r>
               <w:fldChar w:fldCharType="end"/>
@@ -5011,6 +5757,9 @@
               <w:jc w:val="center"/>
             </w:pPr>
             <w:r>
+              <w:rPr>
+                <w:noProof/>
+              </w:rPr>
               <w:lastRenderedPageBreak/>
               <w:drawing>
                 <wp:inline distT="0" distB="0" distL="0" distR="0" wp14:anchorId="2DD5BA07" wp14:editId="09FD5557">
@@ -5028,7 +5777,7 @@
                           <pic:cNvPicPr/>
                         </pic:nvPicPr>
                         <pic:blipFill>
-                          <a:blip r:embed="rId13"/>
+                          <a:blip r:embed="rId21"/>
                           <a:stretch>
                             <a:fillRect/>
                           </a:stretch>
@@ -5070,7 +5819,7 @@
               <w:rPr>
                 <w:noProof/>
               </w:rPr>
-              <w:t>6</w:t>
+              <w:t>10</w:t>
             </w:r>
             <w:r>
               <w:fldChar w:fldCharType="end"/>
@@ -5084,7 +5833,7 @@
             <w:pPr>
               <w:jc w:val="center"/>
             </w:pPr>
-            <w:hyperlink r:id="rId14" w:history="1">
+            <w:hyperlink r:id="rId22" w:history="1">
               <w:r>
                 <w:rPr>
                   <w:rStyle w:val="Hyperlink"/>
@@ -5146,6 +5895,9 @@
               <w:jc w:val="center"/>
             </w:pPr>
             <w:r>
+              <w:rPr>
+                <w:noProof/>
+              </w:rPr>
               <w:drawing>
                 <wp:inline distT="0" distB="0" distL="0" distR="0" wp14:anchorId="3D403CAA" wp14:editId="6EFD8F2F">
                   <wp:extent cx="5400000" cy="3157200"/>
@@ -5162,7 +5914,7 @@
                           <pic:cNvPicPr/>
                         </pic:nvPicPr>
                         <pic:blipFill>
-                          <a:blip r:embed="rId15"/>
+                          <a:blip r:embed="rId23"/>
                           <a:stretch>
                             <a:fillRect/>
                           </a:stretch>
@@ -5201,6 +5953,9 @@
               <w:jc w:val="center"/>
             </w:pPr>
             <w:r>
+              <w:rPr>
+                <w:noProof/>
+              </w:rPr>
               <w:drawing>
                 <wp:inline distT="0" distB="0" distL="0" distR="0" wp14:anchorId="6E845188" wp14:editId="4F0D6BD6">
                   <wp:extent cx="5400000" cy="2631600"/>
@@ -5217,7 +5972,7 @@
                           <pic:cNvPicPr/>
                         </pic:nvPicPr>
                         <pic:blipFill>
-                          <a:blip r:embed="rId16"/>
+                          <a:blip r:embed="rId24"/>
                           <a:stretch>
                             <a:fillRect/>
                           </a:stretch>
@@ -5259,7 +6014,7 @@
               <w:rPr>
                 <w:noProof/>
               </w:rPr>
-              <w:t>7</w:t>
+              <w:t>11</w:t>
             </w:r>
             <w:r>
               <w:fldChar w:fldCharType="end"/>
@@ -5323,7 +6078,7 @@
             </w:tcBorders>
           </w:tcPr>
           <w:p>
-            <w:hyperlink r:id="rId17" w:history="1">
+            <w:hyperlink r:id="rId25" w:history="1">
               <w:r>
                 <w:rPr>
                   <w:rStyle w:val="Hyperlink"/>
@@ -5470,8 +6225,160 @@
       </w:rPr>
     </w:lvl>
   </w:abstractNum>
+  <w:abstractNum w:abstractNumId="1" w15:restartNumberingAfterBreak="0">
+    <w:nsid w:val="544520A1"/>
+    <w:multiLevelType w:val="multilevel"/>
+    <w:tmpl w:val="13FAE1DC"/>
+    <w:lvl w:ilvl="0">
+      <w:start w:val="1"/>
+      <w:numFmt w:val="bullet"/>
+      <w:lvlText w:val=""/>
+      <w:lvlJc w:val="left"/>
+      <w:pPr>
+        <w:tabs>
+          <w:tab w:val="num" w:pos="720"/>
+        </w:tabs>
+        <w:ind w:left="720" w:hanging="360"/>
+      </w:pPr>
+      <w:rPr>
+        <w:rFonts w:ascii="Symbol" w:hAnsi="Symbol" w:hint="default"/>
+        <w:sz w:val="20"/>
+      </w:rPr>
+    </w:lvl>
+    <w:lvl w:ilvl="1" w:tentative="1">
+      <w:start w:val="1"/>
+      <w:numFmt w:val="bullet"/>
+      <w:lvlText w:val="o"/>
+      <w:lvlJc w:val="left"/>
+      <w:pPr>
+        <w:tabs>
+          <w:tab w:val="num" w:pos="1440"/>
+        </w:tabs>
+        <w:ind w:left="1440" w:hanging="360"/>
+      </w:pPr>
+      <w:rPr>
+        <w:rFonts w:ascii="Courier New" w:hAnsi="Courier New" w:hint="default"/>
+        <w:sz w:val="20"/>
+      </w:rPr>
+    </w:lvl>
+    <w:lvl w:ilvl="2" w:tentative="1">
+      <w:start w:val="1"/>
+      <w:numFmt w:val="bullet"/>
+      <w:lvlText w:val=""/>
+      <w:lvlJc w:val="left"/>
+      <w:pPr>
+        <w:tabs>
+          <w:tab w:val="num" w:pos="2160"/>
+        </w:tabs>
+        <w:ind w:left="2160" w:hanging="360"/>
+      </w:pPr>
+      <w:rPr>
+        <w:rFonts w:ascii="Wingdings" w:hAnsi="Wingdings" w:hint="default"/>
+        <w:sz w:val="20"/>
+      </w:rPr>
+    </w:lvl>
+    <w:lvl w:ilvl="3" w:tentative="1">
+      <w:start w:val="1"/>
+      <w:numFmt w:val="bullet"/>
+      <w:lvlText w:val=""/>
+      <w:lvlJc w:val="left"/>
+      <w:pPr>
+        <w:tabs>
+          <w:tab w:val="num" w:pos="2880"/>
+        </w:tabs>
+        <w:ind w:left="2880" w:hanging="360"/>
+      </w:pPr>
+      <w:rPr>
+        <w:rFonts w:ascii="Wingdings" w:hAnsi="Wingdings" w:hint="default"/>
+        <w:sz w:val="20"/>
+      </w:rPr>
+    </w:lvl>
+    <w:lvl w:ilvl="4" w:tentative="1">
+      <w:start w:val="1"/>
+      <w:numFmt w:val="bullet"/>
+      <w:lvlText w:val=""/>
+      <w:lvlJc w:val="left"/>
+      <w:pPr>
+        <w:tabs>
+          <w:tab w:val="num" w:pos="3600"/>
+        </w:tabs>
+        <w:ind w:left="3600" w:hanging="360"/>
+      </w:pPr>
+      <w:rPr>
+        <w:rFonts w:ascii="Wingdings" w:hAnsi="Wingdings" w:hint="default"/>
+        <w:sz w:val="20"/>
+      </w:rPr>
+    </w:lvl>
+    <w:lvl w:ilvl="5" w:tentative="1">
+      <w:start w:val="1"/>
+      <w:numFmt w:val="bullet"/>
+      <w:lvlText w:val=""/>
+      <w:lvlJc w:val="left"/>
+      <w:pPr>
+        <w:tabs>
+          <w:tab w:val="num" w:pos="4320"/>
+        </w:tabs>
+        <w:ind w:left="4320" w:hanging="360"/>
+      </w:pPr>
+      <w:rPr>
+        <w:rFonts w:ascii="Wingdings" w:hAnsi="Wingdings" w:hint="default"/>
+        <w:sz w:val="20"/>
+      </w:rPr>
+    </w:lvl>
+    <w:lvl w:ilvl="6" w:tentative="1">
+      <w:start w:val="1"/>
+      <w:numFmt w:val="bullet"/>
+      <w:lvlText w:val=""/>
+      <w:lvlJc w:val="left"/>
+      <w:pPr>
+        <w:tabs>
+          <w:tab w:val="num" w:pos="5040"/>
+        </w:tabs>
+        <w:ind w:left="5040" w:hanging="360"/>
+      </w:pPr>
+      <w:rPr>
+        <w:rFonts w:ascii="Wingdings" w:hAnsi="Wingdings" w:hint="default"/>
+        <w:sz w:val="20"/>
+      </w:rPr>
+    </w:lvl>
+    <w:lvl w:ilvl="7" w:tentative="1">
+      <w:start w:val="1"/>
+      <w:numFmt w:val="bullet"/>
+      <w:lvlText w:val=""/>
+      <w:lvlJc w:val="left"/>
+      <w:pPr>
+        <w:tabs>
+          <w:tab w:val="num" w:pos="5760"/>
+        </w:tabs>
+        <w:ind w:left="5760" w:hanging="360"/>
+      </w:pPr>
+      <w:rPr>
+        <w:rFonts w:ascii="Wingdings" w:hAnsi="Wingdings" w:hint="default"/>
+        <w:sz w:val="20"/>
+      </w:rPr>
+    </w:lvl>
+    <w:lvl w:ilvl="8" w:tentative="1">
+      <w:start w:val="1"/>
+      <w:numFmt w:val="bullet"/>
+      <w:lvlText w:val=""/>
+      <w:lvlJc w:val="left"/>
+      <w:pPr>
+        <w:tabs>
+          <w:tab w:val="num" w:pos="6480"/>
+        </w:tabs>
+        <w:ind w:left="6480" w:hanging="360"/>
+      </w:pPr>
+      <w:rPr>
+        <w:rFonts w:ascii="Wingdings" w:hAnsi="Wingdings" w:hint="default"/>
+        <w:sz w:val="20"/>
+      </w:rPr>
+    </w:lvl>
+  </w:abstractNum>
   <w:num w:numId="1" w16cid:durableId="853960015">
     <w:abstractNumId w:val="0"/>
+  </w:num>
+  <w:num w:numId="2" w16cid:durableId="579749993">
+    <w:abstractNumId w:val="1"/>
   </w:num>
 </w:numbering>
 </file>

</xml_diff>

<commit_message>
Docs: improved some reasoning that wasn't quite being construed well
bigger screen to see the document = bigger brain

laptop screen = small brain to think of words
</commit_message>
<xml_diff>
--- a/report/Report.docx
+++ b/report/Report.docx
@@ -771,23 +771,7 @@
           <w:b/>
           <w:bCs/>
         </w:rPr>
-        <w:t>‘@</w:t>
-      </w:r>
-      <w:proofErr w:type="spellStart"/>
-      <w:r>
-        <w:rPr>
-          <w:b/>
-          <w:bCs/>
-        </w:rPr>
-        <w:t>BeforeEach</w:t>
-      </w:r>
-      <w:proofErr w:type="spellEnd"/>
-      <w:r>
-        <w:rPr>
-          <w:b/>
-          <w:bCs/>
-        </w:rPr>
-        <w:t>’</w:t>
+        <w:t>‘@BeforeEach’</w:t>
       </w:r>
       <w:r>
         <w:t xml:space="preserve"> decorators were used to control test set-up and configurations, and </w:t>
@@ -920,13 +904,8 @@
     <w:p/>
     <w:p>
       <w:r>
-        <w:t xml:space="preserve">This test is used to verify the behaviour of the </w:t>
-      </w:r>
-      <w:proofErr w:type="spellStart"/>
-      <w:r>
-        <w:t>the</w:t>
-      </w:r>
-      <w:proofErr w:type="spellEnd"/>
+        <w:t>This test is used to verify the behaviour of the</w:t>
+      </w:r>
       <w:r>
         <w:t xml:space="preserve"> </w:t>
       </w:r>
@@ -951,17 +930,7 @@
           <w:b/>
           <w:bCs/>
         </w:rPr>
-        <w:t>’</w:t>
-      </w:r>
-      <w:r>
-        <w:t xml:space="preserve"> method </w:t>
-      </w:r>
-      <w:r>
-        <w:rPr>
-          <w:b/>
-          <w:bCs/>
-        </w:rPr>
-        <w:t>‘</w:t>
+        <w:t>::</w:t>
       </w:r>
       <w:proofErr w:type="spellStart"/>
       <w:r>
@@ -977,15 +946,37 @@
           <w:b/>
           <w:bCs/>
         </w:rPr>
-        <w:t>()’</w:t>
-      </w:r>
-      <w:r>
-        <w:t xml:space="preserve"> at the boundary value of 7 days; this covers an edge case.</w:t>
+        <w:t>()</w:t>
+      </w:r>
+      <w:r>
+        <w:rPr>
+          <w:b/>
+          <w:bCs/>
+        </w:rPr>
+        <w:t>’</w:t>
+      </w:r>
+      <w:r>
+        <w:t xml:space="preserve"> method</w:t>
+      </w:r>
+      <w:r>
+        <w:t xml:space="preserve"> </w:t>
+      </w:r>
+      <w:r>
+        <w:t>at the boundary value of 7 days</w:t>
+      </w:r>
+      <w:r>
+        <w:t xml:space="preserve"> between a discharge and a readmission</w:t>
+      </w:r>
+      <w:r>
+        <w:t>; this covers an edge case.</w:t>
       </w:r>
     </w:p>
     <w:p>
       <w:r>
-        <w:t>The intended</w:t>
+        <w:t xml:space="preserve">The </w:t>
+      </w:r>
+      <w:r>
+        <w:t>designed</w:t>
       </w:r>
       <w:r>
         <w:t xml:space="preserve"> behaviour</w:t>
@@ -997,16 +988,10 @@
         <w:t xml:space="preserve"> is to be inclusive of admissions beginning exactly 7 days after a previous discharge date.</w:t>
       </w:r>
       <w:r>
-        <w:t xml:space="preserve"> I decided that this was the best behaviour to implement as it is possible that a user of the system could mentally default to an on-the-hour time (XX:00:00) when inputting admission information </w:t>
-      </w:r>
-      <w:r>
-        <w:t>-</w:t>
-      </w:r>
-      <w:r>
-        <w:t xml:space="preserve"> omitting ‘unimportant’ information from the entry - and so I wanted the method to cover this aspect of the possible Human Computer Interaction and heuristics.</w:t>
-      </w:r>
-      <w:r>
         <w:t xml:space="preserve"> </w:t>
+      </w:r>
+      <w:r>
+        <w:t xml:space="preserve">I decided that this was the best behaviour to follow because in real-world practice, users may input admission times using only the hour (XX:00:00), potentially omitting the ‘unimportant’ precision in time. This covers a common Human Computer Interaction aspect and user heuristic where times are rounded. </w:t>
       </w:r>
       <w:r>
         <w:t>This</w:t>
@@ -1053,26 +1038,13 @@
           <w:b/>
           <w:bCs/>
         </w:rPr>
-        <w:t>‘when(…).</w:t>
-      </w:r>
-      <w:proofErr w:type="spellStart"/>
-      <w:r>
-        <w:rPr>
-          <w:b/>
-          <w:bCs/>
-        </w:rPr>
-        <w:t>thenReturn</w:t>
-      </w:r>
-      <w:proofErr w:type="spellEnd"/>
-      <w:r>
-        <w:rPr>
-          <w:b/>
-          <w:bCs/>
-        </w:rPr>
-        <w:t>(…);’</w:t>
+        <w:t>‘when(…).thenReturn(…);’</w:t>
       </w:r>
       <w:r>
         <w:t xml:space="preserve"> syntax.</w:t>
+      </w:r>
+      <w:r>
+        <w:t xml:space="preserve"> This isolates the method being tested from their dependencies.</w:t>
       </w:r>
     </w:p>
     <w:p>
@@ -1098,7 +1070,19 @@
         <w:t xml:space="preserve">This </w:t>
       </w:r>
       <w:r>
-        <w:t>line calls the tested method. The mock set up in the Arrange process returns the mocked data.</w:t>
+        <w:t>line calls the tested method. The</w:t>
+      </w:r>
+      <w:r>
+        <w:t xml:space="preserve"> </w:t>
+      </w:r>
+      <w:r>
+        <w:t xml:space="preserve">Arrange process </w:t>
+      </w:r>
+      <w:r>
+        <w:t xml:space="preserve">defines </w:t>
+      </w:r>
+      <w:r>
+        <w:t>returns the mocked data.</w:t>
       </w:r>
     </w:p>
     <w:p>
@@ -2084,6 +2068,7 @@
               <w:rPr>
                 <w:noProof/>
               </w:rPr>
+              <w:lastRenderedPageBreak/>
               <w:drawing>
                 <wp:inline distT="0" distB="0" distL="0" distR="0" wp14:anchorId="527461DB" wp14:editId="49FB63C3">
                   <wp:extent cx="8640000" cy="2548800"/>
@@ -3044,7 +3029,7 @@
                 <w:noProof/>
               </w:rPr>
               <w:drawing>
-                <wp:inline distT="0" distB="0" distL="0" distR="0" wp14:anchorId="55385002" wp14:editId="1E6E5982">
+                <wp:inline distT="0" distB="0" distL="0" distR="0" wp14:anchorId="55385002" wp14:editId="2F0F9DA7">
                   <wp:extent cx="5400000" cy="3088800"/>
                   <wp:effectExtent l="0" t="0" r="0" b="0"/>
                   <wp:docPr id="1902626223" name="Picture 2"/>
@@ -3166,33 +3151,8 @@
           <w:b/>
           <w:bCs/>
         </w:rPr>
-        <w:t>.</w:t>
-      </w:r>
-      <w:proofErr w:type="spellStart"/>
-      <w:r>
-        <w:rPr>
-          <w:b/>
-          <w:bCs/>
-        </w:rPr>
-        <w:t>github</w:t>
-      </w:r>
-      <w:proofErr w:type="spellEnd"/>
-      <w:r>
-        <w:rPr>
-          <w:b/>
-          <w:bCs/>
-        </w:rPr>
-        <w:t>\workflows\run-</w:t>
-      </w:r>
-      <w:proofErr w:type="spellStart"/>
-      <w:r>
-        <w:rPr>
-          <w:b/>
-          <w:bCs/>
-        </w:rPr>
-        <w:t>tests.yaml</w:t>
-      </w:r>
-      <w:proofErr w:type="spellEnd"/>
+        <w:t>.github\workflows\run-tests.yaml</w:t>
+      </w:r>
       <w:r>
         <w:rPr>
           <w:b/>
@@ -3777,13 +3737,13 @@
       <w:pPr>
         <w:pStyle w:val="Heading1"/>
       </w:pPr>
-      <w:bookmarkStart w:id="0" w:name="_Ref196825960"/>
-      <w:bookmarkStart w:id="1" w:name="_Ref196829821"/>
+      <w:bookmarkStart w:id="0" w:name="_Ref196829821"/>
+      <w:bookmarkStart w:id="1" w:name="_Ref196825960"/>
       <w:r>
         <w:lastRenderedPageBreak/>
         <w:t>Appendix A: Unit and Integration Test Tables</w:t>
       </w:r>
-      <w:bookmarkEnd w:id="1"/>
+      <w:bookmarkEnd w:id="0"/>
     </w:p>
     <w:p>
       <w:r>
@@ -4316,15 +4276,7 @@
           </w:tcPr>
           <w:p>
             <w:r>
-              <w:t xml:space="preserve">Tests that the </w:t>
-            </w:r>
-            <w:proofErr w:type="spellStart"/>
-            <w:r>
-              <w:t>parameterless</w:t>
-            </w:r>
-            <w:proofErr w:type="spellEnd"/>
-            <w:r>
-              <w:t xml:space="preserve"> constructor creates an object.</w:t>
+              <w:t>Tests that the parameterless constructor creates an object.</w:t>
             </w:r>
           </w:p>
         </w:tc>
@@ -4589,15 +4541,7 @@
           </w:tcPr>
           <w:p>
             <w:r>
-              <w:t xml:space="preserve">Tests that the </w:t>
-            </w:r>
-            <w:proofErr w:type="spellStart"/>
-            <w:r>
-              <w:t>parameterless</w:t>
-            </w:r>
-            <w:proofErr w:type="spellEnd"/>
-            <w:r>
-              <w:t xml:space="preserve"> constructor creates an object.</w:t>
+              <w:t>Tests that the parameterless constructor creates an object.</w:t>
             </w:r>
           </w:p>
         </w:tc>
@@ -5420,11 +5364,9 @@
             <w:gridSpan w:val="2"/>
           </w:tcPr>
           <w:p>
-            <w:proofErr w:type="spellStart"/>
             <w:r>
               <w:t>contextLoads</w:t>
             </w:r>
-            <w:proofErr w:type="spellEnd"/>
           </w:p>
         </w:tc>
         <w:tc>
@@ -5544,15 +5486,7 @@
           </w:tcPr>
           <w:p>
             <w:r>
-              <w:t xml:space="preserve">Tests that the </w:t>
-            </w:r>
-            <w:proofErr w:type="spellStart"/>
-            <w:r>
-              <w:t>parameterless</w:t>
-            </w:r>
-            <w:proofErr w:type="spellEnd"/>
-            <w:r>
-              <w:t xml:space="preserve"> constructor creates an object.</w:t>
+              <w:t>Tests that the parameterless constructor creates an object.</w:t>
             </w:r>
           </w:p>
         </w:tc>
@@ -6756,15 +6690,7 @@
           </w:tcPr>
           <w:p>
             <w:r>
-              <w:t xml:space="preserve">Tests that the </w:t>
-            </w:r>
-            <w:proofErr w:type="spellStart"/>
-            <w:r>
-              <w:t>parameterless</w:t>
-            </w:r>
-            <w:proofErr w:type="spellEnd"/>
-            <w:r>
-              <w:t xml:space="preserve"> constructor creates an object.</w:t>
+              <w:t>Tests that the parameterless constructor creates an object.</w:t>
             </w:r>
           </w:p>
         </w:tc>
@@ -6932,7 +6858,7 @@
       <w:r>
         <w:t>: Before Usability Test UI Design Considerations</w:t>
       </w:r>
-      <w:bookmarkEnd w:id="0"/>
+      <w:bookmarkEnd w:id="1"/>
     </w:p>
     <w:p>
       <w:r>

</xml_diff>

<commit_message>
Docs: fixed cross-reference issue with Appendix B
</commit_message>
<xml_diff>
--- a/report/Report.docx
+++ b/report/Report.docx
@@ -125,14 +125,27 @@
       <w:r>
         <w:t xml:space="preserve">Table </w:t>
       </w:r>
-      <w:fldSimple w:instr=" SEQ Table \* ARABIC ">
-        <w:r>
-          <w:rPr>
-            <w:noProof/>
-          </w:rPr>
-          <w:t>1</w:t>
-        </w:r>
-      </w:fldSimple>
+      <w:r>
+        <w:fldChar w:fldCharType="begin"/>
+      </w:r>
+      <w:r>
+        <w:instrText xml:space="preserve"> SEQ Table \* ARABIC </w:instrText>
+      </w:r>
+      <w:r>
+        <w:fldChar w:fldCharType="separate"/>
+      </w:r>
+      <w:r>
+        <w:rPr>
+          <w:noProof/>
+        </w:rPr>
+        <w:t>1</w:t>
+      </w:r>
+      <w:r>
+        <w:rPr>
+          <w:noProof/>
+        </w:rPr>
+        <w:fldChar w:fldCharType="end"/>
+      </w:r>
       <w:r>
         <w:t>: API Endpoints</w:t>
       </w:r>
@@ -164,8 +177,13 @@
           </w:tcPr>
           <w:p>
             <w:r>
-              <w:t>/api/Patients/never-admitted</w:t>
-            </w:r>
+              <w:t>/api/Patients/</w:t>
+            </w:r>
+            <w:proofErr w:type="gramStart"/>
+            <w:r>
+              <w:t>never-admitted</w:t>
+            </w:r>
+            <w:proofErr w:type="gramEnd"/>
           </w:p>
         </w:tc>
       </w:tr>
@@ -230,8 +248,13 @@
           </w:tcPr>
           <w:p>
             <w:r>
-              <w:t>/api/Patients/multiple-staff</w:t>
-            </w:r>
+              <w:t>/api/Patients/</w:t>
+            </w:r>
+            <w:proofErr w:type="gramStart"/>
+            <w:r>
+              <w:t>multiple-staff</w:t>
+            </w:r>
+            <w:proofErr w:type="gramEnd"/>
           </w:p>
         </w:tc>
       </w:tr>
@@ -258,14 +281,27 @@
       <w:r>
         <w:t xml:space="preserve">Table </w:t>
       </w:r>
-      <w:fldSimple w:instr=" SEQ Table \* ARABIC ">
-        <w:r>
-          <w:rPr>
-            <w:noProof/>
-          </w:rPr>
-          <w:t>2</w:t>
-        </w:r>
-      </w:fldSimple>
+      <w:r>
+        <w:fldChar w:fldCharType="begin"/>
+      </w:r>
+      <w:r>
+        <w:instrText xml:space="preserve"> SEQ Table \* ARABIC </w:instrText>
+      </w:r>
+      <w:r>
+        <w:fldChar w:fldCharType="separate"/>
+      </w:r>
+      <w:r>
+        <w:rPr>
+          <w:noProof/>
+        </w:rPr>
+        <w:t>2</w:t>
+      </w:r>
+      <w:r>
+        <w:rPr>
+          <w:noProof/>
+        </w:rPr>
+        <w:fldChar w:fldCharType="end"/>
+      </w:r>
       <w:r>
         <w:t>: Unit and Integration Test Files</w:t>
       </w:r>
@@ -880,14 +916,27 @@
             <w:r>
               <w:t xml:space="preserve">Figure </w:t>
             </w:r>
-            <w:fldSimple w:instr=" SEQ Figure \* ARABIC ">
-              <w:r>
-                <w:rPr>
-                  <w:noProof/>
-                </w:rPr>
-                <w:t>1</w:t>
-              </w:r>
-            </w:fldSimple>
+            <w:r>
+              <w:fldChar w:fldCharType="begin"/>
+            </w:r>
+            <w:r>
+              <w:instrText xml:space="preserve"> SEQ Figure \* ARABIC </w:instrText>
+            </w:r>
+            <w:r>
+              <w:fldChar w:fldCharType="separate"/>
+            </w:r>
+            <w:r>
+              <w:rPr>
+                <w:noProof/>
+              </w:rPr>
+              <w:t>1</w:t>
+            </w:r>
+            <w:r>
+              <w:rPr>
+                <w:noProof/>
+              </w:rPr>
+              <w:fldChar w:fldCharType="end"/>
+            </w:r>
             <w:r>
               <w:t>: Test Function 'testBoundaryBehaviour' from PatientServiceTests::</w:t>
             </w:r>
@@ -1268,14 +1317,27 @@
             <w:r>
               <w:t xml:space="preserve">Figure </w:t>
             </w:r>
-            <w:fldSimple w:instr=" SEQ Figure \* ARABIC ">
-              <w:r>
-                <w:rPr>
-                  <w:noProof/>
-                </w:rPr>
-                <w:t>2</w:t>
-              </w:r>
-            </w:fldSimple>
+            <w:r>
+              <w:fldChar w:fldCharType="begin"/>
+            </w:r>
+            <w:r>
+              <w:instrText xml:space="preserve"> SEQ Figure \* ARABIC </w:instrText>
+            </w:r>
+            <w:r>
+              <w:fldChar w:fldCharType="separate"/>
+            </w:r>
+            <w:r>
+              <w:rPr>
+                <w:noProof/>
+              </w:rPr>
+              <w:t>2</w:t>
+            </w:r>
+            <w:r>
+              <w:rPr>
+                <w:noProof/>
+              </w:rPr>
+              <w:fldChar w:fldCharType="end"/>
+            </w:r>
             <w:r>
               <w:t xml:space="preserve">: </w:t>
             </w:r>
@@ -1295,26 +1357,16 @@
           <w:b/>
           <w:bCs/>
         </w:rPr>
-        <w:t>‘ApiHelper::</w:t>
-      </w:r>
-      <w:proofErr w:type="spellStart"/>
-      <w:r>
-        <w:rPr>
-          <w:b/>
-          <w:bCs/>
-        </w:rPr>
-        <w:t>handleRequests</w:t>
-      </w:r>
-      <w:proofErr w:type="spellEnd"/>
-      <w:r>
-        <w:rPr>
-          <w:b/>
-          <w:bCs/>
-        </w:rPr>
-        <w:t>()’</w:t>
-      </w:r>
-      <w:r>
-        <w:t>. This method handles HTTP 404 responses gracefully, but if the API returns a status code of anything other than 200 (SUCCESS) or 404 (NOT FOUND), it should fail loudly and propagate this exception to the ApiHelper method it is being called by.</w:t>
+        <w:t>‘ApiHelper::handleRequests()’</w:t>
+      </w:r>
+      <w:r>
+        <w:t>. This method handles HTTP 404 responses gracefully</w:t>
+      </w:r>
+      <w:r>
+        <w:t xml:space="preserve"> by returning a null object</w:t>
+      </w:r>
+      <w:r>
+        <w:t>, but if the API returns a status code of anything other than 200 (SUCCESS) or 404 (NOT FOUND), it should fail loudly and propagate this exception to the ApiHelper method it is being called by.</w:t>
       </w:r>
     </w:p>
     <w:p>
@@ -1720,14 +1772,27 @@
             <w:r>
               <w:t xml:space="preserve">Figure </w:t>
             </w:r>
-            <w:fldSimple w:instr=" SEQ Figure \* ARABIC ">
-              <w:r>
-                <w:rPr>
-                  <w:noProof/>
-                </w:rPr>
-                <w:t>3</w:t>
-              </w:r>
-            </w:fldSimple>
+            <w:r>
+              <w:fldChar w:fldCharType="begin"/>
+            </w:r>
+            <w:r>
+              <w:instrText xml:space="preserve"> SEQ Figure \* ARABIC </w:instrText>
+            </w:r>
+            <w:r>
+              <w:fldChar w:fldCharType="separate"/>
+            </w:r>
+            <w:r>
+              <w:rPr>
+                <w:noProof/>
+              </w:rPr>
+              <w:t>3</w:t>
+            </w:r>
+            <w:r>
+              <w:rPr>
+                <w:noProof/>
+              </w:rPr>
+              <w:fldChar w:fldCharType="end"/>
+            </w:r>
             <w:r>
               <w:t>: Code Coverage Metrics from IntelliJ IDE</w:t>
             </w:r>
@@ -1844,15 +1909,9 @@
           <w:tcPr>
             <w:tcW w:w="6974" w:type="dxa"/>
           </w:tcPr>
+          <w:p/>
           <w:p>
             <w:pPr>
-              <w:keepNext/>
-              <w:jc w:val="center"/>
-            </w:pPr>
-          </w:p>
-          <w:p>
-            <w:pPr>
-              <w:keepNext/>
               <w:jc w:val="center"/>
             </w:pPr>
             <w:r>
@@ -1896,11 +1955,7 @@
               </w:drawing>
             </w:r>
           </w:p>
-          <w:p>
-            <w:pPr>
-              <w:pStyle w:val="Caption"/>
-            </w:pPr>
-          </w:p>
+          <w:p/>
         </w:tc>
         <w:tc>
           <w:tcPr>
@@ -1972,14 +2027,27 @@
             <w:r>
               <w:t xml:space="preserve">Figure </w:t>
             </w:r>
-            <w:fldSimple w:instr=" SEQ Figure \* ARABIC ">
-              <w:r>
-                <w:rPr>
-                  <w:noProof/>
-                </w:rPr>
-                <w:t>4</w:t>
-              </w:r>
-            </w:fldSimple>
+            <w:r>
+              <w:fldChar w:fldCharType="begin"/>
+            </w:r>
+            <w:r>
+              <w:instrText xml:space="preserve"> SEQ Figure \* ARABIC </w:instrText>
+            </w:r>
+            <w:r>
+              <w:fldChar w:fldCharType="separate"/>
+            </w:r>
+            <w:r>
+              <w:rPr>
+                <w:noProof/>
+              </w:rPr>
+              <w:t>4</w:t>
+            </w:r>
+            <w:r>
+              <w:rPr>
+                <w:noProof/>
+              </w:rPr>
+              <w:fldChar w:fldCharType="end"/>
+            </w:r>
             <w:r>
               <w:t>: GUI Application before Usability Testing</w:t>
             </w:r>
@@ -1997,7 +2065,7 @@
                 <w:i/>
                 <w:iCs/>
               </w:rPr>
-              <w:t xml:space="preserve">Note: See </w:t>
+              <w:t xml:space="preserve">Note: Additional detail about UI considerations made before the Usability Testing can be found in </w:t>
             </w:r>
             <w:r>
               <w:rPr>
@@ -2011,7 +2079,7 @@
                 <w:i/>
                 <w:iCs/>
               </w:rPr>
-              <w:instrText xml:space="preserve"> REF _Ref196825960 \h </w:instrText>
+              <w:instrText xml:space="preserve"> REF _Ref196836177 \h </w:instrText>
             </w:r>
             <w:r>
               <w:rPr>
@@ -2024,33 +2092,37 @@
                 <w:i/>
                 <w:iCs/>
               </w:rPr>
-              <w:fldChar w:fldCharType="separate"/>
-            </w:r>
-            <w:r>
-              <w:t xml:space="preserve">Appendix </w:t>
-            </w:r>
-            <w:r>
-              <w:t>B</w:t>
-            </w:r>
-            <w:r>
-              <w:t>: Before Usability Test UI Design Considerations</w:t>
+              <w:instrText xml:space="preserve"> \* MERGEFORMAT </w:instrText>
             </w:r>
             <w:r>
               <w:rPr>
                 <w:i/>
                 <w:iCs/>
               </w:rPr>
-              <w:fldChar w:fldCharType="end"/>
+              <w:fldChar w:fldCharType="separate"/>
             </w:r>
             <w:r>
               <w:rPr>
                 <w:i/>
                 <w:iCs/>
               </w:rPr>
-              <w:t xml:space="preserve"> for more detail on UI considerations before the Usability Testing took place.</w:t>
-            </w:r>
-          </w:p>
-          <w:p/>
+              <w:t>Appendix B: Before Usability Test UI Design Considerations</w:t>
+            </w:r>
+            <w:r>
+              <w:rPr>
+                <w:i/>
+                <w:iCs/>
+              </w:rPr>
+              <w:fldChar w:fldCharType="end"/>
+            </w:r>
+            <w:r>
+              <w:rPr>
+                <w:i/>
+                <w:iCs/>
+              </w:rPr>
+              <w:t>.</w:t>
+            </w:r>
+          </w:p>
         </w:tc>
       </w:tr>
       <w:tr>
@@ -2114,14 +2186,27 @@
             <w:r>
               <w:t xml:space="preserve">Figure </w:t>
             </w:r>
-            <w:fldSimple w:instr=" SEQ Figure \* ARABIC ">
-              <w:r>
-                <w:rPr>
-                  <w:noProof/>
-                </w:rPr>
-                <w:t>5</w:t>
-              </w:r>
-            </w:fldSimple>
+            <w:r>
+              <w:fldChar w:fldCharType="begin"/>
+            </w:r>
+            <w:r>
+              <w:instrText xml:space="preserve"> SEQ Figure \* ARABIC </w:instrText>
+            </w:r>
+            <w:r>
+              <w:fldChar w:fldCharType="separate"/>
+            </w:r>
+            <w:r>
+              <w:rPr>
+                <w:noProof/>
+              </w:rPr>
+              <w:t>5</w:t>
+            </w:r>
+            <w:r>
+              <w:rPr>
+                <w:noProof/>
+              </w:rPr>
+              <w:fldChar w:fldCharType="end"/>
+            </w:r>
             <w:r>
               <w:t>: Usability Test Survey Title and Description</w:t>
             </w:r>
@@ -2395,14 +2480,27 @@
             <w:r>
               <w:t xml:space="preserve">Figure </w:t>
             </w:r>
-            <w:fldSimple w:instr=" SEQ Figure \* ARABIC ">
-              <w:r>
-                <w:rPr>
-                  <w:noProof/>
-                </w:rPr>
-                <w:t>6</w:t>
-              </w:r>
-            </w:fldSimple>
+            <w:r>
+              <w:fldChar w:fldCharType="begin"/>
+            </w:r>
+            <w:r>
+              <w:instrText xml:space="preserve"> SEQ Figure \* ARABIC </w:instrText>
+            </w:r>
+            <w:r>
+              <w:fldChar w:fldCharType="separate"/>
+            </w:r>
+            <w:r>
+              <w:rPr>
+                <w:noProof/>
+              </w:rPr>
+              <w:t>6</w:t>
+            </w:r>
+            <w:r>
+              <w:rPr>
+                <w:noProof/>
+              </w:rPr>
+              <w:fldChar w:fldCharType="end"/>
+            </w:r>
             <w:r>
               <w:t>: GUI Application after Usability Testing</w:t>
             </w:r>
@@ -2572,14 +2670,27 @@
                   <w:r>
                     <w:t xml:space="preserve">Figure </w:t>
                   </w:r>
-                  <w:fldSimple w:instr=" SEQ Figure \* ARABIC ">
-                    <w:r>
-                      <w:rPr>
-                        <w:noProof/>
-                      </w:rPr>
-                      <w:t>7</w:t>
-                    </w:r>
-                  </w:fldSimple>
+                  <w:r>
+                    <w:fldChar w:fldCharType="begin"/>
+                  </w:r>
+                  <w:r>
+                    <w:instrText xml:space="preserve"> SEQ Figure \* ARABIC </w:instrText>
+                  </w:r>
+                  <w:r>
+                    <w:fldChar w:fldCharType="separate"/>
+                  </w:r>
+                  <w:r>
+                    <w:rPr>
+                      <w:noProof/>
+                    </w:rPr>
+                    <w:t>7</w:t>
+                  </w:r>
+                  <w:r>
+                    <w:rPr>
+                      <w:noProof/>
+                    </w:rPr>
+                    <w:fldChar w:fldCharType="end"/>
+                  </w:r>
                   <w:r>
                     <w:t>: GUI Application Error Message Dialog</w:t>
                   </w:r>
@@ -2669,14 +2780,27 @@
             <w:r>
               <w:t xml:space="preserve">Figure </w:t>
             </w:r>
-            <w:fldSimple w:instr=" SEQ Figure \* ARABIC ">
-              <w:r>
-                <w:rPr>
-                  <w:noProof/>
-                </w:rPr>
-                <w:t>8</w:t>
-              </w:r>
-            </w:fldSimple>
+            <w:r>
+              <w:fldChar w:fldCharType="begin"/>
+            </w:r>
+            <w:r>
+              <w:instrText xml:space="preserve"> SEQ Figure \* ARABIC </w:instrText>
+            </w:r>
+            <w:r>
+              <w:fldChar w:fldCharType="separate"/>
+            </w:r>
+            <w:r>
+              <w:rPr>
+                <w:noProof/>
+              </w:rPr>
+              <w:t>8</w:t>
+            </w:r>
+            <w:r>
+              <w:rPr>
+                <w:noProof/>
+              </w:rPr>
+              <w:fldChar w:fldCharType="end"/>
+            </w:r>
             <w:r>
               <w:t>: Modification made to parsePatients() to test Error Message Dialog Box</w:t>
             </w:r>
@@ -2981,14 +3105,27 @@
             <w:r>
               <w:t xml:space="preserve">Figure </w:t>
             </w:r>
-            <w:fldSimple w:instr=" SEQ Figure \* ARABIC ">
-              <w:r>
-                <w:rPr>
-                  <w:noProof/>
-                </w:rPr>
-                <w:t>9</w:t>
-              </w:r>
-            </w:fldSimple>
+            <w:r>
+              <w:fldChar w:fldCharType="begin"/>
+            </w:r>
+            <w:r>
+              <w:instrText xml:space="preserve"> SEQ Figure \* ARABIC </w:instrText>
+            </w:r>
+            <w:r>
+              <w:fldChar w:fldCharType="separate"/>
+            </w:r>
+            <w:r>
+              <w:rPr>
+                <w:noProof/>
+              </w:rPr>
+              <w:t>9</w:t>
+            </w:r>
+            <w:r>
+              <w:rPr>
+                <w:noProof/>
+              </w:rPr>
+              <w:fldChar w:fldCharType="end"/>
+            </w:r>
             <w:r>
               <w:t>: curl Requests to the API Endpoints</w:t>
             </w:r>
@@ -3086,14 +3223,27 @@
             <w:r>
               <w:t xml:space="preserve">Figure </w:t>
             </w:r>
-            <w:fldSimple w:instr=" SEQ Figure \* ARABIC ">
-              <w:r>
-                <w:rPr>
-                  <w:noProof/>
-                </w:rPr>
-                <w:t>10</w:t>
-              </w:r>
-            </w:fldSimple>
+            <w:r>
+              <w:fldChar w:fldCharType="begin"/>
+            </w:r>
+            <w:r>
+              <w:instrText xml:space="preserve"> SEQ Figure \* ARABIC </w:instrText>
+            </w:r>
+            <w:r>
+              <w:fldChar w:fldCharType="separate"/>
+            </w:r>
+            <w:r>
+              <w:rPr>
+                <w:noProof/>
+              </w:rPr>
+              <w:t>10</w:t>
+            </w:r>
+            <w:r>
+              <w:rPr>
+                <w:noProof/>
+              </w:rPr>
+              <w:fldChar w:fldCharType="end"/>
+            </w:r>
             <w:r>
               <w:t>: Postman Request to the '/month</w:t>
             </w:r>
@@ -3254,14 +3404,27 @@
             <w:r>
               <w:t xml:space="preserve">Figure </w:t>
             </w:r>
-            <w:fldSimple w:instr=" SEQ Figure \* ARABIC ">
-              <w:r>
-                <w:rPr>
-                  <w:noProof/>
-                </w:rPr>
-                <w:t>11</w:t>
-              </w:r>
-            </w:fldSimple>
+            <w:r>
+              <w:fldChar w:fldCharType="begin"/>
+            </w:r>
+            <w:r>
+              <w:instrText xml:space="preserve"> SEQ Figure \* ARABIC </w:instrText>
+            </w:r>
+            <w:r>
+              <w:fldChar w:fldCharType="separate"/>
+            </w:r>
+            <w:r>
+              <w:rPr>
+                <w:noProof/>
+              </w:rPr>
+              <w:t>11</w:t>
+            </w:r>
+            <w:r>
+              <w:rPr>
+                <w:noProof/>
+              </w:rPr>
+              <w:fldChar w:fldCharType="end"/>
+            </w:r>
             <w:r>
               <w:t>: GitHub Actions Workflow</w:t>
             </w:r>
@@ -3385,14 +3548,27 @@
             <w:r>
               <w:t xml:space="preserve">Figure </w:t>
             </w:r>
-            <w:fldSimple w:instr=" SEQ Figure \* ARABIC ">
-              <w:r>
-                <w:rPr>
-                  <w:noProof/>
-                </w:rPr>
-                <w:t>12</w:t>
-              </w:r>
-            </w:fldSimple>
+            <w:r>
+              <w:fldChar w:fldCharType="begin"/>
+            </w:r>
+            <w:r>
+              <w:instrText xml:space="preserve"> SEQ Figure \* ARABIC </w:instrText>
+            </w:r>
+            <w:r>
+              <w:fldChar w:fldCharType="separate"/>
+            </w:r>
+            <w:r>
+              <w:rPr>
+                <w:noProof/>
+              </w:rPr>
+              <w:t>12</w:t>
+            </w:r>
+            <w:r>
+              <w:rPr>
+                <w:noProof/>
+              </w:rPr>
+              <w:fldChar w:fldCharType="end"/>
+            </w:r>
             <w:r>
               <w:t>: GitHub Actions Page</w:t>
             </w:r>
@@ -3608,14 +3784,27 @@
             <w:r>
               <w:t xml:space="preserve">Figure </w:t>
             </w:r>
-            <w:fldSimple w:instr=" SEQ Figure \* ARABIC ">
-              <w:r>
-                <w:rPr>
-                  <w:noProof/>
-                </w:rPr>
-                <w:t>13</w:t>
-              </w:r>
-            </w:fldSimple>
+            <w:r>
+              <w:fldChar w:fldCharType="begin"/>
+            </w:r>
+            <w:r>
+              <w:instrText xml:space="preserve"> SEQ Figure \* ARABIC </w:instrText>
+            </w:r>
+            <w:r>
+              <w:fldChar w:fldCharType="separate"/>
+            </w:r>
+            <w:r>
+              <w:rPr>
+                <w:noProof/>
+              </w:rPr>
+              <w:t>13</w:t>
+            </w:r>
+            <w:r>
+              <w:rPr>
+                <w:noProof/>
+              </w:rPr>
+              <w:fldChar w:fldCharType="end"/>
+            </w:r>
             <w:r>
               <w:t>: GitHub Local Actions Workflow</w:t>
             </w:r>
@@ -6848,6 +7037,7 @@
       <w:pPr>
         <w:pStyle w:val="Heading1"/>
       </w:pPr>
+      <w:bookmarkStart w:id="2" w:name="_Ref196836177"/>
       <w:r>
         <w:lastRenderedPageBreak/>
         <w:t xml:space="preserve">Appendix </w:t>
@@ -6859,6 +7049,7 @@
         <w:t>: Before Usability Test UI Design Considerations</w:t>
       </w:r>
       <w:bookmarkEnd w:id="1"/>
+      <w:bookmarkEnd w:id="2"/>
     </w:p>
     <w:p>
       <w:r>

</xml_diff>